<commit_message>
Atualização do menu do usuário (espero)
</commit_message>
<xml_diff>
--- a/Projeto Final/TCC.docx
+++ b/Projeto Final/TCC.docx
@@ -1107,7 +1107,15 @@
         <w:ind w:firstLine="709"/>
       </w:pPr>
       <w:r>
-        <w:t>À professora Flávia Gonçalves, por sua grande ajuda.</w:t>
+        <w:t xml:space="preserve">À professora Flávia Gonçalves, por sua </w:t>
+      </w:r>
+      <w:r>
+        <w:t>enorme</w:t>
+      </w:r>
+      <w:bookmarkStart w:id="2" w:name="_GoBack"/>
+      <w:bookmarkEnd w:id="2"/>
+      <w:r>
+        <w:t xml:space="preserve"> ajuda.</w:t>
       </w:r>
     </w:p>
     <w:p>
@@ -1329,12 +1337,12 @@
       <w:r>
         <w:br w:type="page"/>
       </w:r>
-      <w:bookmarkStart w:id="2" w:name="_Toc463965217"/>
+      <w:bookmarkStart w:id="3" w:name="_Toc463965217"/>
       <w:r>
         <w:lastRenderedPageBreak/>
         <w:t>FERRAMENTAS UTILIZADAS</w:t>
       </w:r>
-      <w:bookmarkEnd w:id="2"/>
+      <w:bookmarkEnd w:id="3"/>
     </w:p>
     <w:p>
       <w:pPr>
@@ -1453,12 +1461,12 @@
       <w:pPr>
         <w:pStyle w:val="Ttulo11"/>
       </w:pPr>
-      <w:bookmarkStart w:id="3" w:name="_Toc463965218"/>
+      <w:bookmarkStart w:id="4" w:name="_Toc463965218"/>
       <w:r>
         <w:lastRenderedPageBreak/>
         <w:t>SUMÁRIO</w:t>
       </w:r>
-      <w:bookmarkEnd w:id="3"/>
+      <w:bookmarkEnd w:id="4"/>
     </w:p>
     <w:p>
       <w:pPr>
@@ -3867,12 +3875,12 @@
       <w:pPr>
         <w:pStyle w:val="Ttulo11"/>
       </w:pPr>
-      <w:bookmarkStart w:id="4" w:name="_Toc463965219"/>
+      <w:bookmarkStart w:id="5" w:name="_Toc463965219"/>
       <w:r>
         <w:lastRenderedPageBreak/>
         <w:t>RESUMO</w:t>
       </w:r>
-      <w:bookmarkEnd w:id="4"/>
+      <w:bookmarkEnd w:id="5"/>
     </w:p>
     <w:p>
       <w:pPr>
@@ -4045,12 +4053,12 @@
       <w:pPr>
         <w:pStyle w:val="Ttulo11"/>
       </w:pPr>
-      <w:bookmarkStart w:id="5" w:name="_Toc463965220"/>
+      <w:bookmarkStart w:id="6" w:name="_Toc463965220"/>
       <w:r>
         <w:lastRenderedPageBreak/>
         <w:t>INTRODUÇÃO</w:t>
       </w:r>
-      <w:bookmarkEnd w:id="5"/>
+      <w:bookmarkEnd w:id="6"/>
     </w:p>
     <w:p>
       <w:pPr>
@@ -4147,12 +4155,12 @@
       <w:pPr>
         <w:pStyle w:val="Ttulo11"/>
       </w:pPr>
-      <w:bookmarkStart w:id="6" w:name="_Toc463965221"/>
+      <w:bookmarkStart w:id="7" w:name="_Toc463965221"/>
       <w:r>
         <w:lastRenderedPageBreak/>
         <w:t>RELAÇÃO DE CASOS DE USO</w:t>
       </w:r>
-      <w:bookmarkEnd w:id="6"/>
+      <w:bookmarkEnd w:id="7"/>
     </w:p>
     <w:p>
       <w:pPr>
@@ -4390,12 +4398,12 @@
       <w:pPr>
         <w:pStyle w:val="Ttulo11"/>
       </w:pPr>
-      <w:bookmarkStart w:id="7" w:name="_Toc463965222"/>
+      <w:bookmarkStart w:id="8" w:name="_Toc463965222"/>
       <w:r>
         <w:lastRenderedPageBreak/>
         <w:t>DIAGRAMA DE CASOS DE USO</w:t>
       </w:r>
-      <w:bookmarkEnd w:id="7"/>
+      <w:bookmarkEnd w:id="8"/>
     </w:p>
     <w:p>
       <w:pPr>
@@ -4465,12 +4473,12 @@
       <w:pPr>
         <w:pStyle w:val="Ttulo11"/>
       </w:pPr>
-      <w:bookmarkStart w:id="8" w:name="_Toc463965223"/>
+      <w:bookmarkStart w:id="9" w:name="_Toc463965223"/>
       <w:r>
         <w:lastRenderedPageBreak/>
         <w:t>DESCRIÇÕES DOS CASOS DE USO</w:t>
       </w:r>
-      <w:bookmarkEnd w:id="8"/>
+      <w:bookmarkEnd w:id="9"/>
     </w:p>
     <w:p>
       <w:pPr>
@@ -12849,21 +12857,7 @@
                       <w:color w:val="000000"/>
                       <w:sz w:val="20"/>
                     </w:rPr>
-                    <w:t>Paciente seleciona a opção de atualizar s</w:t>
-                  </w:r>
-                  <w:r>
-                    <w:rPr>
-                      <w:color w:val="000000"/>
-                      <w:sz w:val="20"/>
-                    </w:rPr>
-                    <w:t>ua pressão</w:t>
-                  </w:r>
-                  <w:r>
-                    <w:rPr>
-                      <w:color w:val="000000"/>
-                      <w:sz w:val="20"/>
-                    </w:rPr>
-                    <w:t xml:space="preserve"> no menu da página inicial do usuário</w:t>
+                    <w:t>Paciente seleciona a opção de atualizar sua pressão no menu da página inicial do usuário</w:t>
                   </w:r>
                 </w:p>
               </w:tc>
@@ -14376,21 +14370,7 @@
                       <w:color w:val="000000"/>
                       <w:sz w:val="20"/>
                     </w:rPr>
-                    <w:t>Paciente seleciona a opção de atualizar s</w:t>
-                  </w:r>
-                  <w:r>
-                    <w:rPr>
-                      <w:color w:val="000000"/>
-                      <w:sz w:val="20"/>
-                    </w:rPr>
-                    <w:t>eus dados físicos</w:t>
-                  </w:r>
-                  <w:r>
-                    <w:rPr>
-                      <w:color w:val="000000"/>
-                      <w:sz w:val="20"/>
-                    </w:rPr>
-                    <w:t xml:space="preserve"> no menu da página inicial do usuário</w:t>
+                    <w:t>Paciente seleciona a opção de atualizar seus dados físicos no menu da página inicial do usuário</w:t>
                   </w:r>
                 </w:p>
               </w:tc>
@@ -15428,12 +15408,12 @@
       <w:pPr>
         <w:pStyle w:val="Ttulo11"/>
       </w:pPr>
-      <w:bookmarkStart w:id="9" w:name="_Toc463965224"/>
+      <w:bookmarkStart w:id="10" w:name="_Toc463965224"/>
       <w:r>
         <w:lastRenderedPageBreak/>
         <w:t>DIAGRAMA DE CLASSES</w:t>
       </w:r>
-      <w:bookmarkEnd w:id="9"/>
+      <w:bookmarkEnd w:id="10"/>
     </w:p>
     <w:p>
       <w:pPr>
@@ -15581,7 +15561,7 @@
       <w:pPr>
         <w:pStyle w:val="Ttulo11"/>
       </w:pPr>
-      <w:bookmarkStart w:id="10" w:name="_Toc463965225"/>
+      <w:bookmarkStart w:id="11" w:name="_Toc463965225"/>
       <w:r>
         <w:lastRenderedPageBreak/>
         <w:t>DIAGRAMA DE SEQUÊ</w:t>
@@ -15589,7 +15569,7 @@
       <w:r>
         <w:t>NCIA</w:t>
       </w:r>
-      <w:bookmarkEnd w:id="10"/>
+      <w:bookmarkEnd w:id="11"/>
     </w:p>
     <w:p/>
     <w:p/>
@@ -15598,11 +15578,11 @@
       <w:pPr>
         <w:pStyle w:val="Ttulo21"/>
       </w:pPr>
-      <w:bookmarkStart w:id="11" w:name="_Toc463965226"/>
+      <w:bookmarkStart w:id="12" w:name="_Toc463965226"/>
       <w:r>
         <w:t>Cadastro de inspetores</w:t>
       </w:r>
-      <w:bookmarkEnd w:id="11"/>
+      <w:bookmarkEnd w:id="12"/>
     </w:p>
     <w:p/>
     <w:p/>
@@ -15690,12 +15670,12 @@
       <w:r>
         <w:br w:type="page"/>
       </w:r>
-      <w:bookmarkStart w:id="12" w:name="_Toc463965227"/>
+      <w:bookmarkStart w:id="13" w:name="_Toc463965227"/>
       <w:r>
         <w:lastRenderedPageBreak/>
         <w:t>Alterar inspetores</w:t>
       </w:r>
-      <w:bookmarkEnd w:id="12"/>
+      <w:bookmarkEnd w:id="13"/>
     </w:p>
     <w:p>
       <w:pPr>
@@ -16112,7 +16092,7 @@
       <w:pPr>
         <w:pStyle w:val="Ttulo21"/>
       </w:pPr>
-      <w:bookmarkStart w:id="13" w:name="_Toc463965228"/>
+      <w:bookmarkStart w:id="14" w:name="_Toc463965228"/>
       <w:r>
         <w:t xml:space="preserve">Excluir </w:t>
       </w:r>
@@ -16120,7 +16100,7 @@
       <w:r>
         <w:t>inpetores</w:t>
       </w:r>
-      <w:bookmarkEnd w:id="13"/>
+      <w:bookmarkEnd w:id="14"/>
       <w:proofErr w:type="spellEnd"/>
     </w:p>
     <w:p>
@@ -16544,12 +16524,12 @@
       <w:pPr>
         <w:pStyle w:val="Ttulo11"/>
       </w:pPr>
-      <w:bookmarkStart w:id="14" w:name="_Toc463965229"/>
+      <w:bookmarkStart w:id="15" w:name="_Toc463965229"/>
       <w:r>
         <w:lastRenderedPageBreak/>
         <w:t>INTERFACES</w:t>
       </w:r>
-      <w:bookmarkEnd w:id="14"/>
+      <w:bookmarkEnd w:id="15"/>
     </w:p>
     <w:p>
       <w:pPr>
@@ -17081,7 +17061,7 @@
       <w:pPr>
         <w:pStyle w:val="Ttulo11"/>
       </w:pPr>
-      <w:bookmarkStart w:id="15" w:name="_Toc463965241"/>
+      <w:bookmarkStart w:id="16" w:name="_Toc463965241"/>
       <w:r>
         <w:lastRenderedPageBreak/>
         <w:t>TABELAS</w:t>
@@ -17092,7 +17072,7 @@
       <w:r>
         <w:t>NCIA</w:t>
       </w:r>
-      <w:bookmarkEnd w:id="15"/>
+      <w:bookmarkEnd w:id="16"/>
     </w:p>
     <w:p>
       <w:pPr>
@@ -17117,24 +17097,24 @@
           <w:numId w:val="12"/>
         </w:numPr>
       </w:pPr>
-      <w:bookmarkStart w:id="16" w:name="_Toc463965242"/>
+      <w:bookmarkStart w:id="17" w:name="_Toc463965242"/>
       <w:r>
         <w:t xml:space="preserve">Cadastrar/Alterar </w:t>
       </w:r>
       <w:r>
         <w:t>Atraso</w:t>
       </w:r>
-      <w:bookmarkEnd w:id="16"/>
+      <w:bookmarkEnd w:id="17"/>
     </w:p>
     <w:p>
       <w:pPr>
         <w:pStyle w:val="Ttulo31"/>
       </w:pPr>
-      <w:bookmarkStart w:id="17" w:name="_Toc463965243"/>
+      <w:bookmarkStart w:id="18" w:name="_Toc463965243"/>
       <w:r>
         <w:t>Classes de Equivalência</w:t>
       </w:r>
-      <w:bookmarkEnd w:id="17"/>
+      <w:bookmarkEnd w:id="18"/>
       <w:r>
         <w:t xml:space="preserve"> </w:t>
       </w:r>
@@ -18230,7 +18210,7 @@
       <w:pPr>
         <w:pStyle w:val="Ttulo31"/>
       </w:pPr>
-      <w:bookmarkStart w:id="18" w:name="_Toc463965244"/>
+      <w:bookmarkStart w:id="19" w:name="_Toc463965244"/>
       <w:r>
         <w:t xml:space="preserve">Casos de Teste - </w:t>
       </w:r>
@@ -18240,7 +18220,7 @@
       <w:r>
         <w:t>Atraso</w:t>
       </w:r>
-      <w:bookmarkEnd w:id="18"/>
+      <w:bookmarkEnd w:id="19"/>
     </w:p>
     <w:p/>
     <w:tbl>
@@ -21193,21 +21173,21 @@
         <w:lastRenderedPageBreak/>
         <w:t xml:space="preserve"> </w:t>
       </w:r>
-      <w:bookmarkStart w:id="19" w:name="_Toc463965245"/>
+      <w:bookmarkStart w:id="20" w:name="_Toc463965245"/>
       <w:r>
         <w:t>Cadastrar/Alterar Advertência</w:t>
       </w:r>
-      <w:bookmarkEnd w:id="19"/>
+      <w:bookmarkEnd w:id="20"/>
     </w:p>
     <w:p>
       <w:pPr>
         <w:pStyle w:val="Ttulo31"/>
       </w:pPr>
-      <w:bookmarkStart w:id="20" w:name="_Toc463965246"/>
+      <w:bookmarkStart w:id="21" w:name="_Toc463965246"/>
       <w:r>
         <w:t>Classes de Equivalência</w:t>
       </w:r>
-      <w:bookmarkEnd w:id="20"/>
+      <w:bookmarkEnd w:id="21"/>
       <w:r>
         <w:t xml:space="preserve"> </w:t>
       </w:r>
@@ -22467,14 +22447,14 @@
       <w:pPr>
         <w:pStyle w:val="Ttulo31"/>
       </w:pPr>
-      <w:bookmarkStart w:id="21" w:name="_Toc463965247"/>
+      <w:bookmarkStart w:id="22" w:name="_Toc463965247"/>
       <w:r>
         <w:t>Casos de Teste</w:t>
       </w:r>
       <w:r>
         <w:t xml:space="preserve"> - Cadastrar/Alterar Advertência</w:t>
       </w:r>
-      <w:bookmarkEnd w:id="21"/>
+      <w:bookmarkEnd w:id="22"/>
     </w:p>
     <w:p/>
     <w:tbl>
@@ -25742,22 +25722,22 @@
       <w:r>
         <w:br w:type="page"/>
       </w:r>
-      <w:bookmarkStart w:id="22" w:name="_Toc463965248"/>
+      <w:bookmarkStart w:id="23" w:name="_Toc463965248"/>
       <w:r>
         <w:lastRenderedPageBreak/>
         <w:t>Cadastrar/Alterar Inspetor</w:t>
       </w:r>
-      <w:bookmarkEnd w:id="22"/>
+      <w:bookmarkEnd w:id="23"/>
     </w:p>
     <w:p>
       <w:pPr>
         <w:pStyle w:val="Ttulo31"/>
       </w:pPr>
-      <w:bookmarkStart w:id="23" w:name="_Toc463965249"/>
+      <w:bookmarkStart w:id="24" w:name="_Toc463965249"/>
       <w:r>
         <w:t>Classes de Equivalência</w:t>
       </w:r>
-      <w:bookmarkEnd w:id="23"/>
+      <w:bookmarkEnd w:id="24"/>
     </w:p>
     <w:p/>
     <w:tbl>
@@ -28325,11 +28305,11 @@
       <w:pPr>
         <w:pStyle w:val="Ttulo31"/>
       </w:pPr>
-      <w:bookmarkStart w:id="24" w:name="_Toc463965250"/>
+      <w:bookmarkStart w:id="25" w:name="_Toc463965250"/>
       <w:r>
         <w:t>Casos de Teste</w:t>
       </w:r>
-      <w:bookmarkEnd w:id="24"/>
+      <w:bookmarkEnd w:id="25"/>
       <w:r>
         <w:t xml:space="preserve"> </w:t>
       </w:r>
@@ -35359,22 +35339,22 @@
       <w:r>
         <w:br w:type="page"/>
       </w:r>
-      <w:bookmarkStart w:id="25" w:name="_Toc463965251"/>
+      <w:bookmarkStart w:id="26" w:name="_Toc463965251"/>
       <w:r>
         <w:lastRenderedPageBreak/>
         <w:t>Cadastrar/Alterar Suspensão</w:t>
       </w:r>
-      <w:bookmarkEnd w:id="25"/>
+      <w:bookmarkEnd w:id="26"/>
     </w:p>
     <w:p>
       <w:pPr>
         <w:pStyle w:val="Ttulo31"/>
       </w:pPr>
-      <w:bookmarkStart w:id="26" w:name="_Toc463965252"/>
+      <w:bookmarkStart w:id="27" w:name="_Toc463965252"/>
       <w:r>
         <w:t>Classes de Equivalência</w:t>
       </w:r>
-      <w:bookmarkEnd w:id="26"/>
+      <w:bookmarkEnd w:id="27"/>
       <w:r>
         <w:t xml:space="preserve"> </w:t>
       </w:r>
@@ -36635,11 +36615,11 @@
       <w:pPr>
         <w:pStyle w:val="Ttulo31"/>
       </w:pPr>
-      <w:bookmarkStart w:id="27" w:name="_Toc463965253"/>
+      <w:bookmarkStart w:id="28" w:name="_Toc463965253"/>
       <w:r>
         <w:t>Casos de Teste</w:t>
       </w:r>
-      <w:bookmarkEnd w:id="27"/>
+      <w:bookmarkEnd w:id="28"/>
       <w:r>
         <w:t xml:space="preserve"> </w:t>
       </w:r>
@@ -39916,7 +39896,7 @@
         <w:lastRenderedPageBreak/>
         <w:t xml:space="preserve"> </w:t>
       </w:r>
-      <w:bookmarkStart w:id="28" w:name="_Toc463965254"/>
+      <w:bookmarkStart w:id="29" w:name="_Toc463965254"/>
       <w:r>
         <w:t>Cadastrar</w:t>
       </w:r>
@@ -39926,17 +39906,17 @@
       <w:r>
         <w:t xml:space="preserve"> Aluno</w:t>
       </w:r>
-      <w:bookmarkEnd w:id="28"/>
+      <w:bookmarkEnd w:id="29"/>
     </w:p>
     <w:p>
       <w:pPr>
         <w:pStyle w:val="Ttulo31"/>
       </w:pPr>
-      <w:bookmarkStart w:id="29" w:name="_Toc463965255"/>
+      <w:bookmarkStart w:id="30" w:name="_Toc463965255"/>
       <w:r>
         <w:t>Classes de Equivalência</w:t>
       </w:r>
-      <w:bookmarkEnd w:id="29"/>
+      <w:bookmarkEnd w:id="30"/>
       <w:r>
         <w:t xml:space="preserve"> </w:t>
       </w:r>
@@ -42483,7 +42463,7 @@
       <w:pPr>
         <w:pStyle w:val="Ttulo31"/>
       </w:pPr>
-      <w:bookmarkStart w:id="30" w:name="_Toc463965256"/>
+      <w:bookmarkStart w:id="31" w:name="_Toc463965256"/>
       <w:r>
         <w:lastRenderedPageBreak/>
         <w:t>Casos de Teste Cadastrar</w:t>
@@ -42494,7 +42474,7 @@
       <w:r>
         <w:t>Aluno</w:t>
       </w:r>
-      <w:bookmarkEnd w:id="30"/>
+      <w:bookmarkEnd w:id="31"/>
     </w:p>
     <w:p/>
     <w:tbl>
@@ -49906,7 +49886,7 @@
       <w:pPr>
         <w:pStyle w:val="Ttulo11"/>
       </w:pPr>
-      <w:bookmarkStart w:id="31" w:name="_Toc463965257"/>
+      <w:bookmarkStart w:id="32" w:name="_Toc463965257"/>
       <w:r>
         <w:lastRenderedPageBreak/>
         <w:t>CON</w:t>
@@ -49917,7 +49897,7 @@
       <w:r>
         <w:t>LUSÃO</w:t>
       </w:r>
-      <w:bookmarkEnd w:id="31"/>
+      <w:bookmarkEnd w:id="32"/>
     </w:p>
     <w:p>
       <w:pPr>
@@ -50028,7 +50008,7 @@
       <w:pPr>
         <w:pStyle w:val="Ttulo11"/>
       </w:pPr>
-      <w:bookmarkStart w:id="32" w:name="_Toc463965258"/>
+      <w:bookmarkStart w:id="33" w:name="_Toc463965258"/>
       <w:r>
         <w:lastRenderedPageBreak/>
         <w:t>GLOS</w:t>
@@ -50039,7 +50019,7 @@
       <w:r>
         <w:t>ÁRIO</w:t>
       </w:r>
-      <w:bookmarkEnd w:id="32"/>
+      <w:bookmarkEnd w:id="33"/>
     </w:p>
     <w:p>
       <w:pPr>
@@ -50218,12 +50198,12 @@
       <w:pPr>
         <w:pStyle w:val="Ttulo11"/>
       </w:pPr>
-      <w:bookmarkStart w:id="33" w:name="_Toc463965259"/>
+      <w:bookmarkStart w:id="34" w:name="_Toc463965259"/>
       <w:r>
         <w:lastRenderedPageBreak/>
         <w:t>BIBLIOGRAFIA</w:t>
       </w:r>
-      <w:bookmarkEnd w:id="33"/>
+      <w:bookmarkEnd w:id="34"/>
     </w:p>
     <w:p>
       <w:pPr>
@@ -50575,8 +50555,6 @@
         </w:rPr>
         <w:t>https://www.tuasaude.com/dieta-para-hipertensao/</w:t>
       </w:r>
-      <w:bookmarkStart w:id="34" w:name="_GoBack"/>
-      <w:bookmarkEnd w:id="34"/>
     </w:p>
     <w:sectPr>
       <w:pgSz w:w="11907" w:h="16840" w:code="9"/>
@@ -53368,7 +53346,7 @@
 </file>
 
 <file path=customXml/itemProps1.xml><?xml version="1.0" encoding="utf-8"?>
-<ds:datastoreItem xmlns:ds="http://schemas.openxmlformats.org/officeDocument/2006/customXml" ds:itemID="{A7147D5F-0CF3-4F05-AC81-0573F44E687B}">
+<ds:datastoreItem xmlns:ds="http://schemas.openxmlformats.org/officeDocument/2006/customXml" ds:itemID="{7FF76E27-7A3C-44C9-A266-E59D7A4078D3}">
   <ds:schemaRefs>
     <ds:schemaRef ds:uri="http://schemas.openxmlformats.org/officeDocument/2006/bibliography"/>
   </ds:schemaRefs>

</xml_diff>

<commit_message>
Atualização TCC - Dedicatória e sumário
</commit_message>
<xml_diff>
--- a/Projeto Final/TCC.docx
+++ b/Projeto Final/TCC.docx
@@ -1125,22 +1125,7 @@
         <w:ind w:firstLine="709"/>
       </w:pPr>
       <w:r>
-        <w:t xml:space="preserve">À professora Flávia Gonçalves, por sua </w:t>
-      </w:r>
-      <w:r>
-        <w:t>enorme</w:t>
-      </w:r>
-      <w:r>
-        <w:t xml:space="preserve"> ajuda</w:t>
-      </w:r>
-      <w:r>
-        <w:t xml:space="preserve"> e paciência</w:t>
-      </w:r>
-      <w:r>
-        <w:t xml:space="preserve"> em relação a todas as etapas do nosso projeto</w:t>
-      </w:r>
-      <w:r>
-        <w:t>.</w:t>
+        <w:t>Primeiramente, a Deus, pela capacitação e força para continuar até aqui.</w:t>
       </w:r>
     </w:p>
     <w:p>
@@ -1150,7 +1135,22 @@
         <w:ind w:firstLine="709"/>
       </w:pPr>
       <w:r>
-        <w:t>Ao professor Bruno Lage, por seu acompanhamento e sugestões em relação ao projeto.</w:t>
+        <w:t xml:space="preserve">À professora Flávia Gonçalves, por sua </w:t>
+      </w:r>
+      <w:r>
+        <w:t>enorme</w:t>
+      </w:r>
+      <w:r>
+        <w:t xml:space="preserve"> ajuda</w:t>
+      </w:r>
+      <w:r>
+        <w:t xml:space="preserve"> e paciência</w:t>
+      </w:r>
+      <w:r>
+        <w:t xml:space="preserve"> em relação a todas as etapas do nosso projeto</w:t>
+      </w:r>
+      <w:r>
+        <w:t>.</w:t>
       </w:r>
     </w:p>
     <w:p>
@@ -1160,19 +1160,7 @@
         <w:ind w:firstLine="709"/>
       </w:pPr>
       <w:r>
-        <w:t>Ao professor Francisco Vianna, pela base nas linguagens de marcação</w:t>
-      </w:r>
-      <w:r>
-        <w:t>, essencial para o desenvolvimento do nosso projeto, e</w:t>
-      </w:r>
-      <w:r>
-        <w:t xml:space="preserve"> </w:t>
-      </w:r>
-      <w:r>
-        <w:t>teorias fundamentais em qualquer linguagem de programação</w:t>
-      </w:r>
-      <w:r>
-        <w:t>.</w:t>
+        <w:t>Ao professor Bruno Lage, por seu acompanhamento e sugestões em relação ao projeto.</w:t>
       </w:r>
     </w:p>
     <w:p>
@@ -1182,7 +1170,19 @@
         <w:ind w:firstLine="709"/>
       </w:pPr>
       <w:r>
-        <w:t>Ao professor Marcelo Cardoso, pelos seus ensinamentos a respeito de banco de dados.</w:t>
+        <w:t>Ao professor Francisco Vianna, pela base nas linguagens de marcação</w:t>
+      </w:r>
+      <w:r>
+        <w:t>, essencial para o desenvolvimento do nosso projeto, e</w:t>
+      </w:r>
+      <w:r>
+        <w:t xml:space="preserve"> </w:t>
+      </w:r>
+      <w:r>
+        <w:t>teorias fundamentais em qualquer linguagem de programação</w:t>
+      </w:r>
+      <w:r>
+        <w:t>.</w:t>
       </w:r>
     </w:p>
     <w:p>
@@ -1192,10 +1192,7 @@
         <w:ind w:firstLine="709"/>
       </w:pPr>
       <w:r>
-        <w:t>Ao professor Walmir Amoedo</w:t>
-      </w:r>
-      <w:r>
-        <w:t>, pela base nas linguagens de programação e suas noções básicas.</w:t>
+        <w:t>Ao professor Marcelo Cardoso, pelos seus ensinamentos a respeito de banco de dados.</w:t>
       </w:r>
     </w:p>
     <w:p>
@@ -1205,16 +1202,10 @@
         <w:ind w:firstLine="709"/>
       </w:pPr>
       <w:r>
-        <w:t>Aos nossos familiares e</w:t>
-      </w:r>
-      <w:r>
-        <w:t xml:space="preserve"> amigos pel</w:t>
-      </w:r>
-      <w:r>
-        <w:t>a força demonstrada para que nós tentássemos continuar</w:t>
-      </w:r>
-      <w:r>
-        <w:t xml:space="preserve"> sem esmorecer.</w:t>
+        <w:t>Ao professor Walmir Amoedo</w:t>
+      </w:r>
+      <w:r>
+        <w:t>, pela base nas linguagens de programação e suas noções básicas.</w:t>
       </w:r>
     </w:p>
     <w:p>
@@ -1223,6 +1214,40 @@
         <w:spacing w:after="120" w:line="240" w:lineRule="auto"/>
         <w:ind w:firstLine="709"/>
       </w:pPr>
+      <w:r>
+        <w:t>Aos demais professores na nossa trajetória pelo Ensino Médio pelo apoio e ajuda</w:t>
+      </w:r>
+      <w:bookmarkStart w:id="2" w:name="_GoBack"/>
+      <w:bookmarkEnd w:id="2"/>
+      <w:r>
+        <w:t>.</w:t>
+      </w:r>
+    </w:p>
+    <w:p>
+      <w:pPr>
+        <w:pStyle w:val="Recuodecorpodetexto3"/>
+        <w:spacing w:after="120" w:line="240" w:lineRule="auto"/>
+        <w:ind w:firstLine="709"/>
+      </w:pPr>
+      <w:r>
+        <w:t>Aos nossos familiares e</w:t>
+      </w:r>
+      <w:r>
+        <w:t xml:space="preserve"> amigos pel</w:t>
+      </w:r>
+      <w:r>
+        <w:t>a força demonstrada para que nós tentássemos continuar</w:t>
+      </w:r>
+      <w:r>
+        <w:t xml:space="preserve"> sem esmorecer.</w:t>
+      </w:r>
+    </w:p>
+    <w:p>
+      <w:pPr>
+        <w:pStyle w:val="Recuodecorpodetexto3"/>
+        <w:spacing w:after="120" w:line="240" w:lineRule="auto"/>
+        <w:ind w:firstLine="709"/>
+      </w:pPr>
     </w:p>
     <w:p>
       <w:pPr>
@@ -1348,26 +1373,17 @@
     </w:p>
     <w:p>
       <w:pPr>
-        <w:rPr>
-          <w:b/>
-          <w:bCs/>
-          <w:sz w:val="36"/>
-        </w:rPr>
-      </w:pPr>
-    </w:p>
-    <w:p>
-      <w:pPr>
         <w:pStyle w:val="Ttulo11"/>
       </w:pPr>
       <w:r>
         <w:br w:type="page"/>
       </w:r>
-      <w:bookmarkStart w:id="2" w:name="_Toc463965217"/>
+      <w:bookmarkStart w:id="3" w:name="_Toc463965217"/>
       <w:r>
         <w:lastRenderedPageBreak/>
         <w:t>FERRAMENTAS UTILIZADAS</w:t>
       </w:r>
-      <w:bookmarkEnd w:id="2"/>
+      <w:bookmarkEnd w:id="3"/>
     </w:p>
     <w:p>
       <w:pPr>
@@ -1491,12 +1507,12 @@
       <w:pPr>
         <w:pStyle w:val="Ttulo11"/>
       </w:pPr>
-      <w:bookmarkStart w:id="3" w:name="_Toc463965218"/>
+      <w:bookmarkStart w:id="4" w:name="_Toc463965218"/>
       <w:r>
         <w:lastRenderedPageBreak/>
         <w:t>SUMÁRIO</w:t>
       </w:r>
-      <w:bookmarkEnd w:id="3"/>
+      <w:bookmarkEnd w:id="4"/>
     </w:p>
     <w:p>
       <w:pPr>
@@ -2693,7 +2709,10 @@
         <w:tab/>
       </w:r>
       <w:r>
-        <w:t>Cadastrar/Alterar Atraso</w:t>
+        <w:t>Cadastrar/</w:t>
+      </w:r>
+      <w:r>
+        <w:t>Excluir/Editar Usuário</w:t>
       </w:r>
       <w:r>
         <w:tab/>
@@ -2785,7 +2804,10 @@
         <w:tab/>
       </w:r>
       <w:r>
-        <w:t>Casos de Teste - Cadastrar/Alterar Atraso</w:t>
+        <w:t xml:space="preserve">Casos de Teste - </w:t>
+      </w:r>
+      <w:r>
+        <w:t>Cadastrar/Excluir/Editar Usuário</w:t>
       </w:r>
       <w:r>
         <w:tab/>
@@ -2831,7 +2853,7 @@
         <w:tab/>
       </w:r>
       <w:r>
-        <w:t>Cadastrar/Alterar Advertência</w:t>
+        <w:t>Alterar Nível Glicêmico</w:t>
       </w:r>
       <w:r>
         <w:tab/>
@@ -2864,7 +2886,10 @@
         </w:rPr>
       </w:pPr>
       <w:r>
-        <w:t>1.3.</w:t>
+        <w:t>2.1</w:t>
+      </w:r>
+      <w:r>
+        <w:t>.</w:t>
       </w:r>
       <w:r>
         <w:rPr>
@@ -2910,7 +2935,10 @@
         </w:rPr>
       </w:pPr>
       <w:r>
-        <w:t>1.4.</w:t>
+        <w:t>2.2</w:t>
+      </w:r>
+      <w:r>
+        <w:t>.</w:t>
       </w:r>
       <w:r>
         <w:rPr>
@@ -2923,7 +2951,10 @@
         <w:tab/>
       </w:r>
       <w:r>
-        <w:t>Casos de Teste - Cadastrar/Alterar Advertência</w:t>
+        <w:t>Casos de Teste</w:t>
+      </w:r>
+      <w:r>
+        <w:t xml:space="preserve"> - Alterar Nível Glicêmico</w:t>
       </w:r>
       <w:r>
         <w:tab/>
@@ -2969,7 +3000,7 @@
         <w:tab/>
       </w:r>
       <w:r>
-        <w:t>Cadastrar/Alterar Inspetor</w:t>
+        <w:t>Alterar Pressão</w:t>
       </w:r>
       <w:r>
         <w:tab/>
@@ -3002,7 +3033,10 @@
         </w:rPr>
       </w:pPr>
       <w:r>
-        <w:t>1.5.</w:t>
+        <w:t>3.1</w:t>
+      </w:r>
+      <w:r>
+        <w:t>.</w:t>
       </w:r>
       <w:r>
         <w:rPr>
@@ -3048,7 +3082,10 @@
         </w:rPr>
       </w:pPr>
       <w:r>
-        <w:t>1.6.</w:t>
+        <w:t>3.2</w:t>
+      </w:r>
+      <w:r>
+        <w:t>.</w:t>
       </w:r>
       <w:r>
         <w:rPr>
@@ -3064,6 +3101,9 @@
         <w:t>Casos de Teste</w:t>
       </w:r>
       <w:r>
+        <w:t xml:space="preserve"> - Alterar Pressão</w:t>
+      </w:r>
+      <w:r>
         <w:tab/>
       </w:r>
       <w:r>
@@ -3077,282 +3117,6 @@
       </w:r>
       <w:r>
         <w:t>45</w:t>
-      </w:r>
-      <w:r>
-        <w:fldChar w:fldCharType="end"/>
-      </w:r>
-    </w:p>
-    <w:p>
-      <w:pPr>
-        <w:pStyle w:val="Sumrio2"/>
-        <w:rPr>
-          <w:rFonts w:eastAsiaTheme="minorEastAsia" w:cstheme="minorBidi"/>
-          <w:smallCaps w:val="0"/>
-          <w:sz w:val="24"/>
-          <w:szCs w:val="24"/>
-          <w:lang w:val="en-US" w:eastAsia="en-US"/>
-        </w:rPr>
-      </w:pPr>
-      <w:r>
-        <w:t>4.</w:t>
-      </w:r>
-      <w:r>
-        <w:rPr>
-          <w:rFonts w:eastAsiaTheme="minorEastAsia" w:cstheme="minorBidi"/>
-          <w:smallCaps w:val="0"/>
-          <w:sz w:val="24"/>
-          <w:szCs w:val="24"/>
-          <w:lang w:val="en-US" w:eastAsia="en-US"/>
-        </w:rPr>
-        <w:tab/>
-      </w:r>
-      <w:r>
-        <w:t>Cadastrar/Alterar Suspensão</w:t>
-      </w:r>
-      <w:r>
-        <w:tab/>
-      </w:r>
-      <w:r>
-        <w:fldChar w:fldCharType="begin"/>
-      </w:r>
-      <w:r>
-        <w:instrText xml:space="preserve"> PAGEREF _Toc463965251 \h </w:instrText>
-      </w:r>
-      <w:r>
-        <w:fldChar w:fldCharType="separate"/>
-      </w:r>
-      <w:r>
-        <w:t>47</w:t>
-      </w:r>
-      <w:r>
-        <w:fldChar w:fldCharType="end"/>
-      </w:r>
-    </w:p>
-    <w:p>
-      <w:pPr>
-        <w:pStyle w:val="Sumrio3"/>
-        <w:rPr>
-          <w:rFonts w:eastAsiaTheme="minorEastAsia" w:cstheme="minorBidi"/>
-          <w:iCs w:val="0"/>
-          <w:sz w:val="24"/>
-          <w:szCs w:val="24"/>
-          <w:lang w:val="en-US" w:eastAsia="en-US"/>
-        </w:rPr>
-      </w:pPr>
-      <w:r>
-        <w:t>1.7.</w:t>
-      </w:r>
-      <w:r>
-        <w:rPr>
-          <w:rFonts w:eastAsiaTheme="minorEastAsia" w:cstheme="minorBidi"/>
-          <w:iCs w:val="0"/>
-          <w:sz w:val="24"/>
-          <w:szCs w:val="24"/>
-          <w:lang w:val="en-US" w:eastAsia="en-US"/>
-        </w:rPr>
-        <w:tab/>
-      </w:r>
-      <w:r>
-        <w:t>Classes de Equivalência</w:t>
-      </w:r>
-      <w:r>
-        <w:tab/>
-      </w:r>
-      <w:r>
-        <w:fldChar w:fldCharType="begin"/>
-      </w:r>
-      <w:r>
-        <w:instrText xml:space="preserve"> PAGEREF _Toc463965252 \h </w:instrText>
-      </w:r>
-      <w:r>
-        <w:fldChar w:fldCharType="separate"/>
-      </w:r>
-      <w:r>
-        <w:t>47</w:t>
-      </w:r>
-      <w:r>
-        <w:fldChar w:fldCharType="end"/>
-      </w:r>
-    </w:p>
-    <w:p>
-      <w:pPr>
-        <w:pStyle w:val="Sumrio3"/>
-        <w:rPr>
-          <w:rFonts w:eastAsiaTheme="minorEastAsia" w:cstheme="minorBidi"/>
-          <w:iCs w:val="0"/>
-          <w:sz w:val="24"/>
-          <w:szCs w:val="24"/>
-          <w:lang w:val="en-US" w:eastAsia="en-US"/>
-        </w:rPr>
-      </w:pPr>
-      <w:r>
-        <w:t>1.8.</w:t>
-      </w:r>
-      <w:r>
-        <w:rPr>
-          <w:rFonts w:eastAsiaTheme="minorEastAsia" w:cstheme="minorBidi"/>
-          <w:iCs w:val="0"/>
-          <w:sz w:val="24"/>
-          <w:szCs w:val="24"/>
-          <w:lang w:val="en-US" w:eastAsia="en-US"/>
-        </w:rPr>
-        <w:tab/>
-      </w:r>
-      <w:r>
-        <w:t>Casos de Teste</w:t>
-      </w:r>
-      <w:r>
-        <w:tab/>
-      </w:r>
-      <w:r>
-        <w:fldChar w:fldCharType="begin"/>
-      </w:r>
-      <w:r>
-        <w:instrText xml:space="preserve"> PAGEREF _Toc463965253 \h </w:instrText>
-      </w:r>
-      <w:r>
-        <w:fldChar w:fldCharType="separate"/>
-      </w:r>
-      <w:r>
-        <w:t>47</w:t>
-      </w:r>
-      <w:r>
-        <w:fldChar w:fldCharType="end"/>
-      </w:r>
-    </w:p>
-    <w:p>
-      <w:pPr>
-        <w:pStyle w:val="Sumrio2"/>
-        <w:rPr>
-          <w:rFonts w:eastAsiaTheme="minorEastAsia" w:cstheme="minorBidi"/>
-          <w:smallCaps w:val="0"/>
-          <w:sz w:val="24"/>
-          <w:szCs w:val="24"/>
-          <w:lang w:val="en-US" w:eastAsia="en-US"/>
-        </w:rPr>
-      </w:pPr>
-      <w:r>
-        <w:t>5.</w:t>
-      </w:r>
-      <w:r>
-        <w:rPr>
-          <w:rFonts w:eastAsiaTheme="minorEastAsia" w:cstheme="minorBidi"/>
-          <w:smallCaps w:val="0"/>
-          <w:sz w:val="24"/>
-          <w:szCs w:val="24"/>
-          <w:lang w:val="en-US" w:eastAsia="en-US"/>
-        </w:rPr>
-        <w:tab/>
-      </w:r>
-      <w:r>
-        <w:t>Cadastrar/Alterar Aluno</w:t>
-      </w:r>
-      <w:r>
-        <w:tab/>
-      </w:r>
-      <w:r>
-        <w:fldChar w:fldCharType="begin"/>
-      </w:r>
-      <w:r>
-        <w:instrText xml:space="preserve"> PAGEREF _Toc463965254 \h </w:instrText>
-      </w:r>
-      <w:r>
-        <w:fldChar w:fldCharType="separate"/>
-      </w:r>
-      <w:r>
-        <w:t>49</w:t>
-      </w:r>
-      <w:r>
-        <w:fldChar w:fldCharType="end"/>
-      </w:r>
-    </w:p>
-    <w:p>
-      <w:pPr>
-        <w:pStyle w:val="Sumrio3"/>
-        <w:rPr>
-          <w:rFonts w:eastAsiaTheme="minorEastAsia" w:cstheme="minorBidi"/>
-          <w:iCs w:val="0"/>
-          <w:sz w:val="24"/>
-          <w:szCs w:val="24"/>
-          <w:lang w:val="en-US" w:eastAsia="en-US"/>
-        </w:rPr>
-      </w:pPr>
-      <w:r>
-        <w:t>1.9.</w:t>
-      </w:r>
-      <w:r>
-        <w:rPr>
-          <w:rFonts w:eastAsiaTheme="minorEastAsia" w:cstheme="minorBidi"/>
-          <w:iCs w:val="0"/>
-          <w:sz w:val="24"/>
-          <w:szCs w:val="24"/>
-          <w:lang w:val="en-US" w:eastAsia="en-US"/>
-        </w:rPr>
-        <w:tab/>
-      </w:r>
-      <w:r>
-        <w:t>Classes de Equivalência</w:t>
-      </w:r>
-      <w:r>
-        <w:tab/>
-      </w:r>
-      <w:r>
-        <w:fldChar w:fldCharType="begin"/>
-      </w:r>
-      <w:r>
-        <w:instrText xml:space="preserve"> PAGEREF _Toc463965255 \h </w:instrText>
-      </w:r>
-      <w:r>
-        <w:fldChar w:fldCharType="separate"/>
-      </w:r>
-      <w:r>
-        <w:t>49</w:t>
-      </w:r>
-      <w:r>
-        <w:fldChar w:fldCharType="end"/>
-      </w:r>
-    </w:p>
-    <w:p>
-      <w:pPr>
-        <w:pStyle w:val="Sumrio3"/>
-        <w:rPr>
-          <w:rFonts w:eastAsiaTheme="minorEastAsia" w:cstheme="minorBidi"/>
-          <w:iCs w:val="0"/>
-          <w:sz w:val="24"/>
-          <w:szCs w:val="24"/>
-          <w:lang w:val="en-US" w:eastAsia="en-US"/>
-        </w:rPr>
-      </w:pPr>
-      <w:r>
-        <w:t>1.10.</w:t>
-      </w:r>
-      <w:r>
-        <w:rPr>
-          <w:rFonts w:eastAsiaTheme="minorEastAsia" w:cstheme="minorBidi"/>
-          <w:iCs w:val="0"/>
-          <w:sz w:val="24"/>
-          <w:szCs w:val="24"/>
-          <w:lang w:val="en-US" w:eastAsia="en-US"/>
-        </w:rPr>
-        <w:tab/>
-      </w:r>
-      <w:r>
-        <w:t>Casos de Teste Cadastrar/Alterar Aluno</w:t>
-      </w:r>
-      <w:r>
-        <w:tab/>
-      </w:r>
-      <w:r>
-        <w:fldChar w:fldCharType="begin"/>
-      </w:r>
-      <w:r>
-        <w:instrText xml:space="preserve"> PAGEREF _Toc463965256 \h </w:instrText>
-      </w:r>
-      <w:r>
-        <w:fldChar w:fldCharType="separate"/>
-      </w:r>
-      <w:r>
-        <w:t>50</w:t>
       </w:r>
       <w:r>
         <w:fldChar w:fldCharType="end"/>
@@ -3444,7 +3208,6 @@
         <w:rPr>
           <w:noProof/>
         </w:rPr>
-        <w:lastRenderedPageBreak/>
         <w:t>GLOSSÁRIO</w:t>
       </w:r>
       <w:r>
@@ -3588,70 +3351,14 @@
     </w:p>
     <w:p>
       <w:pPr>
-        <w:jc w:val="center"/>
-        <w:rPr>
-          <w:b/>
-          <w:bCs/>
-          <w:i/>
-          <w:iCs/>
-        </w:rPr>
-      </w:pPr>
-    </w:p>
-    <w:p>
-      <w:pPr>
-        <w:jc w:val="center"/>
-        <w:rPr>
-          <w:b/>
-          <w:bCs/>
-          <w:i/>
-          <w:iCs/>
-        </w:rPr>
-      </w:pPr>
-    </w:p>
-    <w:p>
-      <w:pPr>
-        <w:spacing w:line="360" w:lineRule="auto"/>
-        <w:rPr>
-          <w:b/>
-          <w:sz w:val="36"/>
-          <w:szCs w:val="36"/>
-        </w:rPr>
-      </w:pPr>
-    </w:p>
-    <w:p>
-      <w:pPr>
-        <w:rPr>
-          <w:b/>
-          <w:sz w:val="36"/>
-          <w:szCs w:val="36"/>
-        </w:rPr>
-        <w:sectPr>
-          <w:pgSz w:w="11907" w:h="16840" w:code="9"/>
-          <w:pgMar w:top="1985" w:right="1134" w:bottom="1134" w:left="1701" w:header="709" w:footer="709" w:gutter="0"/>
-          <w:pgNumType w:fmt="upperRoman"/>
-          <w:cols w:space="708"/>
-          <w:docGrid w:linePitch="360"/>
-        </w:sectPr>
-      </w:pPr>
-      <w:r>
-        <w:rPr>
-          <w:b/>
-          <w:sz w:val="36"/>
-          <w:szCs w:val="36"/>
-        </w:rPr>
-        <w:br w:type="page"/>
-      </w:r>
-    </w:p>
-    <w:p>
-      <w:pPr>
         <w:pStyle w:val="Ttulo11"/>
       </w:pPr>
-      <w:bookmarkStart w:id="4" w:name="_Toc463965219"/>
+      <w:bookmarkStart w:id="5" w:name="_Toc463965219"/>
       <w:r>
         <w:lastRenderedPageBreak/>
         <w:t>RESUMO</w:t>
       </w:r>
-      <w:bookmarkEnd w:id="4"/>
+      <w:bookmarkEnd w:id="5"/>
     </w:p>
     <w:p>
       <w:pPr>
@@ -3855,12 +3562,12 @@
       <w:pPr>
         <w:pStyle w:val="Ttulo11"/>
       </w:pPr>
-      <w:bookmarkStart w:id="5" w:name="_Toc463965220"/>
+      <w:bookmarkStart w:id="6" w:name="_Toc463965220"/>
       <w:r>
         <w:lastRenderedPageBreak/>
         <w:t>INTRODUÇÃO</w:t>
       </w:r>
-      <w:bookmarkEnd w:id="5"/>
+      <w:bookmarkEnd w:id="6"/>
     </w:p>
     <w:p>
       <w:pPr>
@@ -4011,12 +3718,12 @@
       <w:pPr>
         <w:pStyle w:val="Ttulo11"/>
       </w:pPr>
-      <w:bookmarkStart w:id="6" w:name="_Toc463965221"/>
+      <w:bookmarkStart w:id="7" w:name="_Toc463965221"/>
       <w:r>
         <w:lastRenderedPageBreak/>
         <w:t>RELAÇÃO DE CASOS DE USO</w:t>
       </w:r>
-      <w:bookmarkEnd w:id="6"/>
+      <w:bookmarkEnd w:id="7"/>
     </w:p>
     <w:p>
       <w:pPr>
@@ -4305,12 +4012,12 @@
       <w:pPr>
         <w:pStyle w:val="Ttulo11"/>
       </w:pPr>
-      <w:bookmarkStart w:id="7" w:name="_Toc463965222"/>
+      <w:bookmarkStart w:id="8" w:name="_Toc463965222"/>
       <w:r>
         <w:lastRenderedPageBreak/>
         <w:t>DIAGRAMA DE CASOS DE USO</w:t>
       </w:r>
-      <w:bookmarkEnd w:id="7"/>
+      <w:bookmarkEnd w:id="8"/>
     </w:p>
     <w:p>
       <w:pPr>
@@ -4390,12 +4097,12 @@
       <w:pPr>
         <w:pStyle w:val="Ttulo11"/>
       </w:pPr>
-      <w:bookmarkStart w:id="8" w:name="_Toc463965223"/>
+      <w:bookmarkStart w:id="9" w:name="_Toc463965223"/>
       <w:r>
         <w:lastRenderedPageBreak/>
         <w:t>DESCRIÇÕES DOS CASOS DE USO</w:t>
       </w:r>
-      <w:bookmarkEnd w:id="8"/>
+      <w:bookmarkEnd w:id="9"/>
     </w:p>
     <w:p>
       <w:pPr>
@@ -18382,12 +18089,12 @@
       <w:pPr>
         <w:pStyle w:val="Ttulo11"/>
       </w:pPr>
-      <w:bookmarkStart w:id="9" w:name="_Toc463965224"/>
+      <w:bookmarkStart w:id="10" w:name="_Toc463965224"/>
       <w:r>
         <w:lastRenderedPageBreak/>
         <w:t>DIAGRAMA DE CLASSES</w:t>
       </w:r>
-      <w:bookmarkEnd w:id="9"/>
+      <w:bookmarkEnd w:id="10"/>
     </w:p>
     <w:p>
       <w:pPr>
@@ -18458,7 +18165,7 @@
       <w:pPr>
         <w:pStyle w:val="Ttulo11"/>
       </w:pPr>
-      <w:bookmarkStart w:id="10" w:name="_Toc463965225"/>
+      <w:bookmarkStart w:id="11" w:name="_Toc463965225"/>
       <w:r>
         <w:lastRenderedPageBreak/>
         <w:t>DIAGRAMA DE SEQUÊ</w:t>
@@ -18466,7 +18173,7 @@
       <w:r>
         <w:t>NCIA</w:t>
       </w:r>
-      <w:bookmarkEnd w:id="10"/>
+      <w:bookmarkEnd w:id="11"/>
     </w:p>
     <w:p/>
     <w:p/>
@@ -18475,11 +18182,11 @@
       <w:pPr>
         <w:pStyle w:val="Ttulo21"/>
       </w:pPr>
-      <w:bookmarkStart w:id="11" w:name="_Toc463965226"/>
+      <w:bookmarkStart w:id="12" w:name="_Toc463965226"/>
       <w:r>
         <w:t>Cadastro de inspetores</w:t>
       </w:r>
-      <w:bookmarkEnd w:id="11"/>
+      <w:bookmarkEnd w:id="12"/>
     </w:p>
     <w:p/>
     <w:p/>
@@ -18566,12 +18273,12 @@
       <w:r>
         <w:br w:type="page"/>
       </w:r>
-      <w:bookmarkStart w:id="12" w:name="_Toc463965227"/>
+      <w:bookmarkStart w:id="13" w:name="_Toc463965227"/>
       <w:r>
         <w:lastRenderedPageBreak/>
         <w:t>Alterar inspetores</w:t>
       </w:r>
-      <w:bookmarkEnd w:id="12"/>
+      <w:bookmarkEnd w:id="13"/>
     </w:p>
     <w:p>
       <w:pPr>
@@ -18987,7 +18694,7 @@
       <w:pPr>
         <w:pStyle w:val="Ttulo21"/>
       </w:pPr>
-      <w:bookmarkStart w:id="13" w:name="_Toc463965228"/>
+      <w:bookmarkStart w:id="14" w:name="_Toc463965228"/>
       <w:r>
         <w:t xml:space="preserve">Excluir </w:t>
       </w:r>
@@ -18995,7 +18702,7 @@
       <w:r>
         <w:t>inpetores</w:t>
       </w:r>
-      <w:bookmarkEnd w:id="13"/>
+      <w:bookmarkEnd w:id="14"/>
       <w:proofErr w:type="spellEnd"/>
     </w:p>
     <w:p>
@@ -19418,12 +19125,12 @@
       <w:pPr>
         <w:pStyle w:val="Ttulo11"/>
       </w:pPr>
-      <w:bookmarkStart w:id="14" w:name="_Toc463965229"/>
+      <w:bookmarkStart w:id="15" w:name="_Toc463965229"/>
       <w:r>
         <w:lastRenderedPageBreak/>
         <w:t>INTERFACES</w:t>
       </w:r>
-      <w:bookmarkEnd w:id="14"/>
+      <w:bookmarkEnd w:id="15"/>
     </w:p>
     <w:p>
       <w:pPr>
@@ -20063,7 +19770,7 @@
       <w:pPr>
         <w:pStyle w:val="Ttulo11"/>
       </w:pPr>
-      <w:bookmarkStart w:id="15" w:name="_Toc463965241"/>
+      <w:bookmarkStart w:id="16" w:name="_Toc463965241"/>
       <w:r>
         <w:lastRenderedPageBreak/>
         <w:t>TABELAS</w:t>
@@ -20074,7 +19781,7 @@
       <w:r>
         <w:t>NCIA</w:t>
       </w:r>
-      <w:bookmarkEnd w:id="15"/>
+      <w:bookmarkEnd w:id="16"/>
     </w:p>
     <w:p>
       <w:pPr>
@@ -20099,11 +19806,11 @@
           <w:numId w:val="12"/>
         </w:numPr>
       </w:pPr>
-      <w:bookmarkStart w:id="16" w:name="_Toc463965242"/>
+      <w:bookmarkStart w:id="17" w:name="_Toc463965242"/>
       <w:r>
         <w:t>Cadastrar</w:t>
       </w:r>
-      <w:bookmarkEnd w:id="16"/>
+      <w:bookmarkEnd w:id="17"/>
       <w:r>
         <w:t>/Excluir</w:t>
       </w:r>
@@ -20115,11 +19822,11 @@
       <w:pPr>
         <w:pStyle w:val="Ttulo31"/>
       </w:pPr>
-      <w:bookmarkStart w:id="17" w:name="_Toc463965243"/>
+      <w:bookmarkStart w:id="18" w:name="_Toc463965243"/>
       <w:r>
         <w:t>Classes de Equivalência</w:t>
       </w:r>
-      <w:bookmarkEnd w:id="17"/>
+      <w:bookmarkEnd w:id="18"/>
       <w:r>
         <w:t xml:space="preserve"> </w:t>
       </w:r>
@@ -21532,17 +21239,20 @@
       <w:pPr>
         <w:pStyle w:val="Ttulo31"/>
       </w:pPr>
-      <w:bookmarkStart w:id="18" w:name="_Toc463965244"/>
-      <w:r>
-        <w:t xml:space="preserve">Casos de Teste - </w:t>
-      </w:r>
-      <w:r>
-        <w:t xml:space="preserve">Cadastrar/Alterar </w:t>
-      </w:r>
-      <w:r>
-        <w:t>Atraso</w:t>
-      </w:r>
-      <w:bookmarkEnd w:id="18"/>
+      <w:bookmarkStart w:id="19" w:name="_Toc463965244"/>
+      <w:r>
+        <w:t xml:space="preserve">Casos de Teste </w:t>
+      </w:r>
+      <w:r>
+        <w:t>–</w:t>
+      </w:r>
+      <w:r>
+        <w:t xml:space="preserve"> </w:t>
+      </w:r>
+      <w:bookmarkEnd w:id="19"/>
+      <w:r>
+        <w:t>Cadastrar/Excluir/Editar Usuário</w:t>
+      </w:r>
     </w:p>
     <w:p/>
     <w:tbl>
@@ -24314,11 +24024,11 @@
           <w:numId w:val="12"/>
         </w:numPr>
       </w:pPr>
-      <w:bookmarkStart w:id="19" w:name="_Toc463965246"/>
+      <w:bookmarkStart w:id="20" w:name="_Toc463965246"/>
       <w:r>
         <w:t>Classes de Equivalência</w:t>
       </w:r>
-      <w:bookmarkEnd w:id="19"/>
+      <w:bookmarkEnd w:id="20"/>
       <w:r>
         <w:t xml:space="preserve"> </w:t>
       </w:r>
@@ -25005,14 +24715,23 @@
           <w:numId w:val="12"/>
         </w:numPr>
       </w:pPr>
-      <w:bookmarkStart w:id="20" w:name="_Toc463965247"/>
+      <w:bookmarkStart w:id="21" w:name="_Toc463965247"/>
       <w:r>
         <w:t>Casos de Teste</w:t>
       </w:r>
       <w:r>
-        <w:t xml:space="preserve"> - Cadastrar/Alterar Advertência</w:t>
-      </w:r>
-      <w:bookmarkEnd w:id="20"/>
+        <w:t xml:space="preserve"> </w:t>
+      </w:r>
+      <w:r>
+        <w:t>–</w:t>
+      </w:r>
+      <w:r>
+        <w:t xml:space="preserve"> </w:t>
+      </w:r>
+      <w:bookmarkEnd w:id="21"/>
+      <w:r>
+        <w:t>Atualizar Nível Glicêmico</w:t>
+      </w:r>
     </w:p>
     <w:p/>
     <w:tbl>
@@ -26425,11 +26144,11 @@
           <w:numId w:val="12"/>
         </w:numPr>
       </w:pPr>
-      <w:bookmarkStart w:id="21" w:name="_Toc463965249"/>
+      <w:bookmarkStart w:id="22" w:name="_Toc463965249"/>
       <w:r>
         <w:t>Classes de Equivalência</w:t>
       </w:r>
-      <w:bookmarkEnd w:id="21"/>
+      <w:bookmarkEnd w:id="22"/>
     </w:p>
     <w:p/>
     <w:tbl>
@@ -26955,13 +26674,16 @@
           <w:numId w:val="12"/>
         </w:numPr>
       </w:pPr>
-      <w:bookmarkStart w:id="22" w:name="_Toc463965250"/>
+      <w:bookmarkStart w:id="23" w:name="_Toc463965250"/>
       <w:r>
         <w:t>Casos de Teste</w:t>
       </w:r>
-      <w:bookmarkEnd w:id="22"/>
+      <w:bookmarkEnd w:id="23"/>
       <w:r>
         <w:t xml:space="preserve"> </w:t>
+      </w:r>
+      <w:r>
+        <w:t>- Atualizar Pressão</w:t>
       </w:r>
     </w:p>
     <w:p>
@@ -28368,7 +28090,7 @@
       <w:pPr>
         <w:pStyle w:val="Ttulo11"/>
       </w:pPr>
-      <w:bookmarkStart w:id="23" w:name="_Toc463965257"/>
+      <w:bookmarkStart w:id="24" w:name="_Toc463965257"/>
     </w:p>
     <w:p>
       <w:pPr>
@@ -28420,7 +28142,7 @@
         <w:pStyle w:val="Ttulo11"/>
       </w:pPr>
     </w:p>
-    <w:bookmarkEnd w:id="23"/>
+    <w:bookmarkEnd w:id="24"/>
     <w:p>
       <w:pPr>
         <w:pStyle w:val="NormalWeb"/>
@@ -28445,7 +28167,7 @@
       <w:pPr>
         <w:pStyle w:val="Ttulo11"/>
       </w:pPr>
-      <w:bookmarkStart w:id="24" w:name="_Toc463965258"/>
+      <w:bookmarkStart w:id="25" w:name="_Toc463965258"/>
       <w:r>
         <w:lastRenderedPageBreak/>
         <w:t>CONCLUSÃO</w:t>
@@ -28541,7 +28263,7 @@
         <w:pStyle w:val="Ttulo11"/>
       </w:pPr>
     </w:p>
-    <w:bookmarkEnd w:id="24"/>
+    <w:bookmarkEnd w:id="25"/>
     <w:p>
       <w:pPr>
         <w:pStyle w:val="PargrafodaLista"/>
@@ -28709,12 +28431,12 @@
       <w:pPr>
         <w:pStyle w:val="Ttulo11"/>
       </w:pPr>
-      <w:bookmarkStart w:id="25" w:name="_Toc463965259"/>
+      <w:bookmarkStart w:id="26" w:name="_Toc463965259"/>
       <w:r>
         <w:lastRenderedPageBreak/>
         <w:t>BIBLIOGRAFIA</w:t>
       </w:r>
-      <w:bookmarkEnd w:id="25"/>
+      <w:bookmarkEnd w:id="26"/>
     </w:p>
     <w:p>
       <w:pPr>
@@ -29074,8 +28796,6 @@
           <w:sz w:val="32"/>
         </w:rPr>
       </w:pPr>
-      <w:bookmarkStart w:id="26" w:name="_GoBack"/>
-      <w:bookmarkEnd w:id="26"/>
     </w:p>
     <w:sectPr>
       <w:pgSz w:w="11907" w:h="16840" w:code="9"/>
@@ -29184,7 +28904,7 @@
         <w:noProof/>
         <w:sz w:val="20"/>
       </w:rPr>
-      <w:t>32</w:t>
+      <w:t>21</w:t>
     </w:r>
     <w:r>
       <w:rPr>
@@ -31864,7 +31584,7 @@
 </file>
 
 <file path=customXml/itemProps1.xml><?xml version="1.0" encoding="utf-8"?>
-<ds:datastoreItem xmlns:ds="http://schemas.openxmlformats.org/officeDocument/2006/customXml" ds:itemID="{5216014D-E450-4ECC-90CD-C8A749ABA895}">
+<ds:datastoreItem xmlns:ds="http://schemas.openxmlformats.org/officeDocument/2006/customXml" ds:itemID="{884092E9-5928-4E0A-8800-3E148369D70A}">
   <ds:schemaRefs>
     <ds:schemaRef ds:uri="http://schemas.openxmlformats.org/officeDocument/2006/bibliography"/>
   </ds:schemaRefs>

</xml_diff>

<commit_message>
Atualização TCC - Atualização da ordem dos casos de uso
</commit_message>
<xml_diff>
--- a/Projeto Final/TCC.docx
+++ b/Projeto Final/TCC.docx
@@ -3690,6 +3690,13 @@
           <w:rStyle w:val="nfase"/>
           <w:i w:val="0"/>
         </w:rPr>
+        <w:t xml:space="preserve"> </w:t>
+      </w:r>
+      <w:r>
+        <w:rPr>
+          <w:rStyle w:val="nfase"/>
+          <w:i w:val="0"/>
+        </w:rPr>
         <w:t>Fazer Cadastro</w:t>
       </w:r>
       <w:r>
@@ -3733,17 +3740,8 @@
           <w:rStyle w:val="nfase"/>
           <w:i w:val="0"/>
         </w:rPr>
-        <w:t xml:space="preserve">Fazer </w:t>
-      </w:r>
-      <w:proofErr w:type="spellStart"/>
-      <w:r>
-        <w:rPr>
-          <w:rStyle w:val="nfase"/>
-          <w:i w:val="0"/>
-        </w:rPr>
-        <w:t>Login</w:t>
-      </w:r>
-      <w:proofErr w:type="spellEnd"/>
+        <w:t xml:space="preserve"> Cadastrar Nível Glicêmico</w:t>
+      </w:r>
     </w:p>
     <w:p>
       <w:pPr>
@@ -3763,14 +3761,7 @@
           <w:rStyle w:val="nfase"/>
           <w:i w:val="0"/>
         </w:rPr>
-        <w:t xml:space="preserve">Consultar </w:t>
-      </w:r>
-      <w:r>
-        <w:rPr>
-          <w:rStyle w:val="nfase"/>
-          <w:i w:val="0"/>
-        </w:rPr>
-        <w:t>Exercício</w:t>
+        <w:t xml:space="preserve"> Cadastrar Pressão</w:t>
       </w:r>
     </w:p>
     <w:p>
@@ -3791,7 +3782,21 @@
           <w:rStyle w:val="nfase"/>
           <w:i w:val="0"/>
         </w:rPr>
-        <w:t>Consultar Dieta</w:t>
+        <w:t xml:space="preserve"> </w:t>
+      </w:r>
+      <w:r>
+        <w:rPr>
+          <w:rStyle w:val="nfase"/>
+          <w:i w:val="0"/>
+        </w:rPr>
+        <w:t xml:space="preserve">Consultar </w:t>
+      </w:r>
+      <w:r>
+        <w:rPr>
+          <w:rStyle w:val="nfase"/>
+          <w:i w:val="0"/>
+        </w:rPr>
+        <w:t>Exercício</w:t>
       </w:r>
     </w:p>
     <w:p>
@@ -3812,7 +3817,14 @@
           <w:rStyle w:val="nfase"/>
           <w:i w:val="0"/>
         </w:rPr>
-        <w:t>Atualizar Nível Glicêmico</w:t>
+        <w:t xml:space="preserve"> </w:t>
+      </w:r>
+      <w:r>
+        <w:rPr>
+          <w:rStyle w:val="nfase"/>
+          <w:i w:val="0"/>
+        </w:rPr>
+        <w:t>Consultar Dieta</w:t>
       </w:r>
     </w:p>
     <w:p>
@@ -3833,7 +3845,14 @@
           <w:rStyle w:val="nfase"/>
           <w:i w:val="0"/>
         </w:rPr>
-        <w:t>Atualizar Pressão</w:t>
+        <w:t xml:space="preserve"> </w:t>
+      </w:r>
+      <w:r>
+        <w:rPr>
+          <w:rStyle w:val="nfase"/>
+          <w:i w:val="0"/>
+        </w:rPr>
+        <w:t>Atualizar Nível Glicêmico</w:t>
       </w:r>
     </w:p>
     <w:p>
@@ -3854,7 +3873,14 @@
           <w:rStyle w:val="nfase"/>
           <w:i w:val="0"/>
         </w:rPr>
-        <w:t>Atualizar Dados</w:t>
+        <w:t xml:space="preserve"> </w:t>
+      </w:r>
+      <w:r>
+        <w:rPr>
+          <w:rStyle w:val="nfase"/>
+          <w:i w:val="0"/>
+        </w:rPr>
+        <w:t>Atualizar Pressão</w:t>
       </w:r>
     </w:p>
     <w:p>
@@ -3875,7 +3901,14 @@
           <w:rStyle w:val="nfase"/>
           <w:i w:val="0"/>
         </w:rPr>
-        <w:t>Editar Conta</w:t>
+        <w:t xml:space="preserve"> </w:t>
+      </w:r>
+      <w:r>
+        <w:rPr>
+          <w:rStyle w:val="nfase"/>
+          <w:i w:val="0"/>
+        </w:rPr>
+        <w:t>Atualizar Dados</w:t>
       </w:r>
     </w:p>
     <w:p>
@@ -3891,6 +3924,41 @@
           <w:i w:val="0"/>
         </w:rPr>
       </w:pPr>
+      <w:r>
+        <w:rPr>
+          <w:rStyle w:val="nfase"/>
+          <w:i w:val="0"/>
+        </w:rPr>
+        <w:t xml:space="preserve"> </w:t>
+      </w:r>
+      <w:r>
+        <w:rPr>
+          <w:rStyle w:val="nfase"/>
+          <w:i w:val="0"/>
+        </w:rPr>
+        <w:t>Editar Conta</w:t>
+      </w:r>
+    </w:p>
+    <w:p>
+      <w:pPr>
+        <w:pStyle w:val="SemEspaamento1"/>
+        <w:numPr>
+          <w:ilvl w:val="0"/>
+          <w:numId w:val="3"/>
+        </w:numPr>
+        <w:spacing w:line="360" w:lineRule="auto"/>
+        <w:rPr>
+          <w:rStyle w:val="nfase"/>
+          <w:i w:val="0"/>
+        </w:rPr>
+      </w:pPr>
+      <w:r>
+        <w:rPr>
+          <w:rStyle w:val="nfase"/>
+          <w:i w:val="0"/>
+        </w:rPr>
+        <w:t xml:space="preserve"> </w:t>
+      </w:r>
       <w:r>
         <w:rPr>
           <w:rStyle w:val="nfase"/>
@@ -20129,12 +20197,7 @@
       <w:bookmarkStart w:id="9" w:name="_Toc463965224"/>
       <w:r>
         <w:lastRenderedPageBreak/>
-        <w:t>DIAGRAMA DE CLAS</w:t>
-      </w:r>
-      <w:bookmarkStart w:id="10" w:name="_GoBack"/>
-      <w:bookmarkEnd w:id="10"/>
-      <w:r>
-        <w:t>SES</w:t>
+        <w:t>DIAGRAMA DE CLASSES</w:t>
       </w:r>
       <w:bookmarkEnd w:id="9"/>
     </w:p>
@@ -20207,7 +20270,7 @@
       <w:pPr>
         <w:pStyle w:val="Ttulo11"/>
       </w:pPr>
-      <w:bookmarkStart w:id="11" w:name="_Toc463965225"/>
+      <w:bookmarkStart w:id="10" w:name="_Toc463965225"/>
       <w:r>
         <w:lastRenderedPageBreak/>
         <w:t>DIAGRAMA DE SEQUÊ</w:t>
@@ -20215,7 +20278,7 @@
       <w:r>
         <w:t>NCIA</w:t>
       </w:r>
-      <w:bookmarkEnd w:id="11"/>
+      <w:bookmarkEnd w:id="10"/>
     </w:p>
     <w:p/>
     <w:p/>
@@ -20224,83 +20287,8 @@
       <w:pPr>
         <w:pStyle w:val="Ttulo21"/>
       </w:pPr>
-      <w:bookmarkStart w:id="12" w:name="_Toc463965226"/>
-      <w:r>
-        <w:t>Cadastro de inspetores</w:t>
-      </w:r>
-      <w:bookmarkEnd w:id="12"/>
-    </w:p>
-    <w:p/>
-    <w:p/>
-    <w:p/>
-    <w:p/>
-    <w:p>
-      <w:r>
-        <w:rPr>
-          <w:noProof/>
-        </w:rPr>
-        <w:drawing>
-          <wp:anchor distT="0" distB="0" distL="114300" distR="114300" simplePos="0" relativeHeight="251658240" behindDoc="0" locked="0" layoutInCell="1" allowOverlap="1" wp14:anchorId="399F350D" wp14:editId="6841DAC3">
-            <wp:simplePos x="0" y="0"/>
-            <wp:positionH relativeFrom="margin">
-              <wp:align>center</wp:align>
-            </wp:positionH>
-            <wp:positionV relativeFrom="margin">
-              <wp:align>center</wp:align>
-            </wp:positionV>
-            <wp:extent cx="3961130" cy="4187825"/>
-            <wp:effectExtent l="0" t="0" r="1270" b="3175"/>
-            <wp:wrapSquare wrapText="bothSides"/>
-            <wp:docPr id="27" name="Picture 27" descr="SequenceDiagramCadInspetor"/>
-            <wp:cNvGraphicFramePr>
-              <a:graphicFrameLocks xmlns:a="http://schemas.openxmlformats.org/drawingml/2006/main" noChangeAspect="1"/>
-            </wp:cNvGraphicFramePr>
-            <a:graphic xmlns:a="http://schemas.openxmlformats.org/drawingml/2006/main">
-              <a:graphicData uri="http://schemas.openxmlformats.org/drawingml/2006/picture">
-                <pic:pic xmlns:pic="http://schemas.openxmlformats.org/drawingml/2006/picture">
-                  <pic:nvPicPr>
-                    <pic:cNvPr id="0" name="Picture 27" descr="SequenceDiagramCadInspetor"/>
-                    <pic:cNvPicPr>
-                      <a:picLocks noChangeAspect="1" noChangeArrowheads="1"/>
-                    </pic:cNvPicPr>
-                  </pic:nvPicPr>
-                  <pic:blipFill>
-                    <a:blip r:embed="rId14">
-                      <a:extLst>
-                        <a:ext uri="{28A0092B-C50C-407E-A947-70E740481C1C}">
-                          <a14:useLocalDpi xmlns:a14="http://schemas.microsoft.com/office/drawing/2010/main" val="0"/>
-                        </a:ext>
-                      </a:extLst>
-                    </a:blip>
-                    <a:srcRect/>
-                    <a:stretch>
-                      <a:fillRect/>
-                    </a:stretch>
-                  </pic:blipFill>
-                  <pic:spPr bwMode="auto">
-                    <a:xfrm>
-                      <a:off x="0" y="0"/>
-                      <a:ext cx="3961130" cy="4187825"/>
-                    </a:xfrm>
-                    <a:prstGeom prst="rect">
-                      <a:avLst/>
-                    </a:prstGeom>
-                    <a:noFill/>
-                    <a:ln>
-                      <a:noFill/>
-                    </a:ln>
-                  </pic:spPr>
-                </pic:pic>
-              </a:graphicData>
-            </a:graphic>
-            <wp14:sizeRelH relativeFrom="page">
-              <wp14:pctWidth>0</wp14:pctWidth>
-            </wp14:sizeRelH>
-            <wp14:sizeRelV relativeFrom="page">
-              <wp14:pctHeight>0</wp14:pctHeight>
-            </wp14:sizeRelV>
-          </wp:anchor>
-        </w:drawing>
+      <w:r>
+        <w:t>Cadastro do Paciente</w:t>
       </w:r>
     </w:p>
     <w:p/>
@@ -20308,19 +20296,22 @@
     <w:p/>
     <w:p/>
     <w:p/>
+    <w:p/>
+    <w:p/>
+    <w:p/>
+    <w:p/>
+    <w:p/>
     <w:p>
       <w:pPr>
         <w:pStyle w:val="Ttulo21"/>
+        <w:numPr>
+          <w:ilvl w:val="0"/>
+          <w:numId w:val="0"/>
+        </w:numPr>
       </w:pPr>
       <w:r>
         <w:br w:type="page"/>
       </w:r>
-      <w:bookmarkStart w:id="13" w:name="_Toc463965227"/>
-      <w:r>
-        <w:lastRenderedPageBreak/>
-        <w:t>Alterar inspetores</w:t>
-      </w:r>
-      <w:bookmarkEnd w:id="13"/>
     </w:p>
     <w:p>
       <w:pPr>
@@ -20331,848 +20322,13 @@
     </w:p>
     <w:p>
       <w:pPr>
-        <w:rPr>
-          <w:b/>
-        </w:rPr>
-      </w:pPr>
-    </w:p>
-    <w:p>
-      <w:pPr>
-        <w:rPr>
-          <w:b/>
-        </w:rPr>
-      </w:pPr>
-    </w:p>
-    <w:p>
-      <w:pPr>
-        <w:rPr>
-          <w:b/>
-        </w:rPr>
-      </w:pPr>
-    </w:p>
-    <w:p>
-      <w:pPr>
-        <w:rPr>
-          <w:b/>
-        </w:rPr>
-      </w:pPr>
-      <w:r>
-        <w:rPr>
-          <w:noProof/>
-        </w:rPr>
-        <w:drawing>
-          <wp:anchor distT="0" distB="0" distL="114300" distR="114300" simplePos="0" relativeHeight="251660288" behindDoc="0" locked="0" layoutInCell="1" allowOverlap="1" wp14:anchorId="2BC2F9B5" wp14:editId="66143973">
-            <wp:simplePos x="0" y="0"/>
-            <wp:positionH relativeFrom="margin">
-              <wp:posOffset>563245</wp:posOffset>
-            </wp:positionH>
-            <wp:positionV relativeFrom="margin">
-              <wp:posOffset>985520</wp:posOffset>
-            </wp:positionV>
-            <wp:extent cx="4632960" cy="4228465"/>
-            <wp:effectExtent l="0" t="0" r="0" b="0"/>
-            <wp:wrapSquare wrapText="bothSides"/>
-            <wp:docPr id="30" name="Picture 30" descr="SequenceDiagramAltInspetor"/>
-            <wp:cNvGraphicFramePr>
-              <a:graphicFrameLocks xmlns:a="http://schemas.openxmlformats.org/drawingml/2006/main" noChangeAspect="1"/>
-            </wp:cNvGraphicFramePr>
-            <a:graphic xmlns:a="http://schemas.openxmlformats.org/drawingml/2006/main">
-              <a:graphicData uri="http://schemas.openxmlformats.org/drawingml/2006/picture">
-                <pic:pic xmlns:pic="http://schemas.openxmlformats.org/drawingml/2006/picture">
-                  <pic:nvPicPr>
-                    <pic:cNvPr id="0" name="Picture 30" descr="SequenceDiagramAltInspetor"/>
-                    <pic:cNvPicPr>
-                      <a:picLocks noChangeAspect="1" noChangeArrowheads="1"/>
-                    </pic:cNvPicPr>
-                  </pic:nvPicPr>
-                  <pic:blipFill>
-                    <a:blip r:embed="rId15">
-                      <a:extLst>
-                        <a:ext uri="{28A0092B-C50C-407E-A947-70E740481C1C}">
-                          <a14:useLocalDpi xmlns:a14="http://schemas.microsoft.com/office/drawing/2010/main" val="0"/>
-                        </a:ext>
-                      </a:extLst>
-                    </a:blip>
-                    <a:srcRect/>
-                    <a:stretch>
-                      <a:fillRect/>
-                    </a:stretch>
-                  </pic:blipFill>
-                  <pic:spPr bwMode="auto">
-                    <a:xfrm>
-                      <a:off x="0" y="0"/>
-                      <a:ext cx="4632960" cy="4228465"/>
-                    </a:xfrm>
-                    <a:prstGeom prst="rect">
-                      <a:avLst/>
-                    </a:prstGeom>
-                    <a:noFill/>
-                    <a:ln>
-                      <a:noFill/>
-                    </a:ln>
-                  </pic:spPr>
-                </pic:pic>
-              </a:graphicData>
-            </a:graphic>
-            <wp14:sizeRelH relativeFrom="page">
-              <wp14:pctWidth>0</wp14:pctWidth>
-            </wp14:sizeRelH>
-            <wp14:sizeRelV relativeFrom="page">
-              <wp14:pctHeight>0</wp14:pctHeight>
-            </wp14:sizeRelV>
-          </wp:anchor>
-        </w:drawing>
-      </w:r>
-    </w:p>
-    <w:p>
-      <w:pPr>
-        <w:rPr>
-          <w:b/>
-        </w:rPr>
-      </w:pPr>
-    </w:p>
-    <w:p>
-      <w:pPr>
-        <w:rPr>
-          <w:b/>
-        </w:rPr>
-      </w:pPr>
-    </w:p>
-    <w:p>
-      <w:pPr>
-        <w:rPr>
-          <w:b/>
-        </w:rPr>
-      </w:pPr>
-    </w:p>
-    <w:p>
-      <w:pPr>
-        <w:rPr>
-          <w:b/>
-        </w:rPr>
-      </w:pPr>
-    </w:p>
-    <w:p>
-      <w:pPr>
-        <w:rPr>
-          <w:b/>
-        </w:rPr>
-      </w:pPr>
-    </w:p>
-    <w:p>
-      <w:pPr>
-        <w:rPr>
-          <w:b/>
-        </w:rPr>
-      </w:pPr>
-    </w:p>
-    <w:p>
-      <w:pPr>
-        <w:rPr>
-          <w:b/>
-        </w:rPr>
-      </w:pPr>
-    </w:p>
-    <w:p>
-      <w:pPr>
-        <w:rPr>
-          <w:b/>
-        </w:rPr>
-      </w:pPr>
-    </w:p>
-    <w:p>
-      <w:pPr>
-        <w:rPr>
-          <w:b/>
-        </w:rPr>
-      </w:pPr>
-    </w:p>
-    <w:p>
-      <w:pPr>
-        <w:rPr>
-          <w:b/>
-        </w:rPr>
-      </w:pPr>
-    </w:p>
-    <w:p>
-      <w:pPr>
-        <w:rPr>
-          <w:b/>
-        </w:rPr>
-      </w:pPr>
-    </w:p>
-    <w:p>
-      <w:pPr>
-        <w:rPr>
-          <w:b/>
-        </w:rPr>
-      </w:pPr>
-    </w:p>
-    <w:p>
-      <w:pPr>
-        <w:rPr>
-          <w:b/>
-        </w:rPr>
-      </w:pPr>
-    </w:p>
-    <w:p>
-      <w:pPr>
-        <w:rPr>
-          <w:b/>
-        </w:rPr>
-      </w:pPr>
-    </w:p>
-    <w:p>
-      <w:pPr>
-        <w:rPr>
-          <w:b/>
-        </w:rPr>
-      </w:pPr>
-    </w:p>
-    <w:p>
-      <w:pPr>
-        <w:rPr>
-          <w:b/>
-        </w:rPr>
-      </w:pPr>
-    </w:p>
-    <w:p>
-      <w:pPr>
-        <w:rPr>
-          <w:b/>
-        </w:rPr>
-      </w:pPr>
-    </w:p>
-    <w:p>
-      <w:pPr>
-        <w:rPr>
-          <w:b/>
-        </w:rPr>
-      </w:pPr>
-    </w:p>
-    <w:p>
-      <w:pPr>
-        <w:rPr>
-          <w:b/>
-        </w:rPr>
-      </w:pPr>
-    </w:p>
-    <w:p>
-      <w:pPr>
-        <w:rPr>
-          <w:b/>
-        </w:rPr>
-      </w:pPr>
-    </w:p>
-    <w:p>
-      <w:pPr>
-        <w:rPr>
-          <w:b/>
-        </w:rPr>
-      </w:pPr>
-    </w:p>
-    <w:p>
-      <w:pPr>
-        <w:rPr>
-          <w:b/>
-        </w:rPr>
-      </w:pPr>
-    </w:p>
-    <w:p>
-      <w:pPr>
-        <w:rPr>
-          <w:b/>
-        </w:rPr>
-      </w:pPr>
-    </w:p>
-    <w:p>
-      <w:pPr>
-        <w:rPr>
-          <w:b/>
-        </w:rPr>
-      </w:pPr>
-    </w:p>
-    <w:p>
-      <w:pPr>
-        <w:rPr>
-          <w:b/>
-        </w:rPr>
-      </w:pPr>
-    </w:p>
-    <w:p>
-      <w:pPr>
-        <w:rPr>
-          <w:b/>
-        </w:rPr>
-      </w:pPr>
-    </w:p>
-    <w:p>
-      <w:pPr>
-        <w:rPr>
-          <w:b/>
-        </w:rPr>
-      </w:pPr>
-    </w:p>
-    <w:p>
-      <w:pPr>
-        <w:rPr>
-          <w:b/>
-        </w:rPr>
-      </w:pPr>
-    </w:p>
-    <w:p>
-      <w:pPr>
-        <w:rPr>
-          <w:b/>
-        </w:rPr>
-      </w:pPr>
-    </w:p>
-    <w:p>
-      <w:pPr>
-        <w:rPr>
-          <w:b/>
-        </w:rPr>
-      </w:pPr>
-    </w:p>
-    <w:p>
-      <w:pPr>
-        <w:rPr>
-          <w:b/>
-        </w:rPr>
-      </w:pPr>
-    </w:p>
-    <w:p>
-      <w:pPr>
-        <w:rPr>
-          <w:b/>
-        </w:rPr>
-      </w:pPr>
-    </w:p>
-    <w:p>
-      <w:pPr>
-        <w:rPr>
-          <w:b/>
-        </w:rPr>
-      </w:pPr>
-    </w:p>
-    <w:p>
-      <w:pPr>
-        <w:rPr>
-          <w:b/>
-        </w:rPr>
-      </w:pPr>
-    </w:p>
-    <w:p>
-      <w:pPr>
-        <w:rPr>
-          <w:b/>
-        </w:rPr>
-      </w:pPr>
-    </w:p>
-    <w:p>
-      <w:pPr>
-        <w:rPr>
-          <w:b/>
-        </w:rPr>
-      </w:pPr>
-    </w:p>
-    <w:p>
-      <w:pPr>
-        <w:rPr>
-          <w:b/>
-        </w:rPr>
-      </w:pPr>
-    </w:p>
-    <w:p>
-      <w:pPr>
-        <w:rPr>
-          <w:b/>
-        </w:rPr>
-      </w:pPr>
-    </w:p>
-    <w:p>
-      <w:pPr>
-        <w:rPr>
-          <w:b/>
-        </w:rPr>
-      </w:pPr>
-    </w:p>
-    <w:p>
-      <w:pPr>
-        <w:rPr>
-          <w:b/>
-        </w:rPr>
-      </w:pPr>
-    </w:p>
-    <w:p>
-      <w:pPr>
-        <w:rPr>
-          <w:b/>
-        </w:rPr>
-      </w:pPr>
-    </w:p>
-    <w:p>
-      <w:pPr>
-        <w:rPr>
-          <w:b/>
-        </w:rPr>
-      </w:pPr>
-    </w:p>
-    <w:p>
-      <w:pPr>
-        <w:rPr>
-          <w:b/>
-        </w:rPr>
-      </w:pPr>
-    </w:p>
-    <w:p>
-      <w:pPr>
-        <w:rPr>
-          <w:b/>
-        </w:rPr>
-      </w:pPr>
-    </w:p>
-    <w:p>
-      <w:pPr>
-        <w:pStyle w:val="Ttulo21"/>
-      </w:pPr>
-      <w:bookmarkStart w:id="14" w:name="_Toc463965228"/>
-      <w:r>
-        <w:t xml:space="preserve">Excluir </w:t>
-      </w:r>
-      <w:proofErr w:type="spellStart"/>
-      <w:r>
-        <w:t>inpetores</w:t>
-      </w:r>
-      <w:bookmarkEnd w:id="14"/>
-      <w:proofErr w:type="spellEnd"/>
-    </w:p>
-    <w:p>
-      <w:pPr>
-        <w:ind w:left="720"/>
-        <w:rPr>
-          <w:b/>
-        </w:rPr>
-      </w:pPr>
-    </w:p>
-    <w:p>
-      <w:pPr>
-        <w:ind w:left="720"/>
-        <w:rPr>
-          <w:b/>
-        </w:rPr>
-      </w:pPr>
-    </w:p>
-    <w:p>
-      <w:pPr>
-        <w:ind w:left="720"/>
-        <w:rPr>
-          <w:b/>
-        </w:rPr>
-      </w:pPr>
-    </w:p>
-    <w:p>
-      <w:pPr>
-        <w:ind w:left="720"/>
-        <w:rPr>
-          <w:b/>
-        </w:rPr>
-      </w:pPr>
-    </w:p>
-    <w:p>
-      <w:pPr>
-        <w:ind w:left="720"/>
-        <w:rPr>
-          <w:b/>
-        </w:rPr>
-      </w:pPr>
-      <w:r>
-        <w:rPr>
-          <w:noProof/>
-        </w:rPr>
-        <w:drawing>
-          <wp:anchor distT="0" distB="0" distL="114300" distR="114300" simplePos="0" relativeHeight="251667968" behindDoc="0" locked="0" layoutInCell="1" allowOverlap="1" wp14:anchorId="498D7A53" wp14:editId="539A95B2">
-            <wp:simplePos x="0" y="0"/>
-            <wp:positionH relativeFrom="margin">
-              <wp:posOffset>0</wp:posOffset>
-            </wp:positionH>
-            <wp:positionV relativeFrom="margin">
-              <wp:posOffset>1050925</wp:posOffset>
-            </wp:positionV>
-            <wp:extent cx="4620260" cy="4471035"/>
-            <wp:effectExtent l="0" t="0" r="2540" b="0"/>
-            <wp:wrapSquare wrapText="bothSides"/>
-            <wp:docPr id="29" name="Picture 29" descr="SequenceDiagramExcInspetor"/>
-            <wp:cNvGraphicFramePr>
-              <a:graphicFrameLocks xmlns:a="http://schemas.openxmlformats.org/drawingml/2006/main" noChangeAspect="1"/>
-            </wp:cNvGraphicFramePr>
-            <a:graphic xmlns:a="http://schemas.openxmlformats.org/drawingml/2006/main">
-              <a:graphicData uri="http://schemas.openxmlformats.org/drawingml/2006/picture">
-                <pic:pic xmlns:pic="http://schemas.openxmlformats.org/drawingml/2006/picture">
-                  <pic:nvPicPr>
-                    <pic:cNvPr id="0" name="Picture 29" descr="SequenceDiagramExcInspetor"/>
-                    <pic:cNvPicPr>
-                      <a:picLocks noChangeAspect="1" noChangeArrowheads="1"/>
-                    </pic:cNvPicPr>
-                  </pic:nvPicPr>
-                  <pic:blipFill>
-                    <a:blip r:embed="rId16">
-                      <a:extLst>
-                        <a:ext uri="{28A0092B-C50C-407E-A947-70E740481C1C}">
-                          <a14:useLocalDpi xmlns:a14="http://schemas.microsoft.com/office/drawing/2010/main" val="0"/>
-                        </a:ext>
-                      </a:extLst>
-                    </a:blip>
-                    <a:srcRect/>
-                    <a:stretch>
-                      <a:fillRect/>
-                    </a:stretch>
-                  </pic:blipFill>
-                  <pic:spPr bwMode="auto">
-                    <a:xfrm>
-                      <a:off x="0" y="0"/>
-                      <a:ext cx="4620260" cy="4471035"/>
-                    </a:xfrm>
-                    <a:prstGeom prst="rect">
-                      <a:avLst/>
-                    </a:prstGeom>
-                    <a:noFill/>
-                    <a:ln>
-                      <a:noFill/>
-                    </a:ln>
-                  </pic:spPr>
-                </pic:pic>
-              </a:graphicData>
-            </a:graphic>
-            <wp14:sizeRelH relativeFrom="page">
-              <wp14:pctWidth>0</wp14:pctWidth>
-            </wp14:sizeRelH>
-            <wp14:sizeRelV relativeFrom="page">
-              <wp14:pctHeight>0</wp14:pctHeight>
-            </wp14:sizeRelV>
-          </wp:anchor>
-        </w:drawing>
-      </w:r>
-    </w:p>
-    <w:p>
-      <w:pPr>
-        <w:ind w:left="720"/>
-        <w:rPr>
-          <w:b/>
-        </w:rPr>
-      </w:pPr>
-    </w:p>
-    <w:p>
-      <w:pPr>
-        <w:ind w:left="720"/>
-        <w:rPr>
-          <w:b/>
-        </w:rPr>
-      </w:pPr>
-    </w:p>
-    <w:p>
-      <w:pPr>
-        <w:ind w:left="720"/>
-        <w:rPr>
-          <w:b/>
-        </w:rPr>
-      </w:pPr>
-    </w:p>
-    <w:p>
-      <w:pPr>
-        <w:ind w:left="720"/>
-        <w:rPr>
-          <w:b/>
-        </w:rPr>
-      </w:pPr>
-    </w:p>
-    <w:p>
-      <w:pPr>
-        <w:ind w:left="720"/>
-        <w:rPr>
-          <w:b/>
-        </w:rPr>
-      </w:pPr>
-    </w:p>
-    <w:p>
-      <w:pPr>
-        <w:ind w:left="720"/>
-        <w:rPr>
-          <w:b/>
-        </w:rPr>
-      </w:pPr>
-    </w:p>
-    <w:p>
-      <w:pPr>
-        <w:ind w:left="720"/>
-        <w:rPr>
-          <w:b/>
-        </w:rPr>
-      </w:pPr>
-    </w:p>
-    <w:p>
-      <w:pPr>
-        <w:ind w:left="720"/>
-        <w:rPr>
-          <w:b/>
-        </w:rPr>
-      </w:pPr>
-    </w:p>
-    <w:p>
-      <w:pPr>
-        <w:ind w:left="720"/>
-        <w:rPr>
-          <w:b/>
-        </w:rPr>
-      </w:pPr>
-    </w:p>
-    <w:p>
-      <w:pPr>
-        <w:ind w:left="720"/>
-        <w:rPr>
-          <w:b/>
-        </w:rPr>
-      </w:pPr>
-    </w:p>
-    <w:p>
-      <w:pPr>
-        <w:ind w:left="720"/>
-        <w:rPr>
-          <w:b/>
-        </w:rPr>
-      </w:pPr>
-    </w:p>
-    <w:p>
-      <w:pPr>
-        <w:ind w:left="720"/>
-        <w:rPr>
-          <w:b/>
-        </w:rPr>
-      </w:pPr>
-    </w:p>
-    <w:p>
-      <w:pPr>
-        <w:ind w:left="720"/>
-        <w:rPr>
-          <w:b/>
-        </w:rPr>
-      </w:pPr>
-    </w:p>
-    <w:p>
-      <w:pPr>
-        <w:ind w:left="720"/>
-        <w:rPr>
-          <w:b/>
-        </w:rPr>
-      </w:pPr>
-    </w:p>
-    <w:p>
-      <w:pPr>
-        <w:ind w:left="720"/>
-        <w:rPr>
-          <w:b/>
-        </w:rPr>
-      </w:pPr>
-    </w:p>
-    <w:p>
-      <w:pPr>
-        <w:ind w:left="720"/>
-        <w:rPr>
-          <w:b/>
-        </w:rPr>
-      </w:pPr>
-    </w:p>
-    <w:p>
-      <w:pPr>
-        <w:ind w:left="720"/>
-        <w:rPr>
-          <w:b/>
-        </w:rPr>
-      </w:pPr>
-    </w:p>
-    <w:p>
-      <w:pPr>
-        <w:ind w:left="720"/>
-        <w:rPr>
-          <w:b/>
-        </w:rPr>
-      </w:pPr>
-    </w:p>
-    <w:p>
-      <w:pPr>
-        <w:ind w:left="720"/>
-        <w:rPr>
-          <w:b/>
-        </w:rPr>
-      </w:pPr>
-    </w:p>
-    <w:p>
-      <w:pPr>
-        <w:ind w:left="720"/>
-        <w:rPr>
-          <w:b/>
-        </w:rPr>
-      </w:pPr>
-    </w:p>
-    <w:p>
-      <w:pPr>
-        <w:ind w:left="720"/>
-        <w:rPr>
-          <w:b/>
-        </w:rPr>
-      </w:pPr>
-    </w:p>
-    <w:p>
-      <w:pPr>
-        <w:ind w:left="720"/>
-        <w:rPr>
-          <w:b/>
-        </w:rPr>
-      </w:pPr>
-    </w:p>
-    <w:p>
-      <w:pPr>
-        <w:ind w:left="720"/>
-        <w:rPr>
-          <w:b/>
-        </w:rPr>
-      </w:pPr>
-    </w:p>
-    <w:p>
-      <w:pPr>
-        <w:ind w:left="720"/>
-        <w:rPr>
-          <w:b/>
-        </w:rPr>
-      </w:pPr>
-    </w:p>
-    <w:p>
-      <w:pPr>
-        <w:ind w:left="720"/>
-        <w:rPr>
-          <w:b/>
-        </w:rPr>
-      </w:pPr>
-    </w:p>
-    <w:p>
-      <w:pPr>
-        <w:ind w:left="720"/>
-        <w:rPr>
-          <w:b/>
-        </w:rPr>
-      </w:pPr>
-    </w:p>
-    <w:p>
-      <w:pPr>
-        <w:ind w:left="720"/>
-        <w:rPr>
-          <w:b/>
-        </w:rPr>
-      </w:pPr>
-    </w:p>
-    <w:p>
-      <w:pPr>
-        <w:ind w:left="720"/>
-        <w:rPr>
-          <w:b/>
-        </w:rPr>
-      </w:pPr>
-    </w:p>
-    <w:p>
-      <w:pPr>
-        <w:ind w:left="720"/>
-        <w:rPr>
-          <w:b/>
-        </w:rPr>
-      </w:pPr>
-    </w:p>
-    <w:p>
-      <w:pPr>
-        <w:ind w:left="720"/>
-        <w:rPr>
-          <w:b/>
-        </w:rPr>
-      </w:pPr>
-    </w:p>
-    <w:p>
-      <w:pPr>
-        <w:ind w:left="720"/>
-        <w:rPr>
-          <w:b/>
-        </w:rPr>
-      </w:pPr>
-    </w:p>
-    <w:p>
-      <w:pPr>
-        <w:ind w:left="720"/>
-        <w:rPr>
-          <w:b/>
-        </w:rPr>
-      </w:pPr>
-    </w:p>
-    <w:p>
-      <w:pPr>
-        <w:ind w:left="720"/>
-        <w:rPr>
-          <w:b/>
-        </w:rPr>
-      </w:pPr>
-    </w:p>
-    <w:p>
-      <w:pPr>
-        <w:ind w:left="720"/>
-        <w:rPr>
-          <w:b/>
-        </w:rPr>
-      </w:pPr>
-    </w:p>
-    <w:p>
-      <w:pPr>
-        <w:ind w:left="720"/>
-        <w:rPr>
-          <w:b/>
-        </w:rPr>
-      </w:pPr>
-    </w:p>
-    <w:p>
-      <w:pPr>
-        <w:ind w:left="720"/>
-        <w:rPr>
-          <w:b/>
-        </w:rPr>
-      </w:pPr>
-    </w:p>
-    <w:p>
-      <w:pPr>
-        <w:ind w:left="720"/>
-        <w:rPr>
-          <w:b/>
-        </w:rPr>
-      </w:pPr>
-    </w:p>
-    <w:p>
-      <w:pPr>
-        <w:rPr>
-          <w:b/>
-          <w:bCs/>
-          <w:color w:val="000000"/>
-          <w:sz w:val="36"/>
-        </w:rPr>
-      </w:pPr>
-      <w:r>
-        <w:br w:type="page"/>
-      </w:r>
-    </w:p>
-    <w:p>
-      <w:pPr>
         <w:pStyle w:val="Ttulo11"/>
       </w:pPr>
-      <w:bookmarkStart w:id="15" w:name="_Toc463965229"/>
-      <w:r>
-        <w:lastRenderedPageBreak/>
+      <w:bookmarkStart w:id="11" w:name="_Toc463965229"/>
+      <w:r>
         <w:t>INTERFACES</w:t>
       </w:r>
-      <w:bookmarkEnd w:id="15"/>
+      <w:bookmarkEnd w:id="11"/>
     </w:p>
     <w:p>
       <w:pPr>
@@ -21302,7 +20458,7 @@
                     <pic:cNvPicPr/>
                   </pic:nvPicPr>
                   <pic:blipFill>
-                    <a:blip r:embed="rId17">
+                    <a:blip r:embed="rId14">
                       <a:extLst>
                         <a:ext uri="{28A0092B-C50C-407E-A947-70E740481C1C}">
                           <a14:useLocalDpi xmlns:a14="http://schemas.microsoft.com/office/drawing/2010/main" val="0"/>
@@ -21390,7 +20546,7 @@
                     <pic:cNvPicPr/>
                   </pic:nvPicPr>
                   <pic:blipFill>
-                    <a:blip r:embed="rId18">
+                    <a:blip r:embed="rId15">
                       <a:extLst>
                         <a:ext uri="{28A0092B-C50C-407E-A947-70E740481C1C}">
                           <a14:useLocalDpi xmlns:a14="http://schemas.microsoft.com/office/drawing/2010/main" val="0"/>
@@ -21812,9 +20968,8 @@
       <w:pPr>
         <w:pStyle w:val="Ttulo11"/>
       </w:pPr>
-      <w:bookmarkStart w:id="16" w:name="_Toc463965241"/>
-      <w:r>
-        <w:lastRenderedPageBreak/>
+      <w:bookmarkStart w:id="12" w:name="_Toc463965241"/>
+      <w:r>
         <w:t>TABELAS</w:t>
       </w:r>
       <w:r>
@@ -21823,7 +20978,7 @@
       <w:r>
         <w:t>NCIA</w:t>
       </w:r>
-      <w:bookmarkEnd w:id="16"/>
+      <w:bookmarkEnd w:id="12"/>
     </w:p>
     <w:p>
       <w:pPr>
@@ -21848,11 +21003,11 @@
           <w:numId w:val="12"/>
         </w:numPr>
       </w:pPr>
-      <w:bookmarkStart w:id="17" w:name="_Toc463965242"/>
+      <w:bookmarkStart w:id="13" w:name="_Toc463965242"/>
       <w:r>
         <w:t>Cadastrar</w:t>
       </w:r>
-      <w:bookmarkEnd w:id="17"/>
+      <w:bookmarkEnd w:id="13"/>
       <w:r>
         <w:t>/Excluir</w:t>
       </w:r>
@@ -21864,11 +21019,11 @@
       <w:pPr>
         <w:pStyle w:val="Ttulo31"/>
       </w:pPr>
-      <w:bookmarkStart w:id="18" w:name="_Toc463965243"/>
+      <w:bookmarkStart w:id="14" w:name="_Toc463965243"/>
       <w:r>
         <w:t>Classes de Equivalência</w:t>
       </w:r>
-      <w:bookmarkEnd w:id="18"/>
+      <w:bookmarkEnd w:id="14"/>
       <w:r>
         <w:t xml:space="preserve"> </w:t>
       </w:r>
@@ -23281,7 +22436,7 @@
       <w:pPr>
         <w:pStyle w:val="Ttulo31"/>
       </w:pPr>
-      <w:bookmarkStart w:id="19" w:name="_Toc463965244"/>
+      <w:bookmarkStart w:id="15" w:name="_Toc463965244"/>
       <w:r>
         <w:t xml:space="preserve">Casos de Teste </w:t>
       </w:r>
@@ -23291,7 +22446,7 @@
       <w:r>
         <w:t xml:space="preserve"> </w:t>
       </w:r>
-      <w:bookmarkEnd w:id="19"/>
+      <w:bookmarkEnd w:id="15"/>
       <w:r>
         <w:t>Cadastrar/Excluir/Editar Usuário</w:t>
       </w:r>
@@ -25025,6 +24180,7 @@
                 <w:sz w:val="20"/>
                 <w:szCs w:val="20"/>
               </w:rPr>
+              <w:lastRenderedPageBreak/>
               <w:t>1</w:t>
             </w:r>
             <w:r>
@@ -25149,7 +24305,6 @@
                 <w:sz w:val="20"/>
                 <w:szCs w:val="20"/>
               </w:rPr>
-              <w:lastRenderedPageBreak/>
               <w:t>15</w:t>
             </w:r>
           </w:p>
@@ -26066,11 +25221,11 @@
           <w:numId w:val="12"/>
         </w:numPr>
       </w:pPr>
-      <w:bookmarkStart w:id="20" w:name="_Toc463965246"/>
+      <w:bookmarkStart w:id="16" w:name="_Toc463965246"/>
       <w:r>
         <w:t>Classes de Equivalência</w:t>
       </w:r>
-      <w:bookmarkEnd w:id="20"/>
+      <w:bookmarkEnd w:id="16"/>
       <w:r>
         <w:t xml:space="preserve"> </w:t>
       </w:r>
@@ -26757,7 +25912,7 @@
           <w:numId w:val="12"/>
         </w:numPr>
       </w:pPr>
-      <w:bookmarkStart w:id="21" w:name="_Toc463965247"/>
+      <w:bookmarkStart w:id="17" w:name="_Toc463965247"/>
       <w:r>
         <w:t>Casos de Teste</w:t>
       </w:r>
@@ -26770,7 +25925,7 @@
       <w:r>
         <w:t xml:space="preserve"> </w:t>
       </w:r>
-      <w:bookmarkEnd w:id="21"/>
+      <w:bookmarkEnd w:id="17"/>
       <w:r>
         <w:t>Atualizar Nível Glicêmico</w:t>
       </w:r>
@@ -28186,11 +27341,11 @@
           <w:numId w:val="12"/>
         </w:numPr>
       </w:pPr>
-      <w:bookmarkStart w:id="22" w:name="_Toc463965249"/>
+      <w:bookmarkStart w:id="18" w:name="_Toc463965249"/>
       <w:r>
         <w:t>Classes de Equivalência</w:t>
       </w:r>
-      <w:bookmarkEnd w:id="22"/>
+      <w:bookmarkEnd w:id="18"/>
     </w:p>
     <w:p/>
     <w:tbl>
@@ -28716,11 +27871,11 @@
           <w:numId w:val="12"/>
         </w:numPr>
       </w:pPr>
-      <w:bookmarkStart w:id="23" w:name="_Toc463965250"/>
+      <w:bookmarkStart w:id="19" w:name="_Toc463965250"/>
       <w:r>
         <w:t>Casos de Teste</w:t>
       </w:r>
-      <w:bookmarkEnd w:id="23"/>
+      <w:bookmarkEnd w:id="19"/>
       <w:r>
         <w:t xml:space="preserve"> </w:t>
       </w:r>
@@ -30132,7 +29287,7 @@
       <w:pPr>
         <w:pStyle w:val="Ttulo11"/>
       </w:pPr>
-      <w:bookmarkStart w:id="24" w:name="_Toc463965257"/>
+      <w:bookmarkStart w:id="20" w:name="_Toc463965257"/>
     </w:p>
     <w:p>
       <w:pPr>
@@ -30184,7 +29339,7 @@
         <w:pStyle w:val="Ttulo11"/>
       </w:pPr>
     </w:p>
-    <w:bookmarkEnd w:id="24"/>
+    <w:bookmarkEnd w:id="20"/>
     <w:p>
       <w:pPr>
         <w:pStyle w:val="NormalWeb"/>
@@ -30209,7 +29364,7 @@
       <w:pPr>
         <w:pStyle w:val="Ttulo11"/>
       </w:pPr>
-      <w:bookmarkStart w:id="25" w:name="_Toc463965258"/>
+      <w:bookmarkStart w:id="21" w:name="_Toc463965258"/>
       <w:r>
         <w:lastRenderedPageBreak/>
         <w:t>CONCLUSÃO</w:t>
@@ -30305,7 +29460,7 @@
         <w:pStyle w:val="Ttulo11"/>
       </w:pPr>
     </w:p>
-    <w:bookmarkEnd w:id="25"/>
+    <w:bookmarkEnd w:id="21"/>
     <w:p>
       <w:pPr>
         <w:pStyle w:val="PargrafodaLista"/>
@@ -30367,7 +29522,7 @@
       <w:r>
         <w:t xml:space="preserve">representação da estrutura e relações das </w:t>
       </w:r>
-      <w:hyperlink r:id="rId19" w:tooltip="Classe (programação)" w:history="1">
+      <w:hyperlink r:id="rId16" w:tooltip="Classe (programação)" w:history="1">
         <w:r>
           <w:rPr>
             <w:rStyle w:val="Hyperlink"/>
@@ -30380,7 +29535,7 @@
       <w:r>
         <w:t xml:space="preserve"> que servem de modelo para </w:t>
       </w:r>
-      <w:hyperlink r:id="rId20" w:tooltip="Objecto" w:history="1">
+      <w:hyperlink r:id="rId17" w:tooltip="Objecto" w:history="1">
         <w:r>
           <w:rPr>
             <w:rStyle w:val="Hyperlink"/>
@@ -30473,12 +29628,12 @@
       <w:pPr>
         <w:pStyle w:val="Ttulo11"/>
       </w:pPr>
-      <w:bookmarkStart w:id="26" w:name="_Toc463965259"/>
+      <w:bookmarkStart w:id="22" w:name="_Toc463965259"/>
       <w:r>
         <w:lastRenderedPageBreak/>
         <w:t>BIBLIOGRAFIA</w:t>
       </w:r>
-      <w:bookmarkEnd w:id="26"/>
+      <w:bookmarkEnd w:id="22"/>
     </w:p>
     <w:p>
       <w:pPr>
@@ -30497,7 +29652,7 @@
           <w:numId w:val="18"/>
         </w:numPr>
       </w:pPr>
-      <w:hyperlink r:id="rId21" w:history="1">
+      <w:hyperlink r:id="rId18" w:history="1">
         <w:r>
           <w:rPr>
             <w:rStyle w:val="Hyperlink"/>
@@ -30516,7 +29671,7 @@
           <w:numId w:val="18"/>
         </w:numPr>
       </w:pPr>
-      <w:hyperlink r:id="rId22" w:history="1">
+      <w:hyperlink r:id="rId19" w:history="1">
         <w:r>
           <w:rPr>
             <w:rStyle w:val="Hyperlink"/>
@@ -30535,7 +29690,7 @@
           <w:numId w:val="18"/>
         </w:numPr>
       </w:pPr>
-      <w:hyperlink r:id="rId23" w:history="1">
+      <w:hyperlink r:id="rId20" w:history="1">
         <w:r>
           <w:rPr>
             <w:rStyle w:val="Hyperlink"/>
@@ -30710,16 +29865,8 @@
         </w:rPr>
         <w:t>https://www.mundoboaforma.com.br/fazer-abdominal-emagrece/</w:t>
       </w:r>
-    </w:p>
-    <w:p>
-      <w:pPr>
-        <w:pStyle w:val="PargrafodaLista"/>
-      </w:pPr>
-    </w:p>
-    <w:p>
-      <w:pPr>
-        <w:ind w:left="360"/>
-      </w:pPr>
+      <w:bookmarkStart w:id="23" w:name="_GoBack"/>
+      <w:bookmarkEnd w:id="23"/>
     </w:p>
     <w:p>
       <w:pPr>
@@ -30946,7 +30093,7 @@
         <w:noProof/>
         <w:sz w:val="20"/>
       </w:rPr>
-      <w:t>28</w:t>
+      <w:t>20</w:t>
     </w:r>
     <w:r>
       <w:rPr>
@@ -33626,7 +32773,7 @@
 </file>
 
 <file path=customXml/itemProps1.xml><?xml version="1.0" encoding="utf-8"?>
-<ds:datastoreItem xmlns:ds="http://schemas.openxmlformats.org/officeDocument/2006/customXml" ds:itemID="{9B436B3E-E613-4D7E-9E8F-EC3BE9D81B89}">
+<ds:datastoreItem xmlns:ds="http://schemas.openxmlformats.org/officeDocument/2006/customXml" ds:itemID="{0172E22D-851E-45C1-98BB-B8F89BA9C76E}">
   <ds:schemaRefs>
     <ds:schemaRef ds:uri="http://schemas.openxmlformats.org/officeDocument/2006/bibliography"/>
   </ds:schemaRefs>

</xml_diff>

<commit_message>
Atualização TCC - Diagrama de sequência
</commit_message>
<xml_diff>
--- a/Projeto Final/TCC.docx
+++ b/Projeto Final/TCC.docx
@@ -20215,6 +20215,17 @@
     <w:p>
       <w:pPr>
         <w:spacing w:line="360" w:lineRule="auto"/>
+        <w:jc w:val="both"/>
+        <w:rPr>
+          <w:b/>
+          <w:sz w:val="36"/>
+          <w:szCs w:val="36"/>
+        </w:rPr>
+      </w:pPr>
+    </w:p>
+    <w:p>
+      <w:pPr>
+        <w:spacing w:line="360" w:lineRule="auto"/>
         <w:jc w:val="center"/>
         <w:rPr>
           <w:sz w:val="22"/>
@@ -20292,6 +20303,56 @@
       </w:r>
     </w:p>
     <w:p/>
+    <w:p>
+      <w:r>
+        <w:rPr>
+          <w:noProof/>
+        </w:rPr>
+        <w:drawing>
+          <wp:inline distT="0" distB="0" distL="0" distR="0" wp14:anchorId="00A1B726" wp14:editId="15F7F16E">
+            <wp:extent cx="5715000" cy="5524500"/>
+            <wp:effectExtent l="0" t="0" r="0" b="0"/>
+            <wp:docPr id="6" name="Imagem 6"/>
+            <wp:cNvGraphicFramePr>
+              <a:graphicFrameLocks xmlns:a="http://schemas.openxmlformats.org/drawingml/2006/main" noChangeAspect="1"/>
+            </wp:cNvGraphicFramePr>
+            <a:graphic xmlns:a="http://schemas.openxmlformats.org/drawingml/2006/main">
+              <a:graphicData uri="http://schemas.openxmlformats.org/drawingml/2006/picture">
+                <pic:pic xmlns:pic="http://schemas.openxmlformats.org/drawingml/2006/picture">
+                  <pic:nvPicPr>
+                    <pic:cNvPr id="6" name="Sequência.jpg"/>
+                    <pic:cNvPicPr/>
+                  </pic:nvPicPr>
+                  <pic:blipFill>
+                    <a:blip r:embed="rId14">
+                      <a:extLst>
+                        <a:ext uri="{28A0092B-C50C-407E-A947-70E740481C1C}">
+                          <a14:useLocalDpi xmlns:a14="http://schemas.microsoft.com/office/drawing/2010/main" val="0"/>
+                        </a:ext>
+                      </a:extLst>
+                    </a:blip>
+                    <a:stretch>
+                      <a:fillRect/>
+                    </a:stretch>
+                  </pic:blipFill>
+                  <pic:spPr>
+                    <a:xfrm>
+                      <a:off x="0" y="0"/>
+                      <a:ext cx="5715000" cy="5524500"/>
+                    </a:xfrm>
+                    <a:prstGeom prst="rect">
+                      <a:avLst/>
+                    </a:prstGeom>
+                  </pic:spPr>
+                </pic:pic>
+              </a:graphicData>
+            </a:graphic>
+          </wp:inline>
+        </w:drawing>
+      </w:r>
+      <w:bookmarkStart w:id="11" w:name="_GoBack"/>
+      <w:bookmarkEnd w:id="11"/>
+    </w:p>
     <w:p/>
     <w:p/>
     <w:p/>
@@ -20300,7 +20361,6 @@
     <w:p/>
     <w:p/>
     <w:p/>
-    <w:p/>
     <w:p>
       <w:pPr>
         <w:pStyle w:val="Ttulo21"/>
@@ -20324,11 +20384,11 @@
       <w:pPr>
         <w:pStyle w:val="Ttulo11"/>
       </w:pPr>
-      <w:bookmarkStart w:id="11" w:name="_Toc463965229"/>
+      <w:bookmarkStart w:id="12" w:name="_Toc463965229"/>
       <w:r>
         <w:t>INTERFACES</w:t>
       </w:r>
-      <w:bookmarkEnd w:id="11"/>
+      <w:bookmarkEnd w:id="12"/>
     </w:p>
     <w:p>
       <w:pPr>
@@ -20458,7 +20518,7 @@
                     <pic:cNvPicPr/>
                   </pic:nvPicPr>
                   <pic:blipFill>
-                    <a:blip r:embed="rId14">
+                    <a:blip r:embed="rId15">
                       <a:extLst>
                         <a:ext uri="{28A0092B-C50C-407E-A947-70E740481C1C}">
                           <a14:useLocalDpi xmlns:a14="http://schemas.microsoft.com/office/drawing/2010/main" val="0"/>
@@ -20546,7 +20606,7 @@
                     <pic:cNvPicPr/>
                   </pic:nvPicPr>
                   <pic:blipFill>
-                    <a:blip r:embed="rId15">
+                    <a:blip r:embed="rId16">
                       <a:extLst>
                         <a:ext uri="{28A0092B-C50C-407E-A947-70E740481C1C}">
                           <a14:useLocalDpi xmlns:a14="http://schemas.microsoft.com/office/drawing/2010/main" val="0"/>
@@ -20968,7 +21028,7 @@
       <w:pPr>
         <w:pStyle w:val="Ttulo11"/>
       </w:pPr>
-      <w:bookmarkStart w:id="12" w:name="_Toc463965241"/>
+      <w:bookmarkStart w:id="13" w:name="_Toc463965241"/>
       <w:r>
         <w:t>TABELAS</w:t>
       </w:r>
@@ -20978,7 +21038,7 @@
       <w:r>
         <w:t>NCIA</w:t>
       </w:r>
-      <w:bookmarkEnd w:id="12"/>
+      <w:bookmarkEnd w:id="13"/>
     </w:p>
     <w:p>
       <w:pPr>
@@ -21003,11 +21063,11 @@
           <w:numId w:val="12"/>
         </w:numPr>
       </w:pPr>
-      <w:bookmarkStart w:id="13" w:name="_Toc463965242"/>
+      <w:bookmarkStart w:id="14" w:name="_Toc463965242"/>
       <w:r>
         <w:t>Cadastrar</w:t>
       </w:r>
-      <w:bookmarkEnd w:id="13"/>
+      <w:bookmarkEnd w:id="14"/>
       <w:r>
         <w:t>/Excluir</w:t>
       </w:r>
@@ -21019,11 +21079,11 @@
       <w:pPr>
         <w:pStyle w:val="Ttulo31"/>
       </w:pPr>
-      <w:bookmarkStart w:id="14" w:name="_Toc463965243"/>
+      <w:bookmarkStart w:id="15" w:name="_Toc463965243"/>
       <w:r>
         <w:t>Classes de Equivalência</w:t>
       </w:r>
-      <w:bookmarkEnd w:id="14"/>
+      <w:bookmarkEnd w:id="15"/>
       <w:r>
         <w:t xml:space="preserve"> </w:t>
       </w:r>
@@ -22436,7 +22496,7 @@
       <w:pPr>
         <w:pStyle w:val="Ttulo31"/>
       </w:pPr>
-      <w:bookmarkStart w:id="15" w:name="_Toc463965244"/>
+      <w:bookmarkStart w:id="16" w:name="_Toc463965244"/>
       <w:r>
         <w:t xml:space="preserve">Casos de Teste </w:t>
       </w:r>
@@ -22446,7 +22506,7 @@
       <w:r>
         <w:t xml:space="preserve"> </w:t>
       </w:r>
-      <w:bookmarkEnd w:id="15"/>
+      <w:bookmarkEnd w:id="16"/>
       <w:r>
         <w:t>Cadastrar/Excluir/Editar Usuário</w:t>
       </w:r>
@@ -25221,11 +25281,11 @@
           <w:numId w:val="12"/>
         </w:numPr>
       </w:pPr>
-      <w:bookmarkStart w:id="16" w:name="_Toc463965246"/>
+      <w:bookmarkStart w:id="17" w:name="_Toc463965246"/>
       <w:r>
         <w:t>Classes de Equivalência</w:t>
       </w:r>
-      <w:bookmarkEnd w:id="16"/>
+      <w:bookmarkEnd w:id="17"/>
       <w:r>
         <w:t xml:space="preserve"> </w:t>
       </w:r>
@@ -25912,7 +25972,7 @@
           <w:numId w:val="12"/>
         </w:numPr>
       </w:pPr>
-      <w:bookmarkStart w:id="17" w:name="_Toc463965247"/>
+      <w:bookmarkStart w:id="18" w:name="_Toc463965247"/>
       <w:r>
         <w:t>Casos de Teste</w:t>
       </w:r>
@@ -25925,7 +25985,7 @@
       <w:r>
         <w:t xml:space="preserve"> </w:t>
       </w:r>
-      <w:bookmarkEnd w:id="17"/>
+      <w:bookmarkEnd w:id="18"/>
       <w:r>
         <w:t>Atualizar Nível Glicêmico</w:t>
       </w:r>
@@ -27341,11 +27401,11 @@
           <w:numId w:val="12"/>
         </w:numPr>
       </w:pPr>
-      <w:bookmarkStart w:id="18" w:name="_Toc463965249"/>
+      <w:bookmarkStart w:id="19" w:name="_Toc463965249"/>
       <w:r>
         <w:t>Classes de Equivalência</w:t>
       </w:r>
-      <w:bookmarkEnd w:id="18"/>
+      <w:bookmarkEnd w:id="19"/>
     </w:p>
     <w:p/>
     <w:tbl>
@@ -27871,11 +27931,11 @@
           <w:numId w:val="12"/>
         </w:numPr>
       </w:pPr>
-      <w:bookmarkStart w:id="19" w:name="_Toc463965250"/>
+      <w:bookmarkStart w:id="20" w:name="_Toc463965250"/>
       <w:r>
         <w:t>Casos de Teste</w:t>
       </w:r>
-      <w:bookmarkEnd w:id="19"/>
+      <w:bookmarkEnd w:id="20"/>
       <w:r>
         <w:t xml:space="preserve"> </w:t>
       </w:r>
@@ -29287,7 +29347,7 @@
       <w:pPr>
         <w:pStyle w:val="Ttulo11"/>
       </w:pPr>
-      <w:bookmarkStart w:id="20" w:name="_Toc463965257"/>
+      <w:bookmarkStart w:id="21" w:name="_Toc463965257"/>
     </w:p>
     <w:p>
       <w:pPr>
@@ -29339,7 +29399,7 @@
         <w:pStyle w:val="Ttulo11"/>
       </w:pPr>
     </w:p>
-    <w:bookmarkEnd w:id="20"/>
+    <w:bookmarkEnd w:id="21"/>
     <w:p>
       <w:pPr>
         <w:pStyle w:val="NormalWeb"/>
@@ -29364,7 +29424,7 @@
       <w:pPr>
         <w:pStyle w:val="Ttulo11"/>
       </w:pPr>
-      <w:bookmarkStart w:id="21" w:name="_Toc463965258"/>
+      <w:bookmarkStart w:id="22" w:name="_Toc463965258"/>
       <w:r>
         <w:lastRenderedPageBreak/>
         <w:t>CONCLUSÃO</w:t>
@@ -29460,7 +29520,7 @@
         <w:pStyle w:val="Ttulo11"/>
       </w:pPr>
     </w:p>
-    <w:bookmarkEnd w:id="21"/>
+    <w:bookmarkEnd w:id="22"/>
     <w:p>
       <w:pPr>
         <w:pStyle w:val="PargrafodaLista"/>
@@ -29522,7 +29582,7 @@
       <w:r>
         <w:t xml:space="preserve">representação da estrutura e relações das </w:t>
       </w:r>
-      <w:hyperlink r:id="rId16" w:tooltip="Classe (programação)" w:history="1">
+      <w:hyperlink r:id="rId17" w:tooltip="Classe (programação)" w:history="1">
         <w:r>
           <w:rPr>
             <w:rStyle w:val="Hyperlink"/>
@@ -29535,7 +29595,7 @@
       <w:r>
         <w:t xml:space="preserve"> que servem de modelo para </w:t>
       </w:r>
-      <w:hyperlink r:id="rId17" w:tooltip="Objecto" w:history="1">
+      <w:hyperlink r:id="rId18" w:tooltip="Objecto" w:history="1">
         <w:r>
           <w:rPr>
             <w:rStyle w:val="Hyperlink"/>
@@ -29628,12 +29688,12 @@
       <w:pPr>
         <w:pStyle w:val="Ttulo11"/>
       </w:pPr>
-      <w:bookmarkStart w:id="22" w:name="_Toc463965259"/>
+      <w:bookmarkStart w:id="23" w:name="_Toc463965259"/>
       <w:r>
         <w:lastRenderedPageBreak/>
         <w:t>BIBLIOGRAFIA</w:t>
       </w:r>
-      <w:bookmarkEnd w:id="22"/>
+      <w:bookmarkEnd w:id="23"/>
     </w:p>
     <w:p>
       <w:pPr>
@@ -29652,7 +29712,7 @@
           <w:numId w:val="18"/>
         </w:numPr>
       </w:pPr>
-      <w:hyperlink r:id="rId18" w:history="1">
+      <w:hyperlink r:id="rId19" w:history="1">
         <w:r>
           <w:rPr>
             <w:rStyle w:val="Hyperlink"/>
@@ -29671,7 +29731,7 @@
           <w:numId w:val="18"/>
         </w:numPr>
       </w:pPr>
-      <w:hyperlink r:id="rId19" w:history="1">
+      <w:hyperlink r:id="rId20" w:history="1">
         <w:r>
           <w:rPr>
             <w:rStyle w:val="Hyperlink"/>
@@ -29690,7 +29750,7 @@
           <w:numId w:val="18"/>
         </w:numPr>
       </w:pPr>
-      <w:hyperlink r:id="rId20" w:history="1">
+      <w:hyperlink r:id="rId21" w:history="1">
         <w:r>
           <w:rPr>
             <w:rStyle w:val="Hyperlink"/>
@@ -29865,8 +29925,6 @@
         </w:rPr>
         <w:t>https://www.mundoboaforma.com.br/fazer-abdominal-emagrece/</w:t>
       </w:r>
-      <w:bookmarkStart w:id="23" w:name="_GoBack"/>
-      <w:bookmarkEnd w:id="23"/>
     </w:p>
     <w:p>
       <w:pPr>
@@ -30093,7 +30151,7 @@
         <w:noProof/>
         <w:sz w:val="20"/>
       </w:rPr>
-      <w:t>20</w:t>
+      <w:t>21</w:t>
     </w:r>
     <w:r>
       <w:rPr>
@@ -32773,7 +32831,7 @@
 </file>
 
 <file path=customXml/itemProps1.xml><?xml version="1.0" encoding="utf-8"?>
-<ds:datastoreItem xmlns:ds="http://schemas.openxmlformats.org/officeDocument/2006/customXml" ds:itemID="{0172E22D-851E-45C1-98BB-B8F89BA9C76E}">
+<ds:datastoreItem xmlns:ds="http://schemas.openxmlformats.org/officeDocument/2006/customXml" ds:itemID="{49C7F577-6587-4F4B-ACE4-904CC5867805}">
   <ds:schemaRefs>
     <ds:schemaRef ds:uri="http://schemas.openxmlformats.org/officeDocument/2006/bibliography"/>
   </ds:schemaRefs>

</xml_diff>

<commit_message>
Atualização TCC - Modelo físico
</commit_message>
<xml_diff>
--- a/Projeto Final/TCC.docx
+++ b/Projeto Final/TCC.docx
@@ -20610,8 +20610,6 @@
       <w:pPr>
         <w:pStyle w:val="Ttulo1"/>
       </w:pPr>
-      <w:bookmarkStart w:id="12" w:name="_GoBack"/>
-      <w:bookmarkEnd w:id="12"/>
       <w:r>
         <w:rPr>
           <w:noProof/>
@@ -20677,7 +20675,7 @@
       <w:pPr>
         <w:pStyle w:val="Ttulo11"/>
       </w:pPr>
-      <w:bookmarkStart w:id="13" w:name="_Toc463965257"/>
+      <w:bookmarkStart w:id="12" w:name="_Toc463965257"/>
     </w:p>
     <w:p>
       <w:pPr>
@@ -20720,7 +20718,7 @@
         <w:pStyle w:val="Ttulo11"/>
       </w:pPr>
     </w:p>
-    <w:bookmarkEnd w:id="13"/>
+    <w:bookmarkEnd w:id="12"/>
     <w:p>
       <w:pPr>
         <w:pStyle w:val="NormalWeb"/>
@@ -20729,14 +20727,6 @@
       </w:pPr>
     </w:p>
     <w:p>
-      <w:pPr>
-        <w:rPr>
-          <w:b/>
-          <w:bCs/>
-          <w:color w:val="000000"/>
-          <w:sz w:val="36"/>
-        </w:rPr>
-      </w:pPr>
       <w:r>
         <w:br w:type="page"/>
       </w:r>
@@ -20745,9 +20735,114 @@
       <w:pPr>
         <w:pStyle w:val="Ttulo11"/>
       </w:pPr>
-      <w:bookmarkStart w:id="14" w:name="_Toc463965258"/>
-      <w:r>
+      <w:r>
+        <w:rPr>
+          <w:noProof/>
+        </w:rPr>
         <w:lastRenderedPageBreak/>
+        <w:drawing>
+          <wp:anchor distT="0" distB="0" distL="114300" distR="114300" simplePos="0" relativeHeight="251667968" behindDoc="0" locked="0" layoutInCell="1" allowOverlap="1" wp14:anchorId="2DBD89B5" wp14:editId="5CA23402">
+            <wp:simplePos x="0" y="0"/>
+            <wp:positionH relativeFrom="column">
+              <wp:posOffset>-305337</wp:posOffset>
+            </wp:positionH>
+            <wp:positionV relativeFrom="paragraph">
+              <wp:posOffset>436880</wp:posOffset>
+            </wp:positionV>
+            <wp:extent cx="5760720" cy="4622165"/>
+            <wp:effectExtent l="0" t="0" r="0" b="6985"/>
+            <wp:wrapSquare wrapText="bothSides"/>
+            <wp:docPr id="8" name="Imagem 8"/>
+            <wp:cNvGraphicFramePr>
+              <a:graphicFrameLocks xmlns:a="http://schemas.openxmlformats.org/drawingml/2006/main" noChangeAspect="1"/>
+            </wp:cNvGraphicFramePr>
+            <a:graphic xmlns:a="http://schemas.openxmlformats.org/drawingml/2006/main">
+              <a:graphicData uri="http://schemas.openxmlformats.org/drawingml/2006/picture">
+                <pic:pic xmlns:pic="http://schemas.openxmlformats.org/drawingml/2006/picture">
+                  <pic:nvPicPr>
+                    <pic:cNvPr id="8" name="ModeloFisico.jpg"/>
+                    <pic:cNvPicPr/>
+                  </pic:nvPicPr>
+                  <pic:blipFill>
+                    <a:blip r:embed="rId18">
+                      <a:extLst>
+                        <a:ext uri="{28A0092B-C50C-407E-A947-70E740481C1C}">
+                          <a14:useLocalDpi xmlns:a14="http://schemas.microsoft.com/office/drawing/2010/main" val="0"/>
+                        </a:ext>
+                      </a:extLst>
+                    </a:blip>
+                    <a:stretch>
+                      <a:fillRect/>
+                    </a:stretch>
+                  </pic:blipFill>
+                  <pic:spPr>
+                    <a:xfrm>
+                      <a:off x="0" y="0"/>
+                      <a:ext cx="5760720" cy="4622165"/>
+                    </a:xfrm>
+                    <a:prstGeom prst="rect">
+                      <a:avLst/>
+                    </a:prstGeom>
+                  </pic:spPr>
+                </pic:pic>
+              </a:graphicData>
+            </a:graphic>
+            <wp14:sizeRelH relativeFrom="page">
+              <wp14:pctWidth>0</wp14:pctWidth>
+            </wp14:sizeRelH>
+            <wp14:sizeRelV relativeFrom="page">
+              <wp14:pctHeight>0</wp14:pctHeight>
+            </wp14:sizeRelV>
+          </wp:anchor>
+        </w:drawing>
+      </w:r>
+      <w:r>
+        <w:t xml:space="preserve">MODELO </w:t>
+      </w:r>
+      <w:r>
+        <w:t>FÍSICO</w:t>
+      </w:r>
+      <w:r>
+        <w:t xml:space="preserve"> DO BANCO</w:t>
+      </w:r>
+    </w:p>
+    <w:p/>
+    <w:p/>
+    <w:p/>
+    <w:p/>
+    <w:p/>
+    <w:p/>
+    <w:p/>
+    <w:p/>
+    <w:p/>
+    <w:p/>
+    <w:p/>
+    <w:p/>
+    <w:p/>
+    <w:p/>
+    <w:p/>
+    <w:p/>
+    <w:p/>
+    <w:p/>
+    <w:p>
+      <w:pPr>
+        <w:pStyle w:val="Ttulo11"/>
+        <w:rPr>
+          <w:b w:val="0"/>
+          <w:bCs w:val="0"/>
+          <w:color w:val="auto"/>
+          <w:sz w:val="24"/>
+        </w:rPr>
+      </w:pPr>
+      <w:bookmarkStart w:id="13" w:name="_Toc463965258"/>
+    </w:p>
+    <w:p>
+      <w:pPr>
+        <w:pStyle w:val="Ttulo11"/>
+      </w:pPr>
+      <w:bookmarkStart w:id="14" w:name="_GoBack"/>
+      <w:bookmarkEnd w:id="14"/>
+      <w:r>
         <w:t>CONCLUSÃO</w:t>
       </w:r>
     </w:p>
@@ -20841,7 +20936,7 @@
         <w:pStyle w:val="Ttulo11"/>
       </w:pPr>
     </w:p>
-    <w:bookmarkEnd w:id="14"/>
+    <w:bookmarkEnd w:id="13"/>
     <w:p>
       <w:pPr>
         <w:pStyle w:val="PargrafodaLista"/>
@@ -20855,7 +20950,6 @@
         <w:pStyle w:val="Ttulo11"/>
       </w:pPr>
       <w:r>
-        <w:lastRenderedPageBreak/>
         <w:t>GLOSSÁRIO</w:t>
       </w:r>
     </w:p>
@@ -20903,7 +20997,7 @@
       <w:r>
         <w:t xml:space="preserve">representação da estrutura e relações das </w:t>
       </w:r>
-      <w:hyperlink r:id="rId18" w:tooltip="Classe (programação)" w:history="1">
+      <w:hyperlink r:id="rId19" w:tooltip="Classe (programação)" w:history="1">
         <w:r>
           <w:rPr>
             <w:rStyle w:val="Hyperlink"/>
@@ -20916,7 +21010,7 @@
       <w:r>
         <w:t xml:space="preserve"> que servem de modelo para </w:t>
       </w:r>
-      <w:hyperlink r:id="rId19" w:tooltip="Objecto" w:history="1">
+      <w:hyperlink r:id="rId20" w:tooltip="Objecto" w:history="1">
         <w:r>
           <w:rPr>
             <w:rStyle w:val="Hyperlink"/>
@@ -21033,7 +21127,7 @@
           <w:numId w:val="18"/>
         </w:numPr>
       </w:pPr>
-      <w:hyperlink r:id="rId20" w:history="1">
+      <w:hyperlink r:id="rId21" w:history="1">
         <w:r>
           <w:rPr>
             <w:rStyle w:val="Hyperlink"/>
@@ -21052,7 +21146,7 @@
           <w:numId w:val="18"/>
         </w:numPr>
       </w:pPr>
-      <w:hyperlink r:id="rId21" w:history="1">
+      <w:hyperlink r:id="rId22" w:history="1">
         <w:r>
           <w:rPr>
             <w:rStyle w:val="Hyperlink"/>
@@ -21071,7 +21165,7 @@
           <w:numId w:val="18"/>
         </w:numPr>
       </w:pPr>
-      <w:hyperlink r:id="rId22" w:history="1">
+      <w:hyperlink r:id="rId23" w:history="1">
         <w:r>
           <w:rPr>
             <w:rStyle w:val="Hyperlink"/>
@@ -21472,7 +21566,7 @@
         <w:noProof/>
         <w:sz w:val="20"/>
       </w:rPr>
-      <w:t>26</w:t>
+      <w:t>25</w:t>
     </w:r>
     <w:r>
       <w:rPr>
@@ -24153,7 +24247,7 @@
 </file>
 
 <file path=customXml/itemProps1.xml><?xml version="1.0" encoding="utf-8"?>
-<ds:datastoreItem xmlns:ds="http://schemas.openxmlformats.org/officeDocument/2006/customXml" ds:itemID="{F51A5C27-5903-4462-A409-0C3DB3CF74EC}">
+<ds:datastoreItem xmlns:ds="http://schemas.openxmlformats.org/officeDocument/2006/customXml" ds:itemID="{A8FD90E5-AF95-4B0E-984A-2A11D1F5CA09}">
   <ds:schemaRefs>
     <ds:schemaRef ds:uri="http://schemas.openxmlformats.org/officeDocument/2006/bibliography"/>
   </ds:schemaRefs>

</xml_diff>

<commit_message>
Atualização TCC - Modelo físico atualizado
</commit_message>
<xml_diff>
--- a/Projeto Final/TCC.docx
+++ b/Projeto Final/TCC.docx
@@ -1,6 +1,6 @@
 
 <file path=word/document.xml><?xml version="1.0" encoding="utf-8"?>
-<w:document xmlns:wpc="http://schemas.microsoft.com/office/word/2010/wordprocessingCanvas" xmlns:mc="http://schemas.openxmlformats.org/markup-compatibility/2006" xmlns:o="urn:schemas-microsoft-com:office:office" xmlns:r="http://schemas.openxmlformats.org/officeDocument/2006/relationships" xmlns:m="http://schemas.openxmlformats.org/officeDocument/2006/math" xmlns:v="urn:schemas-microsoft-com:vml" xmlns:wp14="http://schemas.microsoft.com/office/word/2010/wordprocessingDrawing" xmlns:wp="http://schemas.openxmlformats.org/drawingml/2006/wordprocessingDrawing" xmlns:w10="urn:schemas-microsoft-com:office:word" xmlns:w="http://schemas.openxmlformats.org/wordprocessingml/2006/main" xmlns:w14="http://schemas.microsoft.com/office/word/2010/wordml" xmlns:w15="http://schemas.microsoft.com/office/word/2012/wordml" xmlns:wpg="http://schemas.microsoft.com/office/word/2010/wordprocessingGroup" xmlns:wpi="http://schemas.microsoft.com/office/word/2010/wordprocessingInk" xmlns:wne="http://schemas.microsoft.com/office/word/2006/wordml" xmlns:wps="http://schemas.microsoft.com/office/word/2010/wordprocessingShape" mc:Ignorable="w14 w15 wp14">
+<w:document xmlns:wpc="http://schemas.microsoft.com/office/word/2010/wordprocessingCanvas" xmlns:cx="http://schemas.microsoft.com/office/drawing/2014/chartex" xmlns:cx1="http://schemas.microsoft.com/office/drawing/2015/9/8/chartex" xmlns:mc="http://schemas.openxmlformats.org/markup-compatibility/2006" xmlns:o="urn:schemas-microsoft-com:office:office" xmlns:r="http://schemas.openxmlformats.org/officeDocument/2006/relationships" xmlns:m="http://schemas.openxmlformats.org/officeDocument/2006/math" xmlns:v="urn:schemas-microsoft-com:vml" xmlns:wp14="http://schemas.microsoft.com/office/word/2010/wordprocessingDrawing" xmlns:wp="http://schemas.openxmlformats.org/drawingml/2006/wordprocessingDrawing" xmlns:w10="urn:schemas-microsoft-com:office:word" xmlns:w="http://schemas.openxmlformats.org/wordprocessingml/2006/main" xmlns:w14="http://schemas.microsoft.com/office/word/2010/wordml" xmlns:w15="http://schemas.microsoft.com/office/word/2012/wordml" xmlns:w16se="http://schemas.microsoft.com/office/word/2015/wordml/symex" xmlns:wpg="http://schemas.microsoft.com/office/word/2010/wordprocessingGroup" xmlns:wpi="http://schemas.microsoft.com/office/word/2010/wordprocessingInk" xmlns:wne="http://schemas.microsoft.com/office/word/2006/wordml" xmlns:wps="http://schemas.microsoft.com/office/word/2010/wordprocessingShape" mc:Ignorable="w14 w15 w16se wp14">
   <w:body>
     <w:p>
       <w:pPr>
@@ -283,7 +283,6 @@
         <w:rPr>
           <w:sz w:val="36"/>
           <w:szCs w:val="36"/>
-          <w:lang w:val="es-ES_tradnl"/>
         </w:rPr>
       </w:pPr>
       <w:r>
@@ -327,7 +326,6 @@
           <w:rFonts w:ascii="Times New Roman" w:hAnsi="Times New Roman"/>
           <w:b/>
           <w:sz w:val="24"/>
-          <w:lang w:val="es-ES_tradnl"/>
         </w:rPr>
       </w:pPr>
       <w:r>
@@ -335,7 +333,6 @@
           <w:rFonts w:ascii="Times New Roman" w:hAnsi="Times New Roman"/>
           <w:b/>
           <w:sz w:val="24"/>
-          <w:lang w:val="es-ES_tradnl"/>
         </w:rPr>
         <w:tab/>
       </w:r>
@@ -348,7 +345,6 @@
           <w:rFonts w:ascii="Times New Roman" w:hAnsi="Times New Roman"/>
           <w:b/>
           <w:sz w:val="24"/>
-          <w:lang w:val="es-ES_tradnl"/>
         </w:rPr>
       </w:pPr>
     </w:p>
@@ -360,7 +356,6 @@
           <w:rFonts w:ascii="Times New Roman" w:hAnsi="Times New Roman"/>
           <w:b/>
           <w:sz w:val="24"/>
-          <w:lang w:val="es-ES_tradnl"/>
         </w:rPr>
       </w:pPr>
     </w:p>
@@ -372,7 +367,6 @@
           <w:rFonts w:ascii="Times New Roman" w:hAnsi="Times New Roman"/>
           <w:b/>
           <w:sz w:val="24"/>
-          <w:lang w:val="es-ES_tradnl"/>
         </w:rPr>
       </w:pPr>
     </w:p>
@@ -384,7 +378,6 @@
           <w:rFonts w:ascii="Times New Roman" w:hAnsi="Times New Roman"/>
           <w:b/>
           <w:sz w:val="24"/>
-          <w:lang w:val="es-ES_tradnl"/>
         </w:rPr>
       </w:pPr>
     </w:p>
@@ -397,16 +390,23 @@
         <w:rPr>
           <w:b/>
           <w:sz w:val="32"/>
-          <w:lang w:val="es-ES_tradnl"/>
-        </w:rPr>
-      </w:pPr>
+        </w:rPr>
+      </w:pPr>
+      <w:proofErr w:type="gramStart"/>
       <w:r>
         <w:rPr>
           <w:b/>
           <w:sz w:val="32"/>
-          <w:lang w:val="es-ES_tradnl"/>
-        </w:rPr>
-        <w:t>Autor(es):</w:t>
+        </w:rPr>
+        <w:t>Autor(</w:t>
+      </w:r>
+      <w:proofErr w:type="gramEnd"/>
+      <w:r>
+        <w:rPr>
+          <w:b/>
+          <w:sz w:val="32"/>
+        </w:rPr>
+        <w:t>es):</w:t>
       </w:r>
     </w:p>
     <w:p>
@@ -416,13 +416,11 @@
         <w:ind w:left="851" w:firstLine="0"/>
         <w:rPr>
           <w:sz w:val="32"/>
-          <w:lang w:val="es-ES_tradnl"/>
         </w:rPr>
       </w:pPr>
       <w:r>
         <w:rPr>
           <w:sz w:val="32"/>
-          <w:lang w:val="es-ES_tradnl"/>
         </w:rPr>
         <w:t xml:space="preserve">Carolina </w:t>
       </w:r>
@@ -430,7 +428,6 @@
       <w:r>
         <w:rPr>
           <w:sz w:val="32"/>
-          <w:lang w:val="es-ES_tradnl"/>
         </w:rPr>
         <w:t>Senra</w:t>
       </w:r>
@@ -438,7 +435,6 @@
       <w:r>
         <w:rPr>
           <w:sz w:val="32"/>
-          <w:lang w:val="es-ES_tradnl"/>
         </w:rPr>
         <w:t xml:space="preserve"> Vidal</w:t>
       </w:r>
@@ -450,14 +446,12 @@
         <w:ind w:left="851" w:firstLine="0"/>
         <w:rPr>
           <w:sz w:val="32"/>
-          <w:lang w:val="es-ES_tradnl"/>
         </w:rPr>
       </w:pPr>
       <w:proofErr w:type="spellStart"/>
       <w:r>
         <w:rPr>
           <w:sz w:val="32"/>
-          <w:lang w:val="es-ES_tradnl"/>
         </w:rPr>
         <w:t>Mikaela</w:t>
       </w:r>
@@ -465,7 +459,6 @@
       <w:r>
         <w:rPr>
           <w:sz w:val="32"/>
-          <w:lang w:val="es-ES_tradnl"/>
         </w:rPr>
         <w:t xml:space="preserve"> </w:t>
       </w:r>
@@ -473,7 +466,6 @@
       <w:r>
         <w:rPr>
           <w:sz w:val="32"/>
-          <w:lang w:val="es-ES_tradnl"/>
         </w:rPr>
         <w:t>Rikberg</w:t>
       </w:r>
@@ -481,7 +473,6 @@
       <w:r>
         <w:rPr>
           <w:sz w:val="32"/>
-          <w:lang w:val="es-ES_tradnl"/>
         </w:rPr>
         <w:t xml:space="preserve"> Alves</w:t>
       </w:r>
@@ -493,13 +484,11 @@
         <w:ind w:left="851" w:firstLine="0"/>
         <w:rPr>
           <w:sz w:val="32"/>
-          <w:lang w:val="es-ES_tradnl"/>
         </w:rPr>
       </w:pPr>
       <w:r>
         <w:rPr>
           <w:sz w:val="32"/>
-          <w:lang w:val="es-ES_tradnl"/>
         </w:rPr>
         <w:t xml:space="preserve">Sarah Ellen de Oliveira </w:t>
       </w:r>
@@ -507,7 +496,6 @@
       <w:r>
         <w:rPr>
           <w:sz w:val="32"/>
-          <w:lang w:val="es-ES_tradnl"/>
         </w:rPr>
         <w:t>Borrete</w:t>
       </w:r>
@@ -521,7 +509,6 @@
         <w:jc w:val="center"/>
         <w:rPr>
           <w:sz w:val="32"/>
-          <w:lang w:val="es-ES_tradnl"/>
         </w:rPr>
       </w:pPr>
     </w:p>
@@ -535,7 +522,6 @@
           <w:rFonts w:ascii="Times New Roman" w:hAnsi="Times New Roman"/>
           <w:b/>
           <w:sz w:val="24"/>
-          <w:lang w:val="es-ES_tradnl"/>
         </w:rPr>
       </w:pPr>
     </w:p>
@@ -549,7 +535,6 @@
           <w:rFonts w:ascii="Times New Roman" w:hAnsi="Times New Roman"/>
           <w:b/>
           <w:sz w:val="24"/>
-          <w:lang w:val="es-ES_tradnl"/>
         </w:rPr>
       </w:pPr>
     </w:p>
@@ -561,7 +546,6 @@
           <w:rFonts w:ascii="Times New Roman" w:hAnsi="Times New Roman"/>
           <w:b/>
           <w:sz w:val="24"/>
-          <w:lang w:val="es-ES_tradnl"/>
         </w:rPr>
       </w:pPr>
     </w:p>
@@ -573,7 +557,6 @@
           <w:rFonts w:ascii="Times New Roman" w:hAnsi="Times New Roman"/>
           <w:b/>
           <w:sz w:val="24"/>
-          <w:lang w:val="es-ES_tradnl"/>
         </w:rPr>
       </w:pPr>
     </w:p>
@@ -585,7 +568,6 @@
           <w:rFonts w:ascii="Times New Roman" w:hAnsi="Times New Roman"/>
           <w:b/>
           <w:sz w:val="24"/>
-          <w:lang w:val="es-ES_tradnl"/>
         </w:rPr>
       </w:pPr>
     </w:p>
@@ -597,7 +579,6 @@
           <w:rFonts w:ascii="Times New Roman" w:hAnsi="Times New Roman"/>
           <w:b/>
           <w:sz w:val="24"/>
-          <w:lang w:val="es-ES_tradnl"/>
         </w:rPr>
       </w:pPr>
     </w:p>
@@ -609,13 +590,11 @@
         <w:jc w:val="center"/>
         <w:rPr>
           <w:sz w:val="22"/>
-          <w:lang w:val="es-ES_tradnl"/>
         </w:rPr>
       </w:pPr>
       <w:r>
         <w:rPr>
           <w:sz w:val="22"/>
-          <w:lang w:val="es-ES_tradnl"/>
         </w:rPr>
         <w:t xml:space="preserve">RIO DE JANEIRO </w:t>
       </w:r>
@@ -727,40 +706,28 @@
         <w:rPr>
           <w:sz w:val="24"/>
           <w:szCs w:val="24"/>
-          <w:lang w:val="es-ES_tradnl"/>
         </w:rPr>
       </w:pPr>
       <w:r>
         <w:rPr>
           <w:sz w:val="24"/>
           <w:szCs w:val="24"/>
-          <w:lang w:val="es-ES_tradnl"/>
-        </w:rPr>
-        <w:t>C</w:t>
-      </w:r>
+        </w:rPr>
+        <w:t xml:space="preserve">Carolina </w:t>
+      </w:r>
+      <w:proofErr w:type="spellStart"/>
       <w:r>
         <w:rPr>
           <w:sz w:val="24"/>
           <w:szCs w:val="24"/>
-          <w:lang w:val="es-ES_tradnl"/>
-        </w:rPr>
-        <w:t xml:space="preserve">arolina </w:t>
-      </w:r>
-      <w:proofErr w:type="spellStart"/>
+        </w:rPr>
+        <w:t>Senra</w:t>
+      </w:r>
+      <w:proofErr w:type="spellEnd"/>
       <w:r>
         <w:rPr>
           <w:sz w:val="24"/>
           <w:szCs w:val="24"/>
-          <w:lang w:val="es-ES_tradnl"/>
-        </w:rPr>
-        <w:t>Senra</w:t>
-      </w:r>
-      <w:proofErr w:type="spellEnd"/>
-      <w:r>
-        <w:rPr>
-          <w:sz w:val="24"/>
-          <w:szCs w:val="24"/>
-          <w:lang w:val="es-ES_tradnl"/>
         </w:rPr>
         <w:t xml:space="preserve"> Vidal</w:t>
       </w:r>
@@ -773,7 +740,6 @@
         <w:rPr>
           <w:sz w:val="24"/>
           <w:szCs w:val="24"/>
-          <w:lang w:val="es-ES_tradnl"/>
         </w:rPr>
       </w:pPr>
       <w:proofErr w:type="spellStart"/>
@@ -781,7 +747,6 @@
         <w:rPr>
           <w:sz w:val="24"/>
           <w:szCs w:val="24"/>
-          <w:lang w:val="es-ES_tradnl"/>
         </w:rPr>
         <w:t>Mikaela</w:t>
       </w:r>
@@ -790,7 +755,6 @@
         <w:rPr>
           <w:sz w:val="24"/>
           <w:szCs w:val="24"/>
-          <w:lang w:val="es-ES_tradnl"/>
         </w:rPr>
         <w:t xml:space="preserve"> </w:t>
       </w:r>
@@ -799,7 +763,6 @@
         <w:rPr>
           <w:sz w:val="24"/>
           <w:szCs w:val="24"/>
-          <w:lang w:val="es-ES_tradnl"/>
         </w:rPr>
         <w:t>Rikberg</w:t>
       </w:r>
@@ -808,7 +771,6 @@
         <w:rPr>
           <w:sz w:val="24"/>
           <w:szCs w:val="24"/>
-          <w:lang w:val="es-ES_tradnl"/>
         </w:rPr>
         <w:t xml:space="preserve"> Alves</w:t>
       </w:r>
@@ -821,14 +783,12 @@
         <w:rPr>
           <w:sz w:val="24"/>
           <w:szCs w:val="24"/>
-          <w:lang w:val="es-ES_tradnl"/>
         </w:rPr>
       </w:pPr>
       <w:r>
         <w:rPr>
           <w:sz w:val="24"/>
           <w:szCs w:val="24"/>
-          <w:lang w:val="es-ES_tradnl"/>
         </w:rPr>
         <w:t xml:space="preserve">Sarah Ellen de Oliveira </w:t>
       </w:r>
@@ -837,7 +797,6 @@
         <w:rPr>
           <w:sz w:val="24"/>
           <w:szCs w:val="24"/>
-          <w:lang w:val="es-ES_tradnl"/>
         </w:rPr>
         <w:t>Borrete</w:t>
       </w:r>
@@ -929,153 +888,96 @@
     <w:p>
       <w:pPr>
         <w:jc w:val="both"/>
-        <w:rPr>
-          <w:lang w:val="es-ES_tradnl"/>
-        </w:rPr>
       </w:pPr>
     </w:p>
     <w:p>
       <w:pPr>
         <w:jc w:val="both"/>
-        <w:rPr>
-          <w:lang w:val="es-ES_tradnl"/>
-        </w:rPr>
       </w:pPr>
     </w:p>
     <w:p>
       <w:pPr>
         <w:jc w:val="both"/>
-        <w:rPr>
-          <w:lang w:val="es-ES_tradnl"/>
-        </w:rPr>
       </w:pPr>
     </w:p>
     <w:p>
       <w:pPr>
         <w:jc w:val="both"/>
-        <w:rPr>
-          <w:lang w:val="es-ES_tradnl"/>
-        </w:rPr>
       </w:pPr>
     </w:p>
     <w:p>
       <w:pPr>
         <w:jc w:val="both"/>
-        <w:rPr>
-          <w:lang w:val="es-ES_tradnl"/>
-        </w:rPr>
       </w:pPr>
     </w:p>
     <w:p>
       <w:pPr>
         <w:jc w:val="both"/>
-        <w:rPr>
-          <w:lang w:val="es-ES_tradnl"/>
-        </w:rPr>
       </w:pPr>
     </w:p>
     <w:p>
       <w:pPr>
         <w:jc w:val="both"/>
-        <w:rPr>
-          <w:lang w:val="es-ES_tradnl"/>
-        </w:rPr>
       </w:pPr>
     </w:p>
     <w:p>
       <w:pPr>
         <w:jc w:val="both"/>
-        <w:rPr>
-          <w:lang w:val="es-ES_tradnl"/>
-        </w:rPr>
       </w:pPr>
     </w:p>
     <w:p>
       <w:pPr>
         <w:jc w:val="both"/>
-        <w:rPr>
-          <w:lang w:val="es-ES_tradnl"/>
-        </w:rPr>
       </w:pPr>
     </w:p>
     <w:p>
       <w:pPr>
         <w:jc w:val="both"/>
-        <w:rPr>
-          <w:lang w:val="es-ES_tradnl"/>
-        </w:rPr>
       </w:pPr>
     </w:p>
     <w:p>
       <w:pPr>
         <w:jc w:val="both"/>
-        <w:rPr>
-          <w:lang w:val="es-ES_tradnl"/>
-        </w:rPr>
       </w:pPr>
     </w:p>
     <w:p>
       <w:pPr>
         <w:jc w:val="both"/>
-        <w:rPr>
-          <w:lang w:val="es-ES_tradnl"/>
-        </w:rPr>
       </w:pPr>
     </w:p>
     <w:p>
       <w:pPr>
         <w:jc w:val="both"/>
-        <w:rPr>
-          <w:lang w:val="es-ES_tradnl"/>
-        </w:rPr>
       </w:pPr>
     </w:p>
     <w:p>
       <w:pPr>
         <w:jc w:val="both"/>
-        <w:rPr>
-          <w:lang w:val="es-ES_tradnl"/>
-        </w:rPr>
       </w:pPr>
     </w:p>
     <w:p>
       <w:pPr>
         <w:jc w:val="both"/>
-        <w:rPr>
-          <w:lang w:val="es-ES_tradnl"/>
-        </w:rPr>
       </w:pPr>
     </w:p>
     <w:p>
       <w:pPr>
         <w:jc w:val="both"/>
-        <w:rPr>
-          <w:lang w:val="es-ES_tradnl"/>
-        </w:rPr>
       </w:pPr>
     </w:p>
     <w:p>
       <w:pPr>
         <w:jc w:val="both"/>
-        <w:rPr>
-          <w:lang w:val="es-ES_tradnl"/>
-        </w:rPr>
       </w:pPr>
     </w:p>
     <w:p>
       <w:pPr>
         <w:jc w:val="both"/>
-        <w:rPr>
-          <w:lang w:val="es-ES_tradnl"/>
-        </w:rPr>
       </w:pPr>
     </w:p>
     <w:p>
       <w:pPr>
         <w:jc w:val="both"/>
-        <w:rPr>
-          <w:lang w:val="es-ES_tradnl"/>
-        </w:rPr>
       </w:pPr>
     </w:p>
     <w:p>
@@ -1947,7 +1849,7 @@
           <w:noProof/>
           <w:sz w:val="24"/>
           <w:szCs w:val="24"/>
-          <w:lang w:val="en-US" w:eastAsia="en-US"/>
+          <w:lang w:eastAsia="en-US"/>
         </w:rPr>
       </w:pPr>
       <w:r>
@@ -2012,7 +1914,7 @@
           <w:noProof/>
           <w:sz w:val="24"/>
           <w:szCs w:val="24"/>
-          <w:lang w:val="en-US" w:eastAsia="en-US"/>
+          <w:lang w:eastAsia="en-US"/>
         </w:rPr>
       </w:pPr>
       <w:r>
@@ -2077,7 +1979,7 @@
           <w:noProof/>
           <w:sz w:val="24"/>
           <w:szCs w:val="24"/>
-          <w:lang w:val="en-US" w:eastAsia="en-US"/>
+          <w:lang w:eastAsia="en-US"/>
         </w:rPr>
       </w:pPr>
       <w:r>
@@ -2142,7 +2044,7 @@
           <w:noProof/>
           <w:sz w:val="24"/>
           <w:szCs w:val="24"/>
-          <w:lang w:val="en-US" w:eastAsia="en-US"/>
+          <w:lang w:eastAsia="en-US"/>
         </w:rPr>
       </w:pPr>
       <w:r>
@@ -2178,7 +2080,7 @@
           <w:noProof/>
           <w:sz w:val="24"/>
           <w:szCs w:val="24"/>
-          <w:lang w:val="en-US" w:eastAsia="en-US"/>
+          <w:lang w:eastAsia="en-US"/>
         </w:rPr>
       </w:pPr>
       <w:r>
@@ -2208,7 +2110,7 @@
           <w:smallCaps w:val="0"/>
           <w:sz w:val="24"/>
           <w:szCs w:val="24"/>
-          <w:lang w:val="en-US" w:eastAsia="en-US"/>
+          <w:lang w:eastAsia="en-US"/>
         </w:rPr>
       </w:pPr>
       <w:r>
@@ -2220,7 +2122,7 @@
           <w:smallCaps w:val="0"/>
           <w:sz w:val="24"/>
           <w:szCs w:val="24"/>
-          <w:lang w:val="en-US" w:eastAsia="en-US"/>
+          <w:lang w:eastAsia="en-US"/>
         </w:rPr>
         <w:tab/>
       </w:r>
@@ -2242,7 +2144,7 @@
           <w:smallCaps w:val="0"/>
           <w:sz w:val="24"/>
           <w:szCs w:val="24"/>
-          <w:lang w:val="en-US" w:eastAsia="en-US"/>
+          <w:lang w:eastAsia="en-US"/>
         </w:rPr>
       </w:pPr>
       <w:r>
@@ -2254,7 +2156,7 @@
           <w:smallCaps w:val="0"/>
           <w:sz w:val="24"/>
           <w:szCs w:val="24"/>
-          <w:lang w:val="en-US" w:eastAsia="en-US"/>
+          <w:lang w:eastAsia="en-US"/>
         </w:rPr>
         <w:tab/>
       </w:r>
@@ -2276,7 +2178,7 @@
           <w:smallCaps w:val="0"/>
           <w:sz w:val="24"/>
           <w:szCs w:val="24"/>
-          <w:lang w:val="en-US" w:eastAsia="en-US"/>
+          <w:lang w:eastAsia="en-US"/>
         </w:rPr>
       </w:pPr>
       <w:r>
@@ -2288,7 +2190,7 @@
           <w:smallCaps w:val="0"/>
           <w:sz w:val="24"/>
           <w:szCs w:val="24"/>
-          <w:lang w:val="en-US" w:eastAsia="en-US"/>
+          <w:lang w:eastAsia="en-US"/>
         </w:rPr>
         <w:tab/>
       </w:r>
@@ -2316,7 +2218,7 @@
           <w:noProof/>
           <w:sz w:val="24"/>
           <w:szCs w:val="24"/>
-          <w:lang w:val="en-US" w:eastAsia="en-US"/>
+          <w:lang w:eastAsia="en-US"/>
         </w:rPr>
       </w:pPr>
       <w:r>
@@ -2346,7 +2248,7 @@
           <w:smallCaps w:val="0"/>
           <w:sz w:val="24"/>
           <w:szCs w:val="24"/>
-          <w:lang w:val="en-US" w:eastAsia="en-US"/>
+          <w:lang w:eastAsia="en-US"/>
         </w:rPr>
       </w:pPr>
       <w:r>
@@ -2358,7 +2260,7 @@
           <w:smallCaps w:val="0"/>
           <w:sz w:val="24"/>
           <w:szCs w:val="24"/>
-          <w:lang w:val="en-US" w:eastAsia="en-US"/>
+          <w:lang w:eastAsia="en-US"/>
         </w:rPr>
         <w:tab/>
       </w:r>
@@ -2380,7 +2282,7 @@
           <w:smallCaps w:val="0"/>
           <w:sz w:val="24"/>
           <w:szCs w:val="24"/>
-          <w:lang w:val="en-US" w:eastAsia="en-US"/>
+          <w:lang w:eastAsia="en-US"/>
         </w:rPr>
       </w:pPr>
       <w:r>
@@ -2392,7 +2294,7 @@
           <w:smallCaps w:val="0"/>
           <w:sz w:val="24"/>
           <w:szCs w:val="24"/>
-          <w:lang w:val="en-US" w:eastAsia="en-US"/>
+          <w:lang w:eastAsia="en-US"/>
         </w:rPr>
         <w:tab/>
       </w:r>
@@ -2414,7 +2316,7 @@
           <w:smallCaps w:val="0"/>
           <w:sz w:val="24"/>
           <w:szCs w:val="24"/>
-          <w:lang w:val="en-US" w:eastAsia="en-US"/>
+          <w:lang w:eastAsia="en-US"/>
         </w:rPr>
       </w:pPr>
       <w:r>
@@ -2426,7 +2328,7 @@
           <w:smallCaps w:val="0"/>
           <w:sz w:val="24"/>
           <w:szCs w:val="24"/>
-          <w:lang w:val="en-US" w:eastAsia="en-US"/>
+          <w:lang w:eastAsia="en-US"/>
         </w:rPr>
         <w:tab/>
       </w:r>
@@ -2448,7 +2350,7 @@
           <w:smallCaps w:val="0"/>
           <w:sz w:val="24"/>
           <w:szCs w:val="24"/>
-          <w:lang w:val="en-US" w:eastAsia="en-US"/>
+          <w:lang w:eastAsia="en-US"/>
         </w:rPr>
       </w:pPr>
       <w:r>
@@ -2460,7 +2362,7 @@
           <w:smallCaps w:val="0"/>
           <w:sz w:val="24"/>
           <w:szCs w:val="24"/>
-          <w:lang w:val="en-US" w:eastAsia="en-US"/>
+          <w:lang w:eastAsia="en-US"/>
         </w:rPr>
         <w:tab/>
       </w:r>
@@ -2482,7 +2384,7 @@
           <w:smallCaps w:val="0"/>
           <w:sz w:val="24"/>
           <w:szCs w:val="24"/>
-          <w:lang w:val="en-US" w:eastAsia="en-US"/>
+          <w:lang w:eastAsia="en-US"/>
         </w:rPr>
       </w:pPr>
       <w:r>
@@ -2494,7 +2396,7 @@
           <w:smallCaps w:val="0"/>
           <w:sz w:val="24"/>
           <w:szCs w:val="24"/>
-          <w:lang w:val="en-US" w:eastAsia="en-US"/>
+          <w:lang w:eastAsia="en-US"/>
         </w:rPr>
         <w:tab/>
       </w:r>
@@ -2516,7 +2418,7 @@
           <w:smallCaps w:val="0"/>
           <w:sz w:val="24"/>
           <w:szCs w:val="24"/>
-          <w:lang w:val="en-US" w:eastAsia="en-US"/>
+          <w:lang w:eastAsia="en-US"/>
         </w:rPr>
       </w:pPr>
       <w:r>
@@ -2528,7 +2430,7 @@
           <w:smallCaps w:val="0"/>
           <w:sz w:val="24"/>
           <w:szCs w:val="24"/>
-          <w:lang w:val="en-US" w:eastAsia="en-US"/>
+          <w:lang w:eastAsia="en-US"/>
         </w:rPr>
         <w:tab/>
       </w:r>
@@ -2614,20 +2516,14 @@
           <w:noProof/>
           <w:sz w:val="24"/>
           <w:szCs w:val="24"/>
-          <w:lang w:val="en-US" w:eastAsia="en-US"/>
+          <w:lang w:eastAsia="en-US"/>
         </w:rPr>
       </w:pPr>
       <w:r>
         <w:rPr>
           <w:noProof/>
         </w:rPr>
-        <w:t>MODELO FÍSICO</w:t>
-      </w:r>
-      <w:r>
-        <w:rPr>
-          <w:noProof/>
-        </w:rPr>
-        <w:t xml:space="preserve"> DO BANCO</w:t>
+        <w:t>MODELO FÍSICO DO BANCO</w:t>
       </w:r>
       <w:r>
         <w:rPr>
@@ -2685,7 +2581,7 @@
           <w:noProof/>
           <w:sz w:val="24"/>
           <w:szCs w:val="24"/>
-          <w:lang w:val="en-US" w:eastAsia="en-US"/>
+          <w:lang w:eastAsia="en-US"/>
         </w:rPr>
       </w:pPr>
       <w:r>
@@ -2750,7 +2646,7 @@
           <w:noProof/>
           <w:sz w:val="24"/>
           <w:szCs w:val="24"/>
-          <w:lang w:val="en-US" w:eastAsia="en-US"/>
+          <w:lang w:eastAsia="en-US"/>
         </w:rPr>
       </w:pPr>
       <w:r>
@@ -2815,7 +2711,7 @@
           <w:noProof/>
           <w:sz w:val="24"/>
           <w:szCs w:val="24"/>
-          <w:lang w:val="en-US" w:eastAsia="en-US"/>
+          <w:lang w:eastAsia="en-US"/>
         </w:rPr>
       </w:pPr>
       <w:r>
@@ -3904,6 +3800,14 @@
                 <w:szCs w:val="20"/>
               </w:rPr>
               <w:t>, senha, data de nascimento, altura, peso, sexo e condição</w:t>
+            </w:r>
+            <w:r>
+              <w:rPr>
+                <w:color w:val="000000"/>
+                <w:sz w:val="20"/>
+                <w:szCs w:val="20"/>
+              </w:rPr>
+              <w:t>.</w:t>
             </w:r>
           </w:p>
           <w:p>
@@ -4830,6 +4734,13 @@
               </w:rPr>
               <w:t>Sistema retorna para a tela inicial</w:t>
             </w:r>
+            <w:r>
+              <w:rPr>
+                <w:color w:val="000000"/>
+                <w:sz w:val="20"/>
+              </w:rPr>
+              <w:t>.</w:t>
+            </w:r>
           </w:p>
           <w:p>
             <w:pPr>
@@ -4888,6 +4799,13 @@
               </w:rPr>
               <w:t>”</w:t>
             </w:r>
+            <w:r>
+              <w:rPr>
+                <w:color w:val="000000"/>
+                <w:sz w:val="20"/>
+              </w:rPr>
+              <w:t>.</w:t>
+            </w:r>
           </w:p>
           <w:p>
             <w:pPr>
@@ -4945,6 +4863,13 @@
                 <w:sz w:val="20"/>
               </w:rPr>
               <w:t>Sistema emite mensagem de erro: “Preencha campo obrigatório”</w:t>
+            </w:r>
+            <w:r>
+              <w:rPr>
+                <w:color w:val="000000"/>
+                <w:sz w:val="20"/>
+              </w:rPr>
+              <w:t>.</w:t>
             </w:r>
           </w:p>
           <w:p>
@@ -6226,7 +6151,17 @@
                       <w:sz w:val="20"/>
                       <w:szCs w:val="20"/>
                     </w:rPr>
-                    <w:t>Ator</w:t>
+                    <w:t>A</w:t>
+                  </w:r>
+                  <w:r>
+                    <w:rPr>
+                      <w:b/>
+                      <w:bCs/>
+                      <w:color w:val="000000"/>
+                      <w:sz w:val="20"/>
+                      <w:szCs w:val="20"/>
+                    </w:rPr>
+                    <w:t>tor</w:t>
                   </w:r>
                 </w:p>
               </w:tc>
@@ -20736,23 +20671,29 @@
         <w:pStyle w:val="Ttulo11"/>
       </w:pPr>
       <w:r>
+        <w:lastRenderedPageBreak/>
+        <w:t>MODELO FÍSICO DO BANCO</w:t>
+      </w:r>
+    </w:p>
+    <w:p/>
+    <w:p>
+      <w:r>
         <w:rPr>
           <w:noProof/>
         </w:rPr>
-        <w:lastRenderedPageBreak/>
         <w:drawing>
-          <wp:anchor distT="0" distB="0" distL="114300" distR="114300" simplePos="0" relativeHeight="251667968" behindDoc="0" locked="0" layoutInCell="1" allowOverlap="1" wp14:anchorId="2DBD89B5" wp14:editId="5CA23402">
+          <wp:anchor distT="0" distB="0" distL="114300" distR="114300" simplePos="0" relativeHeight="251667968" behindDoc="0" locked="0" layoutInCell="1" allowOverlap="1" wp14:anchorId="4C5D76A7" wp14:editId="087277D8">
             <wp:simplePos x="0" y="0"/>
             <wp:positionH relativeFrom="column">
-              <wp:posOffset>-305337</wp:posOffset>
+              <wp:posOffset>-269714</wp:posOffset>
             </wp:positionH>
             <wp:positionV relativeFrom="paragraph">
-              <wp:posOffset>436880</wp:posOffset>
+              <wp:posOffset>177800</wp:posOffset>
             </wp:positionV>
-            <wp:extent cx="5760720" cy="4622165"/>
-            <wp:effectExtent l="0" t="0" r="0" b="6985"/>
+            <wp:extent cx="5760720" cy="3406775"/>
+            <wp:effectExtent l="0" t="0" r="0" b="3175"/>
             <wp:wrapSquare wrapText="bothSides"/>
-            <wp:docPr id="8" name="Imagem 8"/>
+            <wp:docPr id="9" name="Imagem 9"/>
             <wp:cNvGraphicFramePr>
               <a:graphicFrameLocks xmlns:a="http://schemas.openxmlformats.org/drawingml/2006/main" noChangeAspect="1"/>
             </wp:cNvGraphicFramePr>
@@ -20760,7 +20701,7 @@
               <a:graphicData uri="http://schemas.openxmlformats.org/drawingml/2006/picture">
                 <pic:pic xmlns:pic="http://schemas.openxmlformats.org/drawingml/2006/picture">
                   <pic:nvPicPr>
-                    <pic:cNvPr id="8" name="ModeloFisico.jpg"/>
+                    <pic:cNvPr id="9" name="ModeloFisico.jpg"/>
                     <pic:cNvPicPr/>
                   </pic:nvPicPr>
                   <pic:blipFill>
@@ -20778,7 +20719,7 @@
                   <pic:spPr>
                     <a:xfrm>
                       <a:off x="0" y="0"/>
-                      <a:ext cx="5760720" cy="4622165"/>
+                      <a:ext cx="5760720" cy="3406775"/>
                     </a:xfrm>
                     <a:prstGeom prst="rect">
                       <a:avLst/>
@@ -20795,15 +20736,6 @@
             </wp14:sizeRelV>
           </wp:anchor>
         </w:drawing>
-      </w:r>
-      <w:r>
-        <w:t xml:space="preserve">MODELO </w:t>
-      </w:r>
-      <w:r>
-        <w:t>FÍSICO</w:t>
-      </w:r>
-      <w:r>
-        <w:t xml:space="preserve"> DO BANCO</w:t>
       </w:r>
     </w:p>
     <w:p/>
@@ -20824,6 +20756,15 @@
     <w:p/>
     <w:p/>
     <w:p/>
+    <w:p/>
+    <w:p/>
+    <w:p/>
+    <w:p/>
+    <w:p/>
+    <w:p>
+      <w:bookmarkStart w:id="13" w:name="_GoBack"/>
+      <w:bookmarkEnd w:id="13"/>
+    </w:p>
     <w:p>
       <w:pPr>
         <w:pStyle w:val="Ttulo11"/>
@@ -20834,14 +20775,12 @@
           <w:sz w:val="24"/>
         </w:rPr>
       </w:pPr>
-      <w:bookmarkStart w:id="13" w:name="_Toc463965258"/>
+      <w:bookmarkStart w:id="14" w:name="_Toc463965258"/>
     </w:p>
     <w:p>
       <w:pPr>
         <w:pStyle w:val="Ttulo11"/>
       </w:pPr>
-      <w:bookmarkStart w:id="14" w:name="_GoBack"/>
-      <w:bookmarkEnd w:id="14"/>
       <w:r>
         <w:t>CONCLUSÃO</w:t>
       </w:r>
@@ -20893,63 +20832,82 @@
       </w:pPr>
       <w:r>
         <w:tab/>
-        <w:t xml:space="preserve">Alguns dos objetivos pretendidos por essa ferramenta não foram totalmente abarcados nas modelagens e também na programação do software. Por isso, destacamos como possíveis melhoramentos para futuras revisões deste trabalho: inserir quilômetros percorridos pelo paciente durante exercícios, alarmes para remédios e insulina, pesquisa de receitas específicas e especiais para diabéticos e hipertensos, com inserção de ingredientes consumidos para contagem de calorias ingeridas, melhorar o sistema de escolha de dietas e exercícios, e, por fim, melhorar a universalidade do software através da inserção de novas ferramentas que poderiam aprimorar a experiência do usuário, estendendo as possibilidades de acompanhamento. </w:t>
-      </w:r>
-    </w:p>
-    <w:p>
-      <w:pPr>
-        <w:pStyle w:val="Ttulo11"/>
-      </w:pPr>
-    </w:p>
-    <w:p>
-      <w:pPr>
-        <w:pStyle w:val="Ttulo11"/>
-      </w:pPr>
-    </w:p>
-    <w:p>
-      <w:pPr>
-        <w:pStyle w:val="Ttulo11"/>
-      </w:pPr>
-    </w:p>
-    <w:p>
-      <w:pPr>
-        <w:pStyle w:val="Ttulo11"/>
-      </w:pPr>
-    </w:p>
-    <w:p>
-      <w:pPr>
-        <w:pStyle w:val="Ttulo11"/>
-      </w:pPr>
-    </w:p>
-    <w:p>
-      <w:pPr>
-        <w:pStyle w:val="Ttulo11"/>
-      </w:pPr>
-    </w:p>
-    <w:p>
-      <w:pPr>
-        <w:pStyle w:val="Ttulo11"/>
-      </w:pPr>
-    </w:p>
-    <w:p>
-      <w:pPr>
-        <w:pStyle w:val="Ttulo11"/>
-      </w:pPr>
-    </w:p>
-    <w:bookmarkEnd w:id="13"/>
-    <w:p>
-      <w:pPr>
-        <w:pStyle w:val="PargrafodaLista"/>
-        <w:rPr>
-          <w:sz w:val="32"/>
-        </w:rPr>
-      </w:pPr>
-    </w:p>
-    <w:p>
-      <w:pPr>
-        <w:pStyle w:val="Ttulo11"/>
-      </w:pPr>
-      <w:r>
+        <w:t>Alguns dos objetivos pretendidos por essa ferramenta não foram totalmente abarcados nas modelagens e também na programação do software. Por isso, destacamos como possíveis melhoramentos para futuras revisões deste trabalho: inserir quilômetros percorridos pelo paciente durante exercícios, alarmes para remédios e insulina, pesquisa de receitas específicas e especiais para diabéticos e hipertensos, com inserção de ingredientes consumidos para contagem de calorias ingeridas, melhorar o sistema de escolha de dietas e exercícios, e, por fim, melhorar a universalidade do software através da inserção de novas ferramentas que poderiam aprimorar a experiência do usuário, estendendo as possibilidades de acompanhamento.</w:t>
+      </w:r>
+      <w:bookmarkStart w:id="15" w:name="_Toc463965259"/>
+      <w:bookmarkEnd w:id="14"/>
+    </w:p>
+    <w:p>
+      <w:pPr>
+        <w:pStyle w:val="NormalWeb"/>
+        <w:spacing w:before="0" w:beforeAutospacing="0" w:after="0" w:afterAutospacing="0" w:line="360" w:lineRule="auto"/>
+        <w:jc w:val="both"/>
+      </w:pPr>
+    </w:p>
+    <w:p>
+      <w:pPr>
+        <w:pStyle w:val="NormalWeb"/>
+        <w:spacing w:before="0" w:beforeAutospacing="0" w:after="0" w:afterAutospacing="0" w:line="360" w:lineRule="auto"/>
+        <w:jc w:val="both"/>
+      </w:pPr>
+    </w:p>
+    <w:p>
+      <w:pPr>
+        <w:pStyle w:val="NormalWeb"/>
+        <w:spacing w:before="0" w:beforeAutospacing="0" w:after="0" w:afterAutospacing="0" w:line="360" w:lineRule="auto"/>
+        <w:jc w:val="both"/>
+      </w:pPr>
+    </w:p>
+    <w:p>
+      <w:pPr>
+        <w:pStyle w:val="NormalWeb"/>
+        <w:spacing w:before="0" w:beforeAutospacing="0" w:after="0" w:afterAutospacing="0" w:line="360" w:lineRule="auto"/>
+        <w:jc w:val="both"/>
+      </w:pPr>
+    </w:p>
+    <w:p>
+      <w:pPr>
+        <w:pStyle w:val="NormalWeb"/>
+        <w:spacing w:before="0" w:beforeAutospacing="0" w:after="0" w:afterAutospacing="0" w:line="360" w:lineRule="auto"/>
+        <w:jc w:val="both"/>
+      </w:pPr>
+    </w:p>
+    <w:p>
+      <w:pPr>
+        <w:pStyle w:val="NormalWeb"/>
+        <w:spacing w:before="0" w:beforeAutospacing="0" w:after="0" w:afterAutospacing="0" w:line="360" w:lineRule="auto"/>
+        <w:jc w:val="both"/>
+      </w:pPr>
+    </w:p>
+    <w:p>
+      <w:pPr>
+        <w:pStyle w:val="NormalWeb"/>
+        <w:spacing w:before="0" w:beforeAutospacing="0" w:after="0" w:afterAutospacing="0" w:line="360" w:lineRule="auto"/>
+        <w:jc w:val="both"/>
+      </w:pPr>
+    </w:p>
+    <w:p>
+      <w:pPr>
+        <w:pStyle w:val="NormalWeb"/>
+        <w:spacing w:before="0" w:beforeAutospacing="0" w:after="0" w:afterAutospacing="0" w:line="360" w:lineRule="auto"/>
+        <w:jc w:val="both"/>
+      </w:pPr>
+    </w:p>
+    <w:p>
+      <w:pPr>
+        <w:pStyle w:val="NormalWeb"/>
+        <w:spacing w:before="0" w:beforeAutospacing="0" w:after="0" w:afterAutospacing="0" w:line="360" w:lineRule="auto"/>
+        <w:jc w:val="both"/>
+        <w:rPr>
+          <w:b/>
+        </w:rPr>
+      </w:pPr>
+      <w:r>
+        <w:rPr>
+          <w:b/>
+          <w:sz w:val="36"/>
+        </w:rPr>
+        <w:lastRenderedPageBreak/>
         <w:t>GLOSSÁRIO</w:t>
       </w:r>
     </w:p>
@@ -21035,76 +20993,294 @@
     <w:p>
       <w:pPr>
         <w:rPr>
+          <w:iCs/>
+        </w:rPr>
+      </w:pPr>
+      <w:r>
+        <w:rPr>
           <w:b/>
         </w:rPr>
-      </w:pPr>
-      <w:r>
+        <w:t>Diagrama de Sequência:</w:t>
+      </w:r>
+      <w:r>
+        <w:t xml:space="preserve"> </w:t>
+      </w:r>
+      <w:r>
+        <w:t xml:space="preserve">representação das interações entre objetos de um cenário, realizadas através de operações ou métodos </w:t>
+      </w:r>
+      <w:r>
+        <w:t>(</w:t>
+      </w:r>
+      <w:r>
+        <w:rPr>
+          <w:iCs/>
+        </w:rPr>
+        <w:t>procedimentos ou funções)</w:t>
+      </w:r>
+      <w:r>
+        <w:rPr>
+          <w:iCs/>
+        </w:rPr>
+        <w:t>.</w:t>
+      </w:r>
+    </w:p>
+    <w:p>
+      <w:pPr>
+        <w:rPr>
+          <w:iCs/>
+        </w:rPr>
+      </w:pPr>
+    </w:p>
+    <w:p>
+      <w:pPr>
+        <w:rPr>
+          <w:iCs/>
+        </w:rPr>
+      </w:pPr>
+    </w:p>
+    <w:p>
+      <w:pPr>
+        <w:rPr>
+          <w:iCs/>
+        </w:rPr>
+      </w:pPr>
+    </w:p>
+    <w:p>
+      <w:pPr>
+        <w:rPr>
+          <w:iCs/>
+        </w:rPr>
+      </w:pPr>
+    </w:p>
+    <w:p>
+      <w:pPr>
+        <w:rPr>
+          <w:iCs/>
+        </w:rPr>
+      </w:pPr>
+    </w:p>
+    <w:p>
+      <w:pPr>
+        <w:rPr>
+          <w:iCs/>
+        </w:rPr>
+      </w:pPr>
+    </w:p>
+    <w:p>
+      <w:pPr>
+        <w:rPr>
+          <w:iCs/>
+        </w:rPr>
+      </w:pPr>
+    </w:p>
+    <w:p>
+      <w:pPr>
+        <w:rPr>
+          <w:iCs/>
+        </w:rPr>
+      </w:pPr>
+    </w:p>
+    <w:p>
+      <w:pPr>
+        <w:rPr>
+          <w:iCs/>
+        </w:rPr>
+      </w:pPr>
+    </w:p>
+    <w:p>
+      <w:pPr>
+        <w:rPr>
+          <w:iCs/>
+        </w:rPr>
+      </w:pPr>
+    </w:p>
+    <w:p>
+      <w:pPr>
+        <w:rPr>
+          <w:iCs/>
+        </w:rPr>
+      </w:pPr>
+    </w:p>
+    <w:p>
+      <w:pPr>
+        <w:rPr>
+          <w:iCs/>
+        </w:rPr>
+      </w:pPr>
+    </w:p>
+    <w:p>
+      <w:pPr>
+        <w:rPr>
+          <w:iCs/>
+        </w:rPr>
+      </w:pPr>
+    </w:p>
+    <w:p>
+      <w:pPr>
+        <w:rPr>
+          <w:iCs/>
+        </w:rPr>
+      </w:pPr>
+    </w:p>
+    <w:p>
+      <w:pPr>
+        <w:rPr>
+          <w:iCs/>
+        </w:rPr>
+      </w:pPr>
+    </w:p>
+    <w:p>
+      <w:pPr>
+        <w:rPr>
+          <w:iCs/>
+        </w:rPr>
+      </w:pPr>
+    </w:p>
+    <w:p>
+      <w:pPr>
+        <w:rPr>
+          <w:iCs/>
+        </w:rPr>
+      </w:pPr>
+    </w:p>
+    <w:p>
+      <w:pPr>
+        <w:rPr>
+          <w:iCs/>
+        </w:rPr>
+      </w:pPr>
+    </w:p>
+    <w:p>
+      <w:pPr>
+        <w:rPr>
+          <w:iCs/>
+        </w:rPr>
+      </w:pPr>
+    </w:p>
+    <w:p>
+      <w:pPr>
+        <w:rPr>
+          <w:iCs/>
+        </w:rPr>
+      </w:pPr>
+    </w:p>
+    <w:p>
+      <w:pPr>
+        <w:rPr>
+          <w:iCs/>
+        </w:rPr>
+      </w:pPr>
+    </w:p>
+    <w:p>
+      <w:pPr>
+        <w:rPr>
+          <w:iCs/>
+        </w:rPr>
+      </w:pPr>
+    </w:p>
+    <w:p>
+      <w:pPr>
+        <w:rPr>
+          <w:iCs/>
+        </w:rPr>
+      </w:pPr>
+    </w:p>
+    <w:p>
+      <w:pPr>
+        <w:rPr>
+          <w:iCs/>
+        </w:rPr>
+      </w:pPr>
+    </w:p>
+    <w:p>
+      <w:pPr>
+        <w:rPr>
+          <w:iCs/>
+        </w:rPr>
+      </w:pPr>
+    </w:p>
+    <w:p>
+      <w:pPr>
+        <w:rPr>
+          <w:iCs/>
+        </w:rPr>
+      </w:pPr>
+    </w:p>
+    <w:p>
+      <w:pPr>
+        <w:rPr>
+          <w:iCs/>
+        </w:rPr>
+      </w:pPr>
+    </w:p>
+    <w:p>
+      <w:pPr>
+        <w:rPr>
+          <w:iCs/>
+        </w:rPr>
+      </w:pPr>
+    </w:p>
+    <w:p>
+      <w:pPr>
+        <w:rPr>
+          <w:iCs/>
+        </w:rPr>
+      </w:pPr>
+    </w:p>
+    <w:p>
+      <w:pPr>
+        <w:rPr>
+          <w:iCs/>
+        </w:rPr>
+      </w:pPr>
+    </w:p>
+    <w:p>
+      <w:pPr>
+        <w:rPr>
+          <w:iCs/>
+        </w:rPr>
+      </w:pPr>
+    </w:p>
+    <w:p>
+      <w:pPr>
+        <w:rPr>
+          <w:iCs/>
+        </w:rPr>
+      </w:pPr>
+    </w:p>
+    <w:p>
+      <w:pPr>
+        <w:rPr>
+          <w:iCs/>
+        </w:rPr>
+      </w:pPr>
+    </w:p>
+    <w:p>
+      <w:pPr>
+        <w:rPr>
+          <w:iCs/>
+        </w:rPr>
+      </w:pPr>
+    </w:p>
+    <w:p>
+      <w:pPr>
+        <w:rPr>
+          <w:iCs/>
+        </w:rPr>
+      </w:pPr>
+    </w:p>
+    <w:p>
+      <w:pPr>
         <w:rPr>
           <w:b/>
-        </w:rPr>
-        <w:t>Diagrama de Sequência:</w:t>
-      </w:r>
-      <w:r>
-        <w:t xml:space="preserve"> </w:t>
-      </w:r>
-      <w:r>
-        <w:t xml:space="preserve">representação das interações entre objetos de um cenário, realizadas através de operações ou métodos </w:t>
-      </w:r>
-      <w:r>
-        <w:t>(</w:t>
-      </w:r>
-      <w:r>
-        <w:rPr>
-          <w:iCs/>
-        </w:rPr>
-        <w:t>procedimentos ou funções)</w:t>
-      </w:r>
-      <w:r>
-        <w:rPr>
-          <w:iCs/>
-        </w:rPr>
-        <w:t>.</w:t>
-      </w:r>
-    </w:p>
-    <w:p>
-      <w:pPr>
+          <w:sz w:val="36"/>
+        </w:rPr>
+      </w:pPr>
+      <w:r>
         <w:rPr>
           <w:b/>
-          <w:bCs/>
-          <w:color w:val="000000"/>
           <w:sz w:val="36"/>
         </w:rPr>
-      </w:pPr>
-    </w:p>
-    <w:p>
-      <w:pPr>
-        <w:rPr>
-          <w:b/>
-          <w:bCs/>
-          <w:color w:val="000000"/>
-          <w:sz w:val="36"/>
-        </w:rPr>
-      </w:pPr>
-    </w:p>
-    <w:p>
-      <w:pPr>
-        <w:rPr>
-          <w:b/>
-          <w:bCs/>
-          <w:color w:val="000000"/>
-          <w:sz w:val="36"/>
-        </w:rPr>
-      </w:pPr>
-      <w:r>
-        <w:br w:type="page"/>
-      </w:r>
-    </w:p>
-    <w:p>
-      <w:pPr>
-        <w:pStyle w:val="Ttulo11"/>
-      </w:pPr>
-      <w:bookmarkStart w:id="15" w:name="_Toc463965259"/>
-      <w:r>
         <w:lastRenderedPageBreak/>
         <w:t>BIBLIOGRAFIA</w:t>
       </w:r>
@@ -21338,20 +21514,8 @@
           <w:sz w:val="23"/>
           <w:szCs w:val="23"/>
         </w:rPr>
-        <w:t>https://www.mundoboaforma.com.br/fazer-abdominal-emagrece/</w:t>
-      </w:r>
-    </w:p>
-    <w:p>
-      <w:pPr>
-        <w:autoSpaceDE w:val="0"/>
-        <w:autoSpaceDN w:val="0"/>
-        <w:adjustRightInd w:val="0"/>
-        <w:rPr>
-          <w:rFonts w:ascii="Calibri" w:hAnsi="Calibri" w:cs="Calibri"/>
-          <w:color w:val="000000"/>
-          <w:lang w:eastAsia="en-US"/>
-        </w:rPr>
-      </w:pPr>
+        <w:t>https://www.mundoboaforma.com.br/fazer-abdominal-emagrece</w:t>
+      </w:r>
     </w:p>
     <w:p>
       <w:pPr>
@@ -21470,7 +21634,7 @@
 </file>
 
 <file path=word/endnotes.xml><?xml version="1.0" encoding="utf-8"?>
-<w:endnotes xmlns:wpc="http://schemas.microsoft.com/office/word/2010/wordprocessingCanvas" xmlns:mc="http://schemas.openxmlformats.org/markup-compatibility/2006" xmlns:o="urn:schemas-microsoft-com:office:office" xmlns:r="http://schemas.openxmlformats.org/officeDocument/2006/relationships" xmlns:m="http://schemas.openxmlformats.org/officeDocument/2006/math" xmlns:v="urn:schemas-microsoft-com:vml" xmlns:wp14="http://schemas.microsoft.com/office/word/2010/wordprocessingDrawing" xmlns:wp="http://schemas.openxmlformats.org/drawingml/2006/wordprocessingDrawing" xmlns:w10="urn:schemas-microsoft-com:office:word" xmlns:w="http://schemas.openxmlformats.org/wordprocessingml/2006/main" xmlns:w14="http://schemas.microsoft.com/office/word/2010/wordml" xmlns:w15="http://schemas.microsoft.com/office/word/2012/wordml" xmlns:wpg="http://schemas.microsoft.com/office/word/2010/wordprocessingGroup" xmlns:wpi="http://schemas.microsoft.com/office/word/2010/wordprocessingInk" xmlns:wne="http://schemas.microsoft.com/office/word/2006/wordml" xmlns:wps="http://schemas.microsoft.com/office/word/2010/wordprocessingShape" mc:Ignorable="w14 w15 wp14">
+<w:endnotes xmlns:wpc="http://schemas.microsoft.com/office/word/2010/wordprocessingCanvas" xmlns:cx="http://schemas.microsoft.com/office/drawing/2014/chartex" xmlns:cx1="http://schemas.microsoft.com/office/drawing/2015/9/8/chartex" xmlns:mc="http://schemas.openxmlformats.org/markup-compatibility/2006" xmlns:o="urn:schemas-microsoft-com:office:office" xmlns:r="http://schemas.openxmlformats.org/officeDocument/2006/relationships" xmlns:m="http://schemas.openxmlformats.org/officeDocument/2006/math" xmlns:v="urn:schemas-microsoft-com:vml" xmlns:wp14="http://schemas.microsoft.com/office/word/2010/wordprocessingDrawing" xmlns:wp="http://schemas.openxmlformats.org/drawingml/2006/wordprocessingDrawing" xmlns:w10="urn:schemas-microsoft-com:office:word" xmlns:w="http://schemas.openxmlformats.org/wordprocessingml/2006/main" xmlns:w14="http://schemas.microsoft.com/office/word/2010/wordml" xmlns:w15="http://schemas.microsoft.com/office/word/2012/wordml" xmlns:w16se="http://schemas.microsoft.com/office/word/2015/wordml/symex" xmlns:wpg="http://schemas.microsoft.com/office/word/2010/wordprocessingGroup" xmlns:wpi="http://schemas.microsoft.com/office/word/2010/wordprocessingInk" xmlns:wne="http://schemas.microsoft.com/office/word/2006/wordml" xmlns:wps="http://schemas.microsoft.com/office/word/2010/wordprocessingShape" mc:Ignorable="w14 w15 w16se wp14">
   <w:endnote w:type="separator" w:id="-1">
     <w:p>
       <w:r>
@@ -21491,7 +21655,7 @@
 </file>
 
 <file path=word/footer1.xml><?xml version="1.0" encoding="utf-8"?>
-<w:ftr xmlns:wpc="http://schemas.microsoft.com/office/word/2010/wordprocessingCanvas" xmlns:mc="http://schemas.openxmlformats.org/markup-compatibility/2006" xmlns:o="urn:schemas-microsoft-com:office:office" xmlns:r="http://schemas.openxmlformats.org/officeDocument/2006/relationships" xmlns:m="http://schemas.openxmlformats.org/officeDocument/2006/math" xmlns:v="urn:schemas-microsoft-com:vml" xmlns:wp14="http://schemas.microsoft.com/office/word/2010/wordprocessingDrawing" xmlns:wp="http://schemas.openxmlformats.org/drawingml/2006/wordprocessingDrawing" xmlns:w10="urn:schemas-microsoft-com:office:word" xmlns:w="http://schemas.openxmlformats.org/wordprocessingml/2006/main" xmlns:w14="http://schemas.microsoft.com/office/word/2010/wordml" xmlns:w15="http://schemas.microsoft.com/office/word/2012/wordml" xmlns:wpg="http://schemas.microsoft.com/office/word/2010/wordprocessingGroup" xmlns:wpi="http://schemas.microsoft.com/office/word/2010/wordprocessingInk" xmlns:wne="http://schemas.microsoft.com/office/word/2006/wordml" xmlns:wps="http://schemas.microsoft.com/office/word/2010/wordprocessingShape" mc:Ignorable="w14 w15 wp14">
+<w:ftr xmlns:wpc="http://schemas.microsoft.com/office/word/2010/wordprocessingCanvas" xmlns:cx="http://schemas.microsoft.com/office/drawing/2014/chartex" xmlns:cx1="http://schemas.microsoft.com/office/drawing/2015/9/8/chartex" xmlns:mc="http://schemas.openxmlformats.org/markup-compatibility/2006" xmlns:o="urn:schemas-microsoft-com:office:office" xmlns:r="http://schemas.openxmlformats.org/officeDocument/2006/relationships" xmlns:m="http://schemas.openxmlformats.org/officeDocument/2006/math" xmlns:v="urn:schemas-microsoft-com:vml" xmlns:wp14="http://schemas.microsoft.com/office/word/2010/wordprocessingDrawing" xmlns:wp="http://schemas.openxmlformats.org/drawingml/2006/wordprocessingDrawing" xmlns:w10="urn:schemas-microsoft-com:office:word" xmlns:w="http://schemas.openxmlformats.org/wordprocessingml/2006/main" xmlns:w14="http://schemas.microsoft.com/office/word/2010/wordml" xmlns:w15="http://schemas.microsoft.com/office/word/2012/wordml" xmlns:w16se="http://schemas.microsoft.com/office/word/2015/wordml/symex" xmlns:wpg="http://schemas.microsoft.com/office/word/2010/wordprocessingGroup" xmlns:wpi="http://schemas.microsoft.com/office/word/2010/wordprocessingInk" xmlns:wne="http://schemas.microsoft.com/office/word/2006/wordml" xmlns:wps="http://schemas.microsoft.com/office/word/2010/wordprocessingShape" mc:Ignorable="w14 w15 w16se wp14">
   <w:p>
     <w:pPr>
       <w:pStyle w:val="Rodap"/>
@@ -21529,7 +21693,7 @@
 </file>
 
 <file path=word/footer2.xml><?xml version="1.0" encoding="utf-8"?>
-<w:ftr xmlns:wpc="http://schemas.microsoft.com/office/word/2010/wordprocessingCanvas" xmlns:mc="http://schemas.openxmlformats.org/markup-compatibility/2006" xmlns:o="urn:schemas-microsoft-com:office:office" xmlns:r="http://schemas.openxmlformats.org/officeDocument/2006/relationships" xmlns:m="http://schemas.openxmlformats.org/officeDocument/2006/math" xmlns:v="urn:schemas-microsoft-com:vml" xmlns:wp14="http://schemas.microsoft.com/office/word/2010/wordprocessingDrawing" xmlns:wp="http://schemas.openxmlformats.org/drawingml/2006/wordprocessingDrawing" xmlns:w10="urn:schemas-microsoft-com:office:word" xmlns:w="http://schemas.openxmlformats.org/wordprocessingml/2006/main" xmlns:w14="http://schemas.microsoft.com/office/word/2010/wordml" xmlns:w15="http://schemas.microsoft.com/office/word/2012/wordml" xmlns:wpg="http://schemas.microsoft.com/office/word/2010/wordprocessingGroup" xmlns:wpi="http://schemas.microsoft.com/office/word/2010/wordprocessingInk" xmlns:wne="http://schemas.microsoft.com/office/word/2006/wordml" xmlns:wps="http://schemas.microsoft.com/office/word/2010/wordprocessingShape" mc:Ignorable="w14 w15 wp14">
+<w:ftr xmlns:wpc="http://schemas.microsoft.com/office/word/2010/wordprocessingCanvas" xmlns:cx="http://schemas.microsoft.com/office/drawing/2014/chartex" xmlns:cx1="http://schemas.microsoft.com/office/drawing/2015/9/8/chartex" xmlns:mc="http://schemas.openxmlformats.org/markup-compatibility/2006" xmlns:o="urn:schemas-microsoft-com:office:office" xmlns:r="http://schemas.openxmlformats.org/officeDocument/2006/relationships" xmlns:m="http://schemas.openxmlformats.org/officeDocument/2006/math" xmlns:v="urn:schemas-microsoft-com:vml" xmlns:wp14="http://schemas.microsoft.com/office/word/2010/wordprocessingDrawing" xmlns:wp="http://schemas.openxmlformats.org/drawingml/2006/wordprocessingDrawing" xmlns:w10="urn:schemas-microsoft-com:office:word" xmlns:w="http://schemas.openxmlformats.org/wordprocessingml/2006/main" xmlns:w14="http://schemas.microsoft.com/office/word/2010/wordml" xmlns:w15="http://schemas.microsoft.com/office/word/2012/wordml" xmlns:w16se="http://schemas.microsoft.com/office/word/2015/wordml/symex" xmlns:wpg="http://schemas.microsoft.com/office/word/2010/wordprocessingGroup" xmlns:wpi="http://schemas.microsoft.com/office/word/2010/wordprocessingInk" xmlns:wne="http://schemas.microsoft.com/office/word/2006/wordml" xmlns:wps="http://schemas.microsoft.com/office/word/2010/wordprocessingShape" mc:Ignorable="w14 w15 w16se wp14">
   <w:p>
     <w:pPr>
       <w:pStyle w:val="Rodap"/>
@@ -21615,7 +21779,7 @@
 </file>
 
 <file path=word/footnotes.xml><?xml version="1.0" encoding="utf-8"?>
-<w:footnotes xmlns:wpc="http://schemas.microsoft.com/office/word/2010/wordprocessingCanvas" xmlns:mc="http://schemas.openxmlformats.org/markup-compatibility/2006" xmlns:o="urn:schemas-microsoft-com:office:office" xmlns:r="http://schemas.openxmlformats.org/officeDocument/2006/relationships" xmlns:m="http://schemas.openxmlformats.org/officeDocument/2006/math" xmlns:v="urn:schemas-microsoft-com:vml" xmlns:wp14="http://schemas.microsoft.com/office/word/2010/wordprocessingDrawing" xmlns:wp="http://schemas.openxmlformats.org/drawingml/2006/wordprocessingDrawing" xmlns:w10="urn:schemas-microsoft-com:office:word" xmlns:w="http://schemas.openxmlformats.org/wordprocessingml/2006/main" xmlns:w14="http://schemas.microsoft.com/office/word/2010/wordml" xmlns:w15="http://schemas.microsoft.com/office/word/2012/wordml" xmlns:wpg="http://schemas.microsoft.com/office/word/2010/wordprocessingGroup" xmlns:wpi="http://schemas.microsoft.com/office/word/2010/wordprocessingInk" xmlns:wne="http://schemas.microsoft.com/office/word/2006/wordml" xmlns:wps="http://schemas.microsoft.com/office/word/2010/wordprocessingShape" mc:Ignorable="w14 w15 wp14">
+<w:footnotes xmlns:wpc="http://schemas.microsoft.com/office/word/2010/wordprocessingCanvas" xmlns:cx="http://schemas.microsoft.com/office/drawing/2014/chartex" xmlns:cx1="http://schemas.microsoft.com/office/drawing/2015/9/8/chartex" xmlns:mc="http://schemas.openxmlformats.org/markup-compatibility/2006" xmlns:o="urn:schemas-microsoft-com:office:office" xmlns:r="http://schemas.openxmlformats.org/officeDocument/2006/relationships" xmlns:m="http://schemas.openxmlformats.org/officeDocument/2006/math" xmlns:v="urn:schemas-microsoft-com:vml" xmlns:wp14="http://schemas.microsoft.com/office/word/2010/wordprocessingDrawing" xmlns:wp="http://schemas.openxmlformats.org/drawingml/2006/wordprocessingDrawing" xmlns:w10="urn:schemas-microsoft-com:office:word" xmlns:w="http://schemas.openxmlformats.org/wordprocessingml/2006/main" xmlns:w14="http://schemas.microsoft.com/office/word/2010/wordml" xmlns:w15="http://schemas.microsoft.com/office/word/2012/wordml" xmlns:w16se="http://schemas.microsoft.com/office/word/2015/wordml/symex" xmlns:wpg="http://schemas.microsoft.com/office/word/2010/wordprocessingGroup" xmlns:wpi="http://schemas.microsoft.com/office/word/2010/wordprocessingInk" xmlns:wne="http://schemas.microsoft.com/office/word/2006/wordml" xmlns:wps="http://schemas.microsoft.com/office/word/2010/wordprocessingShape" mc:Ignorable="w14 w15 w16se wp14">
   <w:footnote w:type="separator" w:id="-1">
     <w:p>
       <w:r>
@@ -21636,7 +21800,7 @@
 </file>
 
 <file path=word/header1.xml><?xml version="1.0" encoding="utf-8"?>
-<w:hdr xmlns:wpc="http://schemas.microsoft.com/office/word/2010/wordprocessingCanvas" xmlns:mc="http://schemas.openxmlformats.org/markup-compatibility/2006" xmlns:o="urn:schemas-microsoft-com:office:office" xmlns:r="http://schemas.openxmlformats.org/officeDocument/2006/relationships" xmlns:m="http://schemas.openxmlformats.org/officeDocument/2006/math" xmlns:v="urn:schemas-microsoft-com:vml" xmlns:wp14="http://schemas.microsoft.com/office/word/2010/wordprocessingDrawing" xmlns:wp="http://schemas.openxmlformats.org/drawingml/2006/wordprocessingDrawing" xmlns:w10="urn:schemas-microsoft-com:office:word" xmlns:w="http://schemas.openxmlformats.org/wordprocessingml/2006/main" xmlns:w14="http://schemas.microsoft.com/office/word/2010/wordml" xmlns:w15="http://schemas.microsoft.com/office/word/2012/wordml" xmlns:wpg="http://schemas.microsoft.com/office/word/2010/wordprocessingGroup" xmlns:wpi="http://schemas.microsoft.com/office/word/2010/wordprocessingInk" xmlns:wne="http://schemas.microsoft.com/office/word/2006/wordml" xmlns:wps="http://schemas.microsoft.com/office/word/2010/wordprocessingShape" mc:Ignorable="w14 w15 wp14">
+<w:hdr xmlns:wpc="http://schemas.microsoft.com/office/word/2010/wordprocessingCanvas" xmlns:cx="http://schemas.microsoft.com/office/drawing/2014/chartex" xmlns:cx1="http://schemas.microsoft.com/office/drawing/2015/9/8/chartex" xmlns:mc="http://schemas.openxmlformats.org/markup-compatibility/2006" xmlns:o="urn:schemas-microsoft-com:office:office" xmlns:r="http://schemas.openxmlformats.org/officeDocument/2006/relationships" xmlns:m="http://schemas.openxmlformats.org/officeDocument/2006/math" xmlns:v="urn:schemas-microsoft-com:vml" xmlns:wp14="http://schemas.microsoft.com/office/word/2010/wordprocessingDrawing" xmlns:wp="http://schemas.openxmlformats.org/drawingml/2006/wordprocessingDrawing" xmlns:w10="urn:schemas-microsoft-com:office:word" xmlns:w="http://schemas.openxmlformats.org/wordprocessingml/2006/main" xmlns:w14="http://schemas.microsoft.com/office/word/2010/wordml" xmlns:w15="http://schemas.microsoft.com/office/word/2012/wordml" xmlns:w16se="http://schemas.microsoft.com/office/word/2015/wordml/symex" xmlns:wpg="http://schemas.microsoft.com/office/word/2010/wordprocessingGroup" xmlns:wpi="http://schemas.microsoft.com/office/word/2010/wordprocessingInk" xmlns:wne="http://schemas.microsoft.com/office/word/2006/wordml" xmlns:wps="http://schemas.microsoft.com/office/word/2010/wordprocessingShape" mc:Ignorable="w14 w15 w16se wp14">
   <w:p>
     <w:pPr>
       <w:pStyle w:val="Cabealho"/>
@@ -21655,7 +21819,7 @@
 </file>
 
 <file path=word/numbering.xml><?xml version="1.0" encoding="utf-8"?>
-<w:numbering xmlns:wpc="http://schemas.microsoft.com/office/word/2010/wordprocessingCanvas" xmlns:mc="http://schemas.openxmlformats.org/markup-compatibility/2006" xmlns:o="urn:schemas-microsoft-com:office:office" xmlns:r="http://schemas.openxmlformats.org/officeDocument/2006/relationships" xmlns:m="http://schemas.openxmlformats.org/officeDocument/2006/math" xmlns:v="urn:schemas-microsoft-com:vml" xmlns:wp14="http://schemas.microsoft.com/office/word/2010/wordprocessingDrawing" xmlns:wp="http://schemas.openxmlformats.org/drawingml/2006/wordprocessingDrawing" xmlns:w10="urn:schemas-microsoft-com:office:word" xmlns:w="http://schemas.openxmlformats.org/wordprocessingml/2006/main" xmlns:w14="http://schemas.microsoft.com/office/word/2010/wordml" xmlns:w15="http://schemas.microsoft.com/office/word/2012/wordml" xmlns:wpg="http://schemas.microsoft.com/office/word/2010/wordprocessingGroup" xmlns:wpi="http://schemas.microsoft.com/office/word/2010/wordprocessingInk" xmlns:wne="http://schemas.microsoft.com/office/word/2006/wordml" xmlns:wps="http://schemas.microsoft.com/office/word/2010/wordprocessingShape" mc:Ignorable="w14 w15 wp14">
+<w:numbering xmlns:wpc="http://schemas.microsoft.com/office/word/2010/wordprocessingCanvas" xmlns:cx="http://schemas.microsoft.com/office/drawing/2014/chartex" xmlns:cx1="http://schemas.microsoft.com/office/drawing/2015/9/8/chartex" xmlns:mc="http://schemas.openxmlformats.org/markup-compatibility/2006" xmlns:o="urn:schemas-microsoft-com:office:office" xmlns:r="http://schemas.openxmlformats.org/officeDocument/2006/relationships" xmlns:m="http://schemas.openxmlformats.org/officeDocument/2006/math" xmlns:v="urn:schemas-microsoft-com:vml" xmlns:wp14="http://schemas.microsoft.com/office/word/2010/wordprocessingDrawing" xmlns:wp="http://schemas.openxmlformats.org/drawingml/2006/wordprocessingDrawing" xmlns:w10="urn:schemas-microsoft-com:office:word" xmlns:w="http://schemas.openxmlformats.org/wordprocessingml/2006/main" xmlns:w14="http://schemas.microsoft.com/office/word/2010/wordml" xmlns:w15="http://schemas.microsoft.com/office/word/2012/wordml" xmlns:w16se="http://schemas.microsoft.com/office/word/2015/wordml/symex" xmlns:wpg="http://schemas.microsoft.com/office/word/2010/wordprocessingGroup" xmlns:wpi="http://schemas.microsoft.com/office/word/2010/wordprocessingInk" xmlns:wne="http://schemas.microsoft.com/office/word/2006/wordml" xmlns:wps="http://schemas.microsoft.com/office/word/2010/wordprocessingShape" mc:Ignorable="w14 w15 w16se wp14">
   <w:abstractNum w:abstractNumId="0" w15:restartNumberingAfterBreak="0">
     <w:nsid w:val="05831E83"/>
     <w:multiLevelType w:val="multilevel"/>
@@ -23052,7 +23216,7 @@
 </file>
 
 <file path=word/styles.xml><?xml version="1.0" encoding="utf-8"?>
-<w:styles xmlns:mc="http://schemas.openxmlformats.org/markup-compatibility/2006" xmlns:r="http://schemas.openxmlformats.org/officeDocument/2006/relationships" xmlns:w="http://schemas.openxmlformats.org/wordprocessingml/2006/main" xmlns:w14="http://schemas.microsoft.com/office/word/2010/wordml" xmlns:w15="http://schemas.microsoft.com/office/word/2012/wordml" mc:Ignorable="w14 w15">
+<w:styles xmlns:mc="http://schemas.openxmlformats.org/markup-compatibility/2006" xmlns:r="http://schemas.openxmlformats.org/officeDocument/2006/relationships" xmlns:w="http://schemas.openxmlformats.org/wordprocessingml/2006/main" xmlns:w14="http://schemas.microsoft.com/office/word/2010/wordml" xmlns:w15="http://schemas.microsoft.com/office/word/2012/wordml" xmlns:w16se="http://schemas.microsoft.com/office/word/2015/wordml/symex" mc:Ignorable="w14 w15 w16se">
   <w:docDefaults>
     <w:rPrDefault>
       <w:rPr>
@@ -24247,7 +24411,7 @@
 </file>
 
 <file path=customXml/itemProps1.xml><?xml version="1.0" encoding="utf-8"?>
-<ds:datastoreItem xmlns:ds="http://schemas.openxmlformats.org/officeDocument/2006/customXml" ds:itemID="{A8FD90E5-AF95-4B0E-984A-2A11D1F5CA09}">
+<ds:datastoreItem xmlns:ds="http://schemas.openxmlformats.org/officeDocument/2006/customXml" ds:itemID="{57E19390-384C-4060-B133-FBE8527A3CA8}">
   <ds:schemaRefs>
     <ds:schemaRef ds:uri="http://schemas.openxmlformats.org/officeDocument/2006/bibliography"/>
   </ds:schemaRefs>

</xml_diff>